<commit_message>
k8s discovery changes part 1
</commit_message>
<xml_diff>
--- a/Section-17-Server_side_Service_Discovery_And_Load_Balancing_using_Kubernetes.docx
+++ b/Section-17-Server_side_Service_Discovery_And_Load_Balancing_using_Kubernetes.docx
@@ -23,6 +23,9 @@
         <w:pStyle w:val="NoSpacing"/>
       </w:pPr>
       <w:r>
+        <w:rPr>
+          <w:noProof/>
+        </w:rPr>
         <w:drawing>
           <wp:inline distT="0" distB="0" distL="0" distR="0" wp14:anchorId="2835DFE5" wp14:editId="7F6BBB9D">
             <wp:extent cx="5731510" cy="2942590"/>
@@ -839,6 +842,9 @@
         <w:pStyle w:val="NoSpacing"/>
       </w:pPr>
       <w:r>
+        <w:rPr>
+          <w:noProof/>
+        </w:rPr>
         <w:lastRenderedPageBreak/>
         <w:drawing>
           <wp:inline distT="0" distB="0" distL="0" distR="0" wp14:anchorId="15E992EB" wp14:editId="781C47DB">
@@ -1156,7 +1162,15 @@
         <w:t xml:space="preserve"> i</w:t>
       </w:r>
       <w:r>
-        <w:t>t does not bother about any load balancing and it don't have to register or it don't have to connect</w:t>
+        <w:t xml:space="preserve">t does not bother about any load balancing and it </w:t>
+      </w:r>
+      <w:proofErr w:type="gramStart"/>
+      <w:r>
+        <w:t>don't</w:t>
+      </w:r>
+      <w:proofErr w:type="gramEnd"/>
+      <w:r>
+        <w:t xml:space="preserve"> have to register or it don't have to connect</w:t>
       </w:r>
       <w:r>
         <w:t xml:space="preserve"> </w:t>
@@ -2037,6 +2051,7 @@
         </w:rPr>
         <w:t xml:space="preserve">            </w:t>
       </w:r>
+      <w:proofErr w:type="spellStart"/>
       <w:r>
         <w:rPr>
           <w:rFonts w:ascii="Consolas" w:eastAsia="Times New Roman" w:hAnsi="Consolas" w:cs="Times New Roman"/>
@@ -2049,6 +2064,7 @@
         </w:rPr>
         <w:t>readinessProbe</w:t>
       </w:r>
+      <w:proofErr w:type="spellEnd"/>
       <w:r>
         <w:rPr>
           <w:rFonts w:ascii="Consolas" w:eastAsia="Times New Roman" w:hAnsi="Consolas" w:cs="Times New Roman"/>
@@ -2088,6 +2104,7 @@
         </w:rPr>
         <w:t xml:space="preserve">              </w:t>
       </w:r>
+      <w:proofErr w:type="spellStart"/>
       <w:r>
         <w:rPr>
           <w:rFonts w:ascii="Consolas" w:eastAsia="Times New Roman" w:hAnsi="Consolas" w:cs="Times New Roman"/>
@@ -2100,6 +2117,7 @@
         </w:rPr>
         <w:t>httpGet</w:t>
       </w:r>
+      <w:proofErr w:type="spellEnd"/>
       <w:r>
         <w:rPr>
           <w:rFonts w:ascii="Consolas" w:eastAsia="Times New Roman" w:hAnsi="Consolas" w:cs="Times New Roman"/>
@@ -2265,6 +2283,7 @@
         </w:rPr>
         <w:t xml:space="preserve">              </w:t>
       </w:r>
+      <w:proofErr w:type="spellStart"/>
       <w:r>
         <w:rPr>
           <w:rFonts w:ascii="Consolas" w:eastAsia="Times New Roman" w:hAnsi="Consolas" w:cs="Times New Roman"/>
@@ -2277,6 +2296,7 @@
         </w:rPr>
         <w:t>initialDelaySeconds</w:t>
       </w:r>
+      <w:proofErr w:type="spellEnd"/>
       <w:r>
         <w:rPr>
           <w:rFonts w:ascii="Consolas" w:eastAsia="Times New Roman" w:hAnsi="Consolas" w:cs="Times New Roman"/>
@@ -2328,6 +2348,7 @@
         </w:rPr>
         <w:t xml:space="preserve">              </w:t>
       </w:r>
+      <w:proofErr w:type="spellStart"/>
       <w:r>
         <w:rPr>
           <w:rFonts w:ascii="Consolas" w:eastAsia="Times New Roman" w:hAnsi="Consolas" w:cs="Times New Roman"/>
@@ -2340,6 +2361,7 @@
         </w:rPr>
         <w:t>periodSeconds</w:t>
       </w:r>
+      <w:proofErr w:type="spellEnd"/>
       <w:r>
         <w:rPr>
           <w:rFonts w:ascii="Consolas" w:eastAsia="Times New Roman" w:hAnsi="Consolas" w:cs="Times New Roman"/>
@@ -2403,6 +2425,7 @@
         </w:rPr>
         <w:t xml:space="preserve">            </w:t>
       </w:r>
+      <w:proofErr w:type="spellStart"/>
       <w:r>
         <w:rPr>
           <w:rFonts w:ascii="Consolas" w:eastAsia="Times New Roman" w:hAnsi="Consolas" w:cs="Times New Roman"/>
@@ -2415,6 +2438,7 @@
         </w:rPr>
         <w:t>livenessProbe</w:t>
       </w:r>
+      <w:proofErr w:type="spellEnd"/>
       <w:r>
         <w:rPr>
           <w:rFonts w:ascii="Consolas" w:eastAsia="Times New Roman" w:hAnsi="Consolas" w:cs="Times New Roman"/>
@@ -2454,6 +2478,7 @@
         </w:rPr>
         <w:t xml:space="preserve">              </w:t>
       </w:r>
+      <w:proofErr w:type="spellStart"/>
       <w:r>
         <w:rPr>
           <w:rFonts w:ascii="Consolas" w:eastAsia="Times New Roman" w:hAnsi="Consolas" w:cs="Times New Roman"/>
@@ -2466,6 +2491,7 @@
         </w:rPr>
         <w:t>httpGet</w:t>
       </w:r>
+      <w:proofErr w:type="spellEnd"/>
       <w:r>
         <w:rPr>
           <w:rFonts w:ascii="Consolas" w:eastAsia="Times New Roman" w:hAnsi="Consolas" w:cs="Times New Roman"/>
@@ -2631,6 +2657,7 @@
         </w:rPr>
         <w:t xml:space="preserve">              </w:t>
       </w:r>
+      <w:proofErr w:type="spellStart"/>
       <w:r>
         <w:rPr>
           <w:rFonts w:ascii="Consolas" w:eastAsia="Times New Roman" w:hAnsi="Consolas" w:cs="Times New Roman"/>
@@ -2643,6 +2670,7 @@
         </w:rPr>
         <w:t>initialDelaySeconds</w:t>
       </w:r>
+      <w:proofErr w:type="spellEnd"/>
       <w:r>
         <w:rPr>
           <w:rFonts w:ascii="Consolas" w:eastAsia="Times New Roman" w:hAnsi="Consolas" w:cs="Times New Roman"/>
@@ -2694,6 +2722,7 @@
         </w:rPr>
         <w:t xml:space="preserve">              </w:t>
       </w:r>
+      <w:proofErr w:type="spellStart"/>
       <w:r>
         <w:rPr>
           <w:rFonts w:ascii="Consolas" w:eastAsia="Times New Roman" w:hAnsi="Consolas" w:cs="Times New Roman"/>
@@ -2706,6 +2735,7 @@
         </w:rPr>
         <w:t>periodSeconds</w:t>
       </w:r>
+      <w:proofErr w:type="spellEnd"/>
       <w:r>
         <w:rPr>
           <w:rFonts w:ascii="Consolas" w:eastAsia="Times New Roman" w:hAnsi="Consolas" w:cs="Times New Roman"/>
@@ -3152,8 +3182,21 @@
         <w:pStyle w:val="NoSpacing"/>
       </w:pPr>
       <w:r>
-        <w:t>\eazybank-microservice-application-k8s-helm\kubernetes&gt; kubectl apply -f kubernetes-discoveryserver.yml</w:t>
-      </w:r>
+        <w:t>\eazybank-microservice-application-k8s-helm\</w:t>
+      </w:r>
+      <w:proofErr w:type="spellStart"/>
+      <w:r>
+        <w:t>kubernetes</w:t>
+      </w:r>
+      <w:proofErr w:type="spellEnd"/>
+      <w:r>
+        <w:t xml:space="preserve">&gt; kubectl apply -f </w:t>
+      </w:r>
+      <w:proofErr w:type="spellStart"/>
+      <w:r>
+        <w:t>kubernetes-discoveryserver.yml</w:t>
+      </w:r>
+      <w:proofErr w:type="spellEnd"/>
     </w:p>
     <w:p>
       <w:pPr>
@@ -3414,6 +3457,4076 @@
       <w:pPr>
         <w:pStyle w:val="NoSpacing"/>
       </w:pPr>
+      <w:r>
+        <w:t>Change the tag name to s17</w:t>
+      </w:r>
+      <w:r>
+        <w:t xml:space="preserve"> in all microservices except eureka microservice</w:t>
+      </w:r>
+    </w:p>
+    <w:p>
+      <w:pPr>
+        <w:pStyle w:val="NoSpacing"/>
+      </w:pPr>
+    </w:p>
+    <w:p>
+      <w:pPr>
+        <w:pStyle w:val="NoSpacing"/>
+      </w:pPr>
+      <w:r>
+        <w:t>Update accounts microservice pom.xml</w:t>
+      </w:r>
+      <w:r>
+        <w:br/>
+      </w:r>
+      <w:r>
+        <w:br/>
+      </w:r>
+    </w:p>
+    <w:p>
+      <w:pPr>
+        <w:shd w:val="clear" w:color="auto" w:fill="1F1F1F"/>
+        <w:spacing w:after="0" w:line="285" w:lineRule="atLeast"/>
+        <w:rPr>
+          <w:rFonts w:ascii="Consolas" w:eastAsia="Times New Roman" w:hAnsi="Consolas" w:cs="Times New Roman"/>
+          <w:color w:val="CCCCCC"/>
+          <w:kern w:val="0"/>
+          <w:sz w:val="18"/>
+          <w:szCs w:val="18"/>
+          <w:lang w:eastAsia="en-IN"/>
+          <w14:ligatures w14:val="none"/>
+        </w:rPr>
+      </w:pPr>
+      <w:r>
+        <w:rPr>
+          <w:rFonts w:ascii="Consolas" w:eastAsia="Times New Roman" w:hAnsi="Consolas" w:cs="Times New Roman"/>
+          <w:color w:val="CCCCCC"/>
+          <w:kern w:val="0"/>
+          <w:sz w:val="18"/>
+          <w:szCs w:val="18"/>
+          <w:lang w:eastAsia="en-IN"/>
+          <w14:ligatures w14:val="none"/>
+        </w:rPr>
+        <w:t xml:space="preserve">        </w:t>
+      </w:r>
+      <w:proofErr w:type="gramStart"/>
+      <w:r>
+        <w:rPr>
+          <w:rFonts w:ascii="Consolas" w:eastAsia="Times New Roman" w:hAnsi="Consolas" w:cs="Times New Roman"/>
+          <w:color w:val="6A9955"/>
+          <w:kern w:val="0"/>
+          <w:sz w:val="18"/>
+          <w:szCs w:val="18"/>
+          <w:lang w:eastAsia="en-IN"/>
+          <w14:ligatures w14:val="none"/>
+        </w:rPr>
+        <w:t>&lt;!--</w:t>
+      </w:r>
+      <w:proofErr w:type="gramEnd"/>
+      <w:r>
+        <w:rPr>
+          <w:rFonts w:ascii="Consolas" w:eastAsia="Times New Roman" w:hAnsi="Consolas" w:cs="Times New Roman"/>
+          <w:color w:val="6A9955"/>
+          <w:kern w:val="0"/>
+          <w:sz w:val="18"/>
+          <w:szCs w:val="18"/>
+          <w:lang w:eastAsia="en-IN"/>
+          <w14:ligatures w14:val="none"/>
+        </w:rPr>
+        <w:t xml:space="preserve"> &lt;dependency&gt;</w:t>
+      </w:r>
+    </w:p>
+    <w:p>
+      <w:pPr>
+        <w:shd w:val="clear" w:color="auto" w:fill="1F1F1F"/>
+        <w:spacing w:after="0" w:line="285" w:lineRule="atLeast"/>
+        <w:rPr>
+          <w:rFonts w:ascii="Consolas" w:eastAsia="Times New Roman" w:hAnsi="Consolas" w:cs="Times New Roman"/>
+          <w:color w:val="CCCCCC"/>
+          <w:kern w:val="0"/>
+          <w:sz w:val="18"/>
+          <w:szCs w:val="18"/>
+          <w:lang w:eastAsia="en-IN"/>
+          <w14:ligatures w14:val="none"/>
+        </w:rPr>
+      </w:pPr>
+      <w:r>
+        <w:rPr>
+          <w:rFonts w:ascii="Consolas" w:eastAsia="Times New Roman" w:hAnsi="Consolas" w:cs="Times New Roman"/>
+          <w:color w:val="6A9955"/>
+          <w:kern w:val="0"/>
+          <w:sz w:val="18"/>
+          <w:szCs w:val="18"/>
+          <w:lang w:eastAsia="en-IN"/>
+          <w14:ligatures w14:val="none"/>
+        </w:rPr>
+        <w:t xml:space="preserve">            </w:t>
+      </w:r>
+      <w:proofErr w:type="gramStart"/>
+      <w:r>
+        <w:rPr>
+          <w:rFonts w:ascii="Consolas" w:eastAsia="Times New Roman" w:hAnsi="Consolas" w:cs="Times New Roman"/>
+          <w:color w:val="6A9955"/>
+          <w:kern w:val="0"/>
+          <w:sz w:val="18"/>
+          <w:szCs w:val="18"/>
+          <w:lang w:eastAsia="en-IN"/>
+          <w14:ligatures w14:val="none"/>
+        </w:rPr>
+        <w:t>&lt;</w:t>
+      </w:r>
+      <w:proofErr w:type="spellStart"/>
+      <w:r>
+        <w:rPr>
+          <w:rFonts w:ascii="Consolas" w:eastAsia="Times New Roman" w:hAnsi="Consolas" w:cs="Times New Roman"/>
+          <w:color w:val="6A9955"/>
+          <w:kern w:val="0"/>
+          <w:sz w:val="18"/>
+          <w:szCs w:val="18"/>
+          <w:lang w:eastAsia="en-IN"/>
+          <w14:ligatures w14:val="none"/>
+        </w:rPr>
+        <w:t>groupId</w:t>
+      </w:r>
+      <w:proofErr w:type="spellEnd"/>
+      <w:r>
+        <w:rPr>
+          <w:rFonts w:ascii="Consolas" w:eastAsia="Times New Roman" w:hAnsi="Consolas" w:cs="Times New Roman"/>
+          <w:color w:val="6A9955"/>
+          <w:kern w:val="0"/>
+          <w:sz w:val="18"/>
+          <w:szCs w:val="18"/>
+          <w:lang w:eastAsia="en-IN"/>
+          <w14:ligatures w14:val="none"/>
+        </w:rPr>
+        <w:t>&gt;</w:t>
+      </w:r>
+      <w:proofErr w:type="spellStart"/>
+      <w:r>
+        <w:rPr>
+          <w:rFonts w:ascii="Consolas" w:eastAsia="Times New Roman" w:hAnsi="Consolas" w:cs="Times New Roman"/>
+          <w:color w:val="6A9955"/>
+          <w:kern w:val="0"/>
+          <w:sz w:val="18"/>
+          <w:szCs w:val="18"/>
+          <w:lang w:eastAsia="en-IN"/>
+          <w14:ligatures w14:val="none"/>
+        </w:rPr>
+        <w:t>org.springframework.cloud</w:t>
+      </w:r>
+      <w:proofErr w:type="spellEnd"/>
+      <w:proofErr w:type="gramEnd"/>
+      <w:r>
+        <w:rPr>
+          <w:rFonts w:ascii="Consolas" w:eastAsia="Times New Roman" w:hAnsi="Consolas" w:cs="Times New Roman"/>
+          <w:color w:val="6A9955"/>
+          <w:kern w:val="0"/>
+          <w:sz w:val="18"/>
+          <w:szCs w:val="18"/>
+          <w:lang w:eastAsia="en-IN"/>
+          <w14:ligatures w14:val="none"/>
+        </w:rPr>
+        <w:t>&lt;/</w:t>
+      </w:r>
+      <w:proofErr w:type="spellStart"/>
+      <w:r>
+        <w:rPr>
+          <w:rFonts w:ascii="Consolas" w:eastAsia="Times New Roman" w:hAnsi="Consolas" w:cs="Times New Roman"/>
+          <w:color w:val="6A9955"/>
+          <w:kern w:val="0"/>
+          <w:sz w:val="18"/>
+          <w:szCs w:val="18"/>
+          <w:lang w:eastAsia="en-IN"/>
+          <w14:ligatures w14:val="none"/>
+        </w:rPr>
+        <w:t>groupId</w:t>
+      </w:r>
+      <w:proofErr w:type="spellEnd"/>
+      <w:r>
+        <w:rPr>
+          <w:rFonts w:ascii="Consolas" w:eastAsia="Times New Roman" w:hAnsi="Consolas" w:cs="Times New Roman"/>
+          <w:color w:val="6A9955"/>
+          <w:kern w:val="0"/>
+          <w:sz w:val="18"/>
+          <w:szCs w:val="18"/>
+          <w:lang w:eastAsia="en-IN"/>
+          <w14:ligatures w14:val="none"/>
+        </w:rPr>
+        <w:t>&gt;</w:t>
+      </w:r>
+    </w:p>
+    <w:p>
+      <w:pPr>
+        <w:shd w:val="clear" w:color="auto" w:fill="1F1F1F"/>
+        <w:spacing w:after="0" w:line="285" w:lineRule="atLeast"/>
+        <w:rPr>
+          <w:rFonts w:ascii="Consolas" w:eastAsia="Times New Roman" w:hAnsi="Consolas" w:cs="Times New Roman"/>
+          <w:color w:val="CCCCCC"/>
+          <w:kern w:val="0"/>
+          <w:sz w:val="18"/>
+          <w:szCs w:val="18"/>
+          <w:lang w:eastAsia="en-IN"/>
+          <w14:ligatures w14:val="none"/>
+        </w:rPr>
+      </w:pPr>
+      <w:r>
+        <w:rPr>
+          <w:rFonts w:ascii="Consolas" w:eastAsia="Times New Roman" w:hAnsi="Consolas" w:cs="Times New Roman"/>
+          <w:color w:val="6A9955"/>
+          <w:kern w:val="0"/>
+          <w:sz w:val="18"/>
+          <w:szCs w:val="18"/>
+          <w:lang w:eastAsia="en-IN"/>
+          <w14:ligatures w14:val="none"/>
+        </w:rPr>
+        <w:t>            &lt;artifactId&gt;spring-cloud-starter-netflix-eureka-client&lt;/artifactId&gt;</w:t>
+      </w:r>
+    </w:p>
+    <w:p>
+      <w:pPr>
+        <w:shd w:val="clear" w:color="auto" w:fill="1F1F1F"/>
+        <w:spacing w:after="0" w:line="285" w:lineRule="atLeast"/>
+        <w:rPr>
+          <w:rFonts w:ascii="Consolas" w:eastAsia="Times New Roman" w:hAnsi="Consolas" w:cs="Times New Roman"/>
+          <w:color w:val="CCCCCC"/>
+          <w:kern w:val="0"/>
+          <w:sz w:val="18"/>
+          <w:szCs w:val="18"/>
+          <w:lang w:eastAsia="en-IN"/>
+          <w14:ligatures w14:val="none"/>
+        </w:rPr>
+      </w:pPr>
+      <w:r>
+        <w:rPr>
+          <w:rFonts w:ascii="Consolas" w:eastAsia="Times New Roman" w:hAnsi="Consolas" w:cs="Times New Roman"/>
+          <w:color w:val="6A9955"/>
+          <w:kern w:val="0"/>
+          <w:sz w:val="18"/>
+          <w:szCs w:val="18"/>
+          <w:lang w:eastAsia="en-IN"/>
+          <w14:ligatures w14:val="none"/>
+        </w:rPr>
+        <w:t>        &lt;/dependency&gt; --&gt;</w:t>
+      </w:r>
+    </w:p>
+    <w:p>
+      <w:pPr>
+        <w:shd w:val="clear" w:color="auto" w:fill="1F1F1F"/>
+        <w:spacing w:after="0" w:line="285" w:lineRule="atLeast"/>
+        <w:rPr>
+          <w:rFonts w:ascii="Consolas" w:eastAsia="Times New Roman" w:hAnsi="Consolas" w:cs="Times New Roman"/>
+          <w:color w:val="CCCCCC"/>
+          <w:kern w:val="0"/>
+          <w:sz w:val="18"/>
+          <w:szCs w:val="18"/>
+          <w:lang w:eastAsia="en-IN"/>
+          <w14:ligatures w14:val="none"/>
+        </w:rPr>
+      </w:pPr>
+      <w:r>
+        <w:rPr>
+          <w:rFonts w:ascii="Consolas" w:eastAsia="Times New Roman" w:hAnsi="Consolas" w:cs="Times New Roman"/>
+          <w:color w:val="CCCCCC"/>
+          <w:kern w:val="0"/>
+          <w:sz w:val="18"/>
+          <w:szCs w:val="18"/>
+          <w:lang w:eastAsia="en-IN"/>
+          <w14:ligatures w14:val="none"/>
+        </w:rPr>
+        <w:t xml:space="preserve">        </w:t>
+      </w:r>
+      <w:r>
+        <w:rPr>
+          <w:rFonts w:ascii="Consolas" w:eastAsia="Times New Roman" w:hAnsi="Consolas" w:cs="Times New Roman"/>
+          <w:color w:val="808080"/>
+          <w:kern w:val="0"/>
+          <w:sz w:val="18"/>
+          <w:szCs w:val="18"/>
+          <w:lang w:eastAsia="en-IN"/>
+          <w14:ligatures w14:val="none"/>
+        </w:rPr>
+        <w:t>&lt;</w:t>
+      </w:r>
+      <w:r>
+        <w:rPr>
+          <w:rFonts w:ascii="Consolas" w:eastAsia="Times New Roman" w:hAnsi="Consolas" w:cs="Times New Roman"/>
+          <w:color w:val="569CD6"/>
+          <w:kern w:val="0"/>
+          <w:sz w:val="18"/>
+          <w:szCs w:val="18"/>
+          <w:lang w:eastAsia="en-IN"/>
+          <w14:ligatures w14:val="none"/>
+        </w:rPr>
+        <w:t>dependency</w:t>
+      </w:r>
+      <w:r>
+        <w:rPr>
+          <w:rFonts w:ascii="Consolas" w:eastAsia="Times New Roman" w:hAnsi="Consolas" w:cs="Times New Roman"/>
+          <w:color w:val="808080"/>
+          <w:kern w:val="0"/>
+          <w:sz w:val="18"/>
+          <w:szCs w:val="18"/>
+          <w:lang w:eastAsia="en-IN"/>
+          <w14:ligatures w14:val="none"/>
+        </w:rPr>
+        <w:t>&gt;</w:t>
+      </w:r>
+    </w:p>
+    <w:p>
+      <w:pPr>
+        <w:shd w:val="clear" w:color="auto" w:fill="1F1F1F"/>
+        <w:spacing w:after="0" w:line="285" w:lineRule="atLeast"/>
+        <w:rPr>
+          <w:rFonts w:ascii="Consolas" w:eastAsia="Times New Roman" w:hAnsi="Consolas" w:cs="Times New Roman"/>
+          <w:color w:val="CCCCCC"/>
+          <w:kern w:val="0"/>
+          <w:sz w:val="18"/>
+          <w:szCs w:val="18"/>
+          <w:lang w:eastAsia="en-IN"/>
+          <w14:ligatures w14:val="none"/>
+        </w:rPr>
+      </w:pPr>
+      <w:r>
+        <w:rPr>
+          <w:rFonts w:ascii="Consolas" w:eastAsia="Times New Roman" w:hAnsi="Consolas" w:cs="Times New Roman"/>
+          <w:color w:val="CCCCCC"/>
+          <w:kern w:val="0"/>
+          <w:sz w:val="18"/>
+          <w:szCs w:val="18"/>
+          <w:lang w:eastAsia="en-IN"/>
+          <w14:ligatures w14:val="none"/>
+        </w:rPr>
+        <w:t xml:space="preserve">            </w:t>
+      </w:r>
+      <w:proofErr w:type="gramStart"/>
+      <w:r>
+        <w:rPr>
+          <w:rFonts w:ascii="Consolas" w:eastAsia="Times New Roman" w:hAnsi="Consolas" w:cs="Times New Roman"/>
+          <w:color w:val="808080"/>
+          <w:kern w:val="0"/>
+          <w:sz w:val="18"/>
+          <w:szCs w:val="18"/>
+          <w:lang w:eastAsia="en-IN"/>
+          <w14:ligatures w14:val="none"/>
+        </w:rPr>
+        <w:t>&lt;</w:t>
+      </w:r>
+      <w:proofErr w:type="spellStart"/>
+      <w:r>
+        <w:rPr>
+          <w:rFonts w:ascii="Consolas" w:eastAsia="Times New Roman" w:hAnsi="Consolas" w:cs="Times New Roman"/>
+          <w:color w:val="569CD6"/>
+          <w:kern w:val="0"/>
+          <w:sz w:val="18"/>
+          <w:szCs w:val="18"/>
+          <w:lang w:eastAsia="en-IN"/>
+          <w14:ligatures w14:val="none"/>
+        </w:rPr>
+        <w:t>groupId</w:t>
+      </w:r>
+      <w:proofErr w:type="spellEnd"/>
+      <w:r>
+        <w:rPr>
+          <w:rFonts w:ascii="Consolas" w:eastAsia="Times New Roman" w:hAnsi="Consolas" w:cs="Times New Roman"/>
+          <w:color w:val="808080"/>
+          <w:kern w:val="0"/>
+          <w:sz w:val="18"/>
+          <w:szCs w:val="18"/>
+          <w:lang w:eastAsia="en-IN"/>
+          <w14:ligatures w14:val="none"/>
+        </w:rPr>
+        <w:t>&gt;</w:t>
+      </w:r>
+      <w:proofErr w:type="spellStart"/>
+      <w:r>
+        <w:rPr>
+          <w:rFonts w:ascii="Consolas" w:eastAsia="Times New Roman" w:hAnsi="Consolas" w:cs="Times New Roman"/>
+          <w:color w:val="CCCCCC"/>
+          <w:kern w:val="0"/>
+          <w:sz w:val="18"/>
+          <w:szCs w:val="18"/>
+          <w:lang w:eastAsia="en-IN"/>
+          <w14:ligatures w14:val="none"/>
+        </w:rPr>
+        <w:t>org.springframework.cloud</w:t>
+      </w:r>
+      <w:proofErr w:type="spellEnd"/>
+      <w:proofErr w:type="gramEnd"/>
+      <w:r>
+        <w:rPr>
+          <w:rFonts w:ascii="Consolas" w:eastAsia="Times New Roman" w:hAnsi="Consolas" w:cs="Times New Roman"/>
+          <w:color w:val="808080"/>
+          <w:kern w:val="0"/>
+          <w:sz w:val="18"/>
+          <w:szCs w:val="18"/>
+          <w:lang w:eastAsia="en-IN"/>
+          <w14:ligatures w14:val="none"/>
+        </w:rPr>
+        <w:t>&lt;/</w:t>
+      </w:r>
+      <w:proofErr w:type="spellStart"/>
+      <w:r>
+        <w:rPr>
+          <w:rFonts w:ascii="Consolas" w:eastAsia="Times New Roman" w:hAnsi="Consolas" w:cs="Times New Roman"/>
+          <w:color w:val="569CD6"/>
+          <w:kern w:val="0"/>
+          <w:sz w:val="18"/>
+          <w:szCs w:val="18"/>
+          <w:lang w:eastAsia="en-IN"/>
+          <w14:ligatures w14:val="none"/>
+        </w:rPr>
+        <w:t>groupId</w:t>
+      </w:r>
+      <w:proofErr w:type="spellEnd"/>
+      <w:r>
+        <w:rPr>
+          <w:rFonts w:ascii="Consolas" w:eastAsia="Times New Roman" w:hAnsi="Consolas" w:cs="Times New Roman"/>
+          <w:color w:val="808080"/>
+          <w:kern w:val="0"/>
+          <w:sz w:val="18"/>
+          <w:szCs w:val="18"/>
+          <w:lang w:eastAsia="en-IN"/>
+          <w14:ligatures w14:val="none"/>
+        </w:rPr>
+        <w:t>&gt;</w:t>
+      </w:r>
+    </w:p>
+    <w:p>
+      <w:pPr>
+        <w:shd w:val="clear" w:color="auto" w:fill="1F1F1F"/>
+        <w:spacing w:after="0" w:line="285" w:lineRule="atLeast"/>
+        <w:rPr>
+          <w:rFonts w:ascii="Consolas" w:eastAsia="Times New Roman" w:hAnsi="Consolas" w:cs="Times New Roman"/>
+          <w:color w:val="CCCCCC"/>
+          <w:kern w:val="0"/>
+          <w:sz w:val="18"/>
+          <w:szCs w:val="18"/>
+          <w:lang w:eastAsia="en-IN"/>
+          <w14:ligatures w14:val="none"/>
+        </w:rPr>
+      </w:pPr>
+      <w:r>
+        <w:rPr>
+          <w:rFonts w:ascii="Consolas" w:eastAsia="Times New Roman" w:hAnsi="Consolas" w:cs="Times New Roman"/>
+          <w:color w:val="CCCCCC"/>
+          <w:kern w:val="0"/>
+          <w:sz w:val="18"/>
+          <w:szCs w:val="18"/>
+          <w:lang w:eastAsia="en-IN"/>
+          <w14:ligatures w14:val="none"/>
+        </w:rPr>
+        <w:t xml:space="preserve">            </w:t>
+      </w:r>
+      <w:r>
+        <w:rPr>
+          <w:rFonts w:ascii="Consolas" w:eastAsia="Times New Roman" w:hAnsi="Consolas" w:cs="Times New Roman"/>
+          <w:color w:val="808080"/>
+          <w:kern w:val="0"/>
+          <w:sz w:val="18"/>
+          <w:szCs w:val="18"/>
+          <w:lang w:eastAsia="en-IN"/>
+          <w14:ligatures w14:val="none"/>
+        </w:rPr>
+        <w:t>&lt;</w:t>
+      </w:r>
+      <w:r>
+        <w:rPr>
+          <w:rFonts w:ascii="Consolas" w:eastAsia="Times New Roman" w:hAnsi="Consolas" w:cs="Times New Roman"/>
+          <w:color w:val="569CD6"/>
+          <w:kern w:val="0"/>
+          <w:sz w:val="18"/>
+          <w:szCs w:val="18"/>
+          <w:lang w:eastAsia="en-IN"/>
+          <w14:ligatures w14:val="none"/>
+        </w:rPr>
+        <w:t>artifactId</w:t>
+      </w:r>
+      <w:r>
+        <w:rPr>
+          <w:rFonts w:ascii="Consolas" w:eastAsia="Times New Roman" w:hAnsi="Consolas" w:cs="Times New Roman"/>
+          <w:color w:val="808080"/>
+          <w:kern w:val="0"/>
+          <w:sz w:val="18"/>
+          <w:szCs w:val="18"/>
+          <w:lang w:eastAsia="en-IN"/>
+          <w14:ligatures w14:val="none"/>
+        </w:rPr>
+        <w:t>&gt;</w:t>
+      </w:r>
+      <w:r>
+        <w:rPr>
+          <w:rFonts w:ascii="Consolas" w:eastAsia="Times New Roman" w:hAnsi="Consolas" w:cs="Times New Roman"/>
+          <w:color w:val="CCCCCC"/>
+          <w:kern w:val="0"/>
+          <w:sz w:val="18"/>
+          <w:szCs w:val="18"/>
+          <w:lang w:eastAsia="en-IN"/>
+          <w14:ligatures w14:val="none"/>
+        </w:rPr>
+        <w:t>spring-cloud-starter-kubernetes-discoveryclient</w:t>
+      </w:r>
+      <w:r>
+        <w:rPr>
+          <w:rFonts w:ascii="Consolas" w:eastAsia="Times New Roman" w:hAnsi="Consolas" w:cs="Times New Roman"/>
+          <w:color w:val="808080"/>
+          <w:kern w:val="0"/>
+          <w:sz w:val="18"/>
+          <w:szCs w:val="18"/>
+          <w:lang w:eastAsia="en-IN"/>
+          <w14:ligatures w14:val="none"/>
+        </w:rPr>
+        <w:t>&lt;/</w:t>
+      </w:r>
+      <w:r>
+        <w:rPr>
+          <w:rFonts w:ascii="Consolas" w:eastAsia="Times New Roman" w:hAnsi="Consolas" w:cs="Times New Roman"/>
+          <w:color w:val="569CD6"/>
+          <w:kern w:val="0"/>
+          <w:sz w:val="18"/>
+          <w:szCs w:val="18"/>
+          <w:lang w:eastAsia="en-IN"/>
+          <w14:ligatures w14:val="none"/>
+        </w:rPr>
+        <w:t>artifactId</w:t>
+      </w:r>
+      <w:r>
+        <w:rPr>
+          <w:rFonts w:ascii="Consolas" w:eastAsia="Times New Roman" w:hAnsi="Consolas" w:cs="Times New Roman"/>
+          <w:color w:val="808080"/>
+          <w:kern w:val="0"/>
+          <w:sz w:val="18"/>
+          <w:szCs w:val="18"/>
+          <w:lang w:eastAsia="en-IN"/>
+          <w14:ligatures w14:val="none"/>
+        </w:rPr>
+        <w:t>&gt;</w:t>
+      </w:r>
+    </w:p>
+    <w:p>
+      <w:pPr>
+        <w:shd w:val="clear" w:color="auto" w:fill="1F1F1F"/>
+        <w:spacing w:after="0" w:line="285" w:lineRule="atLeast"/>
+        <w:rPr>
+          <w:rFonts w:ascii="Consolas" w:eastAsia="Times New Roman" w:hAnsi="Consolas" w:cs="Times New Roman"/>
+          <w:color w:val="CCCCCC"/>
+          <w:kern w:val="0"/>
+          <w:sz w:val="18"/>
+          <w:szCs w:val="18"/>
+          <w:lang w:eastAsia="en-IN"/>
+          <w14:ligatures w14:val="none"/>
+        </w:rPr>
+      </w:pPr>
+      <w:r>
+        <w:rPr>
+          <w:rFonts w:ascii="Consolas" w:eastAsia="Times New Roman" w:hAnsi="Consolas" w:cs="Times New Roman"/>
+          <w:color w:val="CCCCCC"/>
+          <w:kern w:val="0"/>
+          <w:sz w:val="18"/>
+          <w:szCs w:val="18"/>
+          <w:lang w:eastAsia="en-IN"/>
+          <w14:ligatures w14:val="none"/>
+        </w:rPr>
+        <w:t xml:space="preserve">        </w:t>
+      </w:r>
+      <w:r>
+        <w:rPr>
+          <w:rFonts w:ascii="Consolas" w:eastAsia="Times New Roman" w:hAnsi="Consolas" w:cs="Times New Roman"/>
+          <w:color w:val="808080"/>
+          <w:kern w:val="0"/>
+          <w:sz w:val="18"/>
+          <w:szCs w:val="18"/>
+          <w:lang w:eastAsia="en-IN"/>
+          <w14:ligatures w14:val="none"/>
+        </w:rPr>
+        <w:t>&lt;/</w:t>
+      </w:r>
+      <w:r>
+        <w:rPr>
+          <w:rFonts w:ascii="Consolas" w:eastAsia="Times New Roman" w:hAnsi="Consolas" w:cs="Times New Roman"/>
+          <w:color w:val="569CD6"/>
+          <w:kern w:val="0"/>
+          <w:sz w:val="18"/>
+          <w:szCs w:val="18"/>
+          <w:lang w:eastAsia="en-IN"/>
+          <w14:ligatures w14:val="none"/>
+        </w:rPr>
+        <w:t>dependency</w:t>
+      </w:r>
+      <w:r>
+        <w:rPr>
+          <w:rFonts w:ascii="Consolas" w:eastAsia="Times New Roman" w:hAnsi="Consolas" w:cs="Times New Roman"/>
+          <w:color w:val="808080"/>
+          <w:kern w:val="0"/>
+          <w:sz w:val="18"/>
+          <w:szCs w:val="18"/>
+          <w:lang w:eastAsia="en-IN"/>
+          <w14:ligatures w14:val="none"/>
+        </w:rPr>
+        <w:t>&gt;</w:t>
+      </w:r>
+    </w:p>
+    <w:p>
+      <w:pPr>
+        <w:pStyle w:val="NoSpacing"/>
+      </w:pPr>
+      <w:r>
+        <w:br/>
+      </w:r>
+      <w:r>
+        <w:t>D:\Experiments\Microservices\eazybank-microservice-application-k8s-helm\accounts\src\main\java\com\eazybytes\accounts\controller\CustomerController.java</w:t>
+      </w:r>
+    </w:p>
+    <w:p>
+      <w:pPr>
+        <w:shd w:val="clear" w:color="auto" w:fill="1F1F1F"/>
+        <w:spacing w:after="0" w:line="285" w:lineRule="atLeast"/>
+        <w:rPr>
+          <w:rFonts w:ascii="Consolas" w:eastAsia="Times New Roman" w:hAnsi="Consolas" w:cs="Times New Roman"/>
+          <w:color w:val="CCCCCC"/>
+          <w:kern w:val="0"/>
+          <w:sz w:val="21"/>
+          <w:szCs w:val="21"/>
+          <w:lang w:eastAsia="en-IN"/>
+          <w14:ligatures w14:val="none"/>
+        </w:rPr>
+      </w:pPr>
+      <w:r>
+        <w:rPr>
+          <w:rFonts w:ascii="Consolas" w:eastAsia="Times New Roman" w:hAnsi="Consolas" w:cs="Times New Roman"/>
+          <w:color w:val="6A9955"/>
+          <w:kern w:val="0"/>
+          <w:sz w:val="21"/>
+          <w:szCs w:val="21"/>
+          <w:lang w:eastAsia="en-IN"/>
+          <w14:ligatures w14:val="none"/>
+        </w:rPr>
+        <w:t xml:space="preserve">// import </w:t>
+      </w:r>
+      <w:proofErr w:type="spellStart"/>
+      <w:proofErr w:type="gramStart"/>
+      <w:r>
+        <w:rPr>
+          <w:rFonts w:ascii="Consolas" w:eastAsia="Times New Roman" w:hAnsi="Consolas" w:cs="Times New Roman"/>
+          <w:color w:val="6A9955"/>
+          <w:kern w:val="0"/>
+          <w:sz w:val="21"/>
+          <w:szCs w:val="21"/>
+          <w:lang w:eastAsia="en-IN"/>
+          <w14:ligatures w14:val="none"/>
+        </w:rPr>
+        <w:t>org.apache</w:t>
+      </w:r>
+      <w:proofErr w:type="gramEnd"/>
+      <w:r>
+        <w:rPr>
+          <w:rFonts w:ascii="Consolas" w:eastAsia="Times New Roman" w:hAnsi="Consolas" w:cs="Times New Roman"/>
+          <w:color w:val="6A9955"/>
+          <w:kern w:val="0"/>
+          <w:sz w:val="21"/>
+          <w:szCs w:val="21"/>
+          <w:lang w:eastAsia="en-IN"/>
+          <w14:ligatures w14:val="none"/>
+        </w:rPr>
+        <w:t>.http.HttpStatus</w:t>
+      </w:r>
+      <w:proofErr w:type="spellEnd"/>
+      <w:r>
+        <w:rPr>
+          <w:rFonts w:ascii="Consolas" w:eastAsia="Times New Roman" w:hAnsi="Consolas" w:cs="Times New Roman"/>
+          <w:color w:val="6A9955"/>
+          <w:kern w:val="0"/>
+          <w:sz w:val="21"/>
+          <w:szCs w:val="21"/>
+          <w:lang w:eastAsia="en-IN"/>
+          <w14:ligatures w14:val="none"/>
+        </w:rPr>
+        <w:t>;</w:t>
+      </w:r>
+    </w:p>
+    <w:p>
+      <w:pPr>
+        <w:shd w:val="clear" w:color="auto" w:fill="1F1F1F"/>
+        <w:spacing w:after="0" w:line="285" w:lineRule="atLeast"/>
+        <w:rPr>
+          <w:rFonts w:ascii="Consolas" w:eastAsia="Times New Roman" w:hAnsi="Consolas" w:cs="Times New Roman"/>
+          <w:color w:val="CCCCCC"/>
+          <w:kern w:val="0"/>
+          <w:sz w:val="21"/>
+          <w:szCs w:val="21"/>
+          <w:lang w:eastAsia="en-IN"/>
+          <w14:ligatures w14:val="none"/>
+        </w:rPr>
+      </w:pPr>
+      <w:r>
+        <w:rPr>
+          <w:rFonts w:ascii="Consolas" w:eastAsia="Times New Roman" w:hAnsi="Consolas" w:cs="Times New Roman"/>
+          <w:color w:val="569CD6"/>
+          <w:kern w:val="0"/>
+          <w:sz w:val="21"/>
+          <w:szCs w:val="21"/>
+          <w:lang w:eastAsia="en-IN"/>
+          <w14:ligatures w14:val="none"/>
+        </w:rPr>
+        <w:t>import</w:t>
+      </w:r>
+      <w:r>
+        <w:rPr>
+          <w:rFonts w:ascii="Consolas" w:eastAsia="Times New Roman" w:hAnsi="Consolas" w:cs="Times New Roman"/>
+          <w:color w:val="CCCCCC"/>
+          <w:kern w:val="0"/>
+          <w:sz w:val="21"/>
+          <w:szCs w:val="21"/>
+          <w:lang w:eastAsia="en-IN"/>
+          <w14:ligatures w14:val="none"/>
+        </w:rPr>
+        <w:t xml:space="preserve"> </w:t>
+      </w:r>
+      <w:proofErr w:type="gramStart"/>
+      <w:r>
+        <w:rPr>
+          <w:rFonts w:ascii="Consolas" w:eastAsia="Times New Roman" w:hAnsi="Consolas" w:cs="Times New Roman"/>
+          <w:color w:val="4EC9B0"/>
+          <w:kern w:val="0"/>
+          <w:sz w:val="21"/>
+          <w:szCs w:val="21"/>
+          <w:lang w:eastAsia="en-IN"/>
+          <w14:ligatures w14:val="none"/>
+        </w:rPr>
+        <w:t>org</w:t>
+      </w:r>
+      <w:r>
+        <w:rPr>
+          <w:rFonts w:ascii="Consolas" w:eastAsia="Times New Roman" w:hAnsi="Consolas" w:cs="Times New Roman"/>
+          <w:color w:val="D4D4D4"/>
+          <w:kern w:val="0"/>
+          <w:sz w:val="21"/>
+          <w:szCs w:val="21"/>
+          <w:lang w:eastAsia="en-IN"/>
+          <w14:ligatures w14:val="none"/>
+        </w:rPr>
+        <w:t>.</w:t>
+      </w:r>
+      <w:r>
+        <w:rPr>
+          <w:rFonts w:ascii="Consolas" w:eastAsia="Times New Roman" w:hAnsi="Consolas" w:cs="Times New Roman"/>
+          <w:color w:val="4EC9B0"/>
+          <w:kern w:val="0"/>
+          <w:sz w:val="21"/>
+          <w:szCs w:val="21"/>
+          <w:lang w:eastAsia="en-IN"/>
+          <w14:ligatures w14:val="none"/>
+        </w:rPr>
+        <w:t>apache</w:t>
+      </w:r>
+      <w:proofErr w:type="gramEnd"/>
+      <w:r>
+        <w:rPr>
+          <w:rFonts w:ascii="Consolas" w:eastAsia="Times New Roman" w:hAnsi="Consolas" w:cs="Times New Roman"/>
+          <w:color w:val="D4D4D4"/>
+          <w:kern w:val="0"/>
+          <w:sz w:val="21"/>
+          <w:szCs w:val="21"/>
+          <w:lang w:eastAsia="en-IN"/>
+          <w14:ligatures w14:val="none"/>
+        </w:rPr>
+        <w:t>.</w:t>
+      </w:r>
+      <w:r>
+        <w:rPr>
+          <w:rFonts w:ascii="Consolas" w:eastAsia="Times New Roman" w:hAnsi="Consolas" w:cs="Times New Roman"/>
+          <w:color w:val="4EC9B0"/>
+          <w:kern w:val="0"/>
+          <w:sz w:val="21"/>
+          <w:szCs w:val="21"/>
+          <w:lang w:eastAsia="en-IN"/>
+          <w14:ligatures w14:val="none"/>
+        </w:rPr>
+        <w:t>hc</w:t>
+      </w:r>
+      <w:r>
+        <w:rPr>
+          <w:rFonts w:ascii="Consolas" w:eastAsia="Times New Roman" w:hAnsi="Consolas" w:cs="Times New Roman"/>
+          <w:color w:val="D4D4D4"/>
+          <w:kern w:val="0"/>
+          <w:sz w:val="21"/>
+          <w:szCs w:val="21"/>
+          <w:lang w:eastAsia="en-IN"/>
+          <w14:ligatures w14:val="none"/>
+        </w:rPr>
+        <w:t>.</w:t>
+      </w:r>
+      <w:r>
+        <w:rPr>
+          <w:rFonts w:ascii="Consolas" w:eastAsia="Times New Roman" w:hAnsi="Consolas" w:cs="Times New Roman"/>
+          <w:color w:val="4EC9B0"/>
+          <w:kern w:val="0"/>
+          <w:sz w:val="21"/>
+          <w:szCs w:val="21"/>
+          <w:lang w:eastAsia="en-IN"/>
+          <w14:ligatures w14:val="none"/>
+        </w:rPr>
+        <w:t>core5</w:t>
+      </w:r>
+      <w:r>
+        <w:rPr>
+          <w:rFonts w:ascii="Consolas" w:eastAsia="Times New Roman" w:hAnsi="Consolas" w:cs="Times New Roman"/>
+          <w:color w:val="D4D4D4"/>
+          <w:kern w:val="0"/>
+          <w:sz w:val="21"/>
+          <w:szCs w:val="21"/>
+          <w:lang w:eastAsia="en-IN"/>
+          <w14:ligatures w14:val="none"/>
+        </w:rPr>
+        <w:t>.</w:t>
+      </w:r>
+      <w:r>
+        <w:rPr>
+          <w:rFonts w:ascii="Consolas" w:eastAsia="Times New Roman" w:hAnsi="Consolas" w:cs="Times New Roman"/>
+          <w:color w:val="4EC9B0"/>
+          <w:kern w:val="0"/>
+          <w:sz w:val="21"/>
+          <w:szCs w:val="21"/>
+          <w:lang w:eastAsia="en-IN"/>
+          <w14:ligatures w14:val="none"/>
+        </w:rPr>
+        <w:t>http</w:t>
+      </w:r>
+      <w:r>
+        <w:rPr>
+          <w:rFonts w:ascii="Consolas" w:eastAsia="Times New Roman" w:hAnsi="Consolas" w:cs="Times New Roman"/>
+          <w:color w:val="D4D4D4"/>
+          <w:kern w:val="0"/>
+          <w:sz w:val="21"/>
+          <w:szCs w:val="21"/>
+          <w:lang w:eastAsia="en-IN"/>
+          <w14:ligatures w14:val="none"/>
+        </w:rPr>
+        <w:t>.</w:t>
+      </w:r>
+      <w:r>
+        <w:rPr>
+          <w:rFonts w:ascii="Consolas" w:eastAsia="Times New Roman" w:hAnsi="Consolas" w:cs="Times New Roman"/>
+          <w:color w:val="4EC9B0"/>
+          <w:kern w:val="0"/>
+          <w:sz w:val="21"/>
+          <w:szCs w:val="21"/>
+          <w:lang w:eastAsia="en-IN"/>
+          <w14:ligatures w14:val="none"/>
+        </w:rPr>
+        <w:t>HttpStatus</w:t>
+      </w:r>
+      <w:r>
+        <w:rPr>
+          <w:rFonts w:ascii="Consolas" w:eastAsia="Times New Roman" w:hAnsi="Consolas" w:cs="Times New Roman"/>
+          <w:color w:val="CCCCCC"/>
+          <w:kern w:val="0"/>
+          <w:sz w:val="21"/>
+          <w:szCs w:val="21"/>
+          <w:lang w:eastAsia="en-IN"/>
+          <w14:ligatures w14:val="none"/>
+        </w:rPr>
+        <w:t>;</w:t>
+      </w:r>
+    </w:p>
+    <w:p>
+      <w:pPr>
+        <w:pStyle w:val="NoSpacing"/>
+      </w:pPr>
+    </w:p>
+    <w:p>
+      <w:pPr>
+        <w:pStyle w:val="NoSpacing"/>
+      </w:pPr>
+      <w:r>
+        <w:t>D:\Experiments\Microservices\eazybank-microservice-application-k8s-helm\accounts\src\main\java\com\eazybytes\accounts\AccountsApplication.java</w:t>
+      </w:r>
+    </w:p>
+    <w:p>
+      <w:pPr>
+        <w:shd w:val="clear" w:color="auto" w:fill="1F1F1F"/>
+        <w:spacing w:after="0" w:line="285" w:lineRule="atLeast"/>
+        <w:rPr>
+          <w:rFonts w:ascii="Consolas" w:eastAsia="Times New Roman" w:hAnsi="Consolas" w:cs="Times New Roman"/>
+          <w:color w:val="CCCCCC"/>
+          <w:kern w:val="0"/>
+          <w:sz w:val="21"/>
+          <w:szCs w:val="21"/>
+          <w:lang w:eastAsia="en-IN"/>
+          <w14:ligatures w14:val="none"/>
+        </w:rPr>
+      </w:pPr>
+      <w:r>
+        <w:rPr>
+          <w:rFonts w:ascii="Consolas" w:eastAsia="Times New Roman" w:hAnsi="Consolas" w:cs="Times New Roman"/>
+          <w:color w:val="CCCCCC"/>
+          <w:kern w:val="0"/>
+          <w:sz w:val="21"/>
+          <w:szCs w:val="21"/>
+          <w:lang w:eastAsia="en-IN"/>
+          <w14:ligatures w14:val="none"/>
+        </w:rPr>
+        <w:t>@</w:t>
+      </w:r>
+      <w:r>
+        <w:rPr>
+          <w:rFonts w:ascii="Consolas" w:eastAsia="Times New Roman" w:hAnsi="Consolas" w:cs="Times New Roman"/>
+          <w:color w:val="4EC9B0"/>
+          <w:kern w:val="0"/>
+          <w:sz w:val="21"/>
+          <w:szCs w:val="21"/>
+          <w:lang w:eastAsia="en-IN"/>
+          <w14:ligatures w14:val="none"/>
+        </w:rPr>
+        <w:t>EnableDiscoveryClient</w:t>
+      </w:r>
+    </w:p>
+    <w:p>
+      <w:pPr>
+        <w:pStyle w:val="NoSpacing"/>
+      </w:pPr>
+    </w:p>
+    <w:p>
+      <w:pPr>
+        <w:pStyle w:val="NoSpacing"/>
+      </w:pPr>
+      <w:r>
+        <w:t>D:\Experiments\Microservices\eazybank-microservice-application-k8s-helm\accounts\src\main\resources\application.yml</w:t>
+      </w:r>
+    </w:p>
+    <w:p>
+      <w:pPr>
+        <w:pStyle w:val="NoSpacing"/>
+      </w:pPr>
+      <w:r>
+        <w:t>Delete all eureka configuration</w:t>
+      </w:r>
+      <w:r>
+        <w:br/>
+      </w:r>
+    </w:p>
+    <w:p>
+      <w:pPr>
+        <w:shd w:val="clear" w:color="auto" w:fill="1F1F1F"/>
+        <w:spacing w:after="0" w:line="285" w:lineRule="atLeast"/>
+        <w:rPr>
+          <w:rFonts w:ascii="Consolas" w:eastAsia="Times New Roman" w:hAnsi="Consolas" w:cs="Times New Roman"/>
+          <w:color w:val="CCCCCC"/>
+          <w:kern w:val="0"/>
+          <w:sz w:val="21"/>
+          <w:szCs w:val="21"/>
+          <w:lang w:eastAsia="en-IN"/>
+          <w14:ligatures w14:val="none"/>
+        </w:rPr>
+      </w:pPr>
+      <w:r>
+        <w:rPr>
+          <w:rFonts w:ascii="Consolas" w:eastAsia="Times New Roman" w:hAnsi="Consolas" w:cs="Times New Roman"/>
+          <w:color w:val="569CD6"/>
+          <w:kern w:val="0"/>
+          <w:sz w:val="21"/>
+          <w:szCs w:val="21"/>
+          <w:lang w:eastAsia="en-IN"/>
+          <w14:ligatures w14:val="none"/>
+        </w:rPr>
+        <w:t>eureka</w:t>
+      </w:r>
+      <w:r>
+        <w:rPr>
+          <w:rFonts w:ascii="Consolas" w:eastAsia="Times New Roman" w:hAnsi="Consolas" w:cs="Times New Roman"/>
+          <w:color w:val="CCCCCC"/>
+          <w:kern w:val="0"/>
+          <w:sz w:val="21"/>
+          <w:szCs w:val="21"/>
+          <w:lang w:eastAsia="en-IN"/>
+          <w14:ligatures w14:val="none"/>
+        </w:rPr>
+        <w:t>:</w:t>
+      </w:r>
+    </w:p>
+    <w:p>
+      <w:pPr>
+        <w:shd w:val="clear" w:color="auto" w:fill="1F1F1F"/>
+        <w:spacing w:after="0" w:line="285" w:lineRule="atLeast"/>
+        <w:rPr>
+          <w:rFonts w:ascii="Consolas" w:eastAsia="Times New Roman" w:hAnsi="Consolas" w:cs="Times New Roman"/>
+          <w:color w:val="CCCCCC"/>
+          <w:kern w:val="0"/>
+          <w:sz w:val="21"/>
+          <w:szCs w:val="21"/>
+          <w:lang w:eastAsia="en-IN"/>
+          <w14:ligatures w14:val="none"/>
+        </w:rPr>
+      </w:pPr>
+      <w:r>
+        <w:rPr>
+          <w:rFonts w:ascii="Consolas" w:eastAsia="Times New Roman" w:hAnsi="Consolas" w:cs="Times New Roman"/>
+          <w:color w:val="CCCCCC"/>
+          <w:kern w:val="0"/>
+          <w:sz w:val="21"/>
+          <w:szCs w:val="21"/>
+          <w:lang w:eastAsia="en-IN"/>
+          <w14:ligatures w14:val="none"/>
+        </w:rPr>
+        <w:t xml:space="preserve">  </w:t>
+      </w:r>
+      <w:r>
+        <w:rPr>
+          <w:rFonts w:ascii="Consolas" w:eastAsia="Times New Roman" w:hAnsi="Consolas" w:cs="Times New Roman"/>
+          <w:color w:val="569CD6"/>
+          <w:kern w:val="0"/>
+          <w:sz w:val="21"/>
+          <w:szCs w:val="21"/>
+          <w:lang w:eastAsia="en-IN"/>
+          <w14:ligatures w14:val="none"/>
+        </w:rPr>
+        <w:t>instance</w:t>
+      </w:r>
+      <w:r>
+        <w:rPr>
+          <w:rFonts w:ascii="Consolas" w:eastAsia="Times New Roman" w:hAnsi="Consolas" w:cs="Times New Roman"/>
+          <w:color w:val="CCCCCC"/>
+          <w:kern w:val="0"/>
+          <w:sz w:val="21"/>
+          <w:szCs w:val="21"/>
+          <w:lang w:eastAsia="en-IN"/>
+          <w14:ligatures w14:val="none"/>
+        </w:rPr>
+        <w:t>:</w:t>
+      </w:r>
+    </w:p>
+    <w:p>
+      <w:pPr>
+        <w:shd w:val="clear" w:color="auto" w:fill="1F1F1F"/>
+        <w:spacing w:after="0" w:line="285" w:lineRule="atLeast"/>
+        <w:rPr>
+          <w:rFonts w:ascii="Consolas" w:eastAsia="Times New Roman" w:hAnsi="Consolas" w:cs="Times New Roman"/>
+          <w:color w:val="CCCCCC"/>
+          <w:kern w:val="0"/>
+          <w:sz w:val="21"/>
+          <w:szCs w:val="21"/>
+          <w:lang w:eastAsia="en-IN"/>
+          <w14:ligatures w14:val="none"/>
+        </w:rPr>
+      </w:pPr>
+      <w:r>
+        <w:rPr>
+          <w:rFonts w:ascii="Consolas" w:eastAsia="Times New Roman" w:hAnsi="Consolas" w:cs="Times New Roman"/>
+          <w:color w:val="CCCCCC"/>
+          <w:kern w:val="0"/>
+          <w:sz w:val="21"/>
+          <w:szCs w:val="21"/>
+          <w:lang w:eastAsia="en-IN"/>
+          <w14:ligatures w14:val="none"/>
+        </w:rPr>
+        <w:t xml:space="preserve">    </w:t>
+      </w:r>
+      <w:proofErr w:type="spellStart"/>
+      <w:r>
+        <w:rPr>
+          <w:rFonts w:ascii="Consolas" w:eastAsia="Times New Roman" w:hAnsi="Consolas" w:cs="Times New Roman"/>
+          <w:color w:val="569CD6"/>
+          <w:kern w:val="0"/>
+          <w:sz w:val="21"/>
+          <w:szCs w:val="21"/>
+          <w:lang w:eastAsia="en-IN"/>
+          <w14:ligatures w14:val="none"/>
+        </w:rPr>
+        <w:t>preferIpAddress</w:t>
+      </w:r>
+      <w:proofErr w:type="spellEnd"/>
+      <w:r>
+        <w:rPr>
+          <w:rFonts w:ascii="Consolas" w:eastAsia="Times New Roman" w:hAnsi="Consolas" w:cs="Times New Roman"/>
+          <w:color w:val="CCCCCC"/>
+          <w:kern w:val="0"/>
+          <w:sz w:val="21"/>
+          <w:szCs w:val="21"/>
+          <w:lang w:eastAsia="en-IN"/>
+          <w14:ligatures w14:val="none"/>
+        </w:rPr>
+        <w:t xml:space="preserve">: </w:t>
+      </w:r>
+      <w:r>
+        <w:rPr>
+          <w:rFonts w:ascii="Consolas" w:eastAsia="Times New Roman" w:hAnsi="Consolas" w:cs="Times New Roman"/>
+          <w:color w:val="569CD6"/>
+          <w:kern w:val="0"/>
+          <w:sz w:val="21"/>
+          <w:szCs w:val="21"/>
+          <w:lang w:eastAsia="en-IN"/>
+          <w14:ligatures w14:val="none"/>
+        </w:rPr>
+        <w:t>true</w:t>
+      </w:r>
+    </w:p>
+    <w:p>
+      <w:pPr>
+        <w:shd w:val="clear" w:color="auto" w:fill="1F1F1F"/>
+        <w:spacing w:after="0" w:line="285" w:lineRule="atLeast"/>
+        <w:rPr>
+          <w:rFonts w:ascii="Consolas" w:eastAsia="Times New Roman" w:hAnsi="Consolas" w:cs="Times New Roman"/>
+          <w:color w:val="CCCCCC"/>
+          <w:kern w:val="0"/>
+          <w:sz w:val="21"/>
+          <w:szCs w:val="21"/>
+          <w:lang w:eastAsia="en-IN"/>
+          <w14:ligatures w14:val="none"/>
+        </w:rPr>
+      </w:pPr>
+      <w:r>
+        <w:rPr>
+          <w:rFonts w:ascii="Consolas" w:eastAsia="Times New Roman" w:hAnsi="Consolas" w:cs="Times New Roman"/>
+          <w:color w:val="CCCCCC"/>
+          <w:kern w:val="0"/>
+          <w:sz w:val="21"/>
+          <w:szCs w:val="21"/>
+          <w:lang w:eastAsia="en-IN"/>
+          <w14:ligatures w14:val="none"/>
+        </w:rPr>
+        <w:t xml:space="preserve">  </w:t>
+      </w:r>
+      <w:r>
+        <w:rPr>
+          <w:rFonts w:ascii="Consolas" w:eastAsia="Times New Roman" w:hAnsi="Consolas" w:cs="Times New Roman"/>
+          <w:color w:val="569CD6"/>
+          <w:kern w:val="0"/>
+          <w:sz w:val="21"/>
+          <w:szCs w:val="21"/>
+          <w:lang w:eastAsia="en-IN"/>
+          <w14:ligatures w14:val="none"/>
+        </w:rPr>
+        <w:t>client</w:t>
+      </w:r>
+      <w:r>
+        <w:rPr>
+          <w:rFonts w:ascii="Consolas" w:eastAsia="Times New Roman" w:hAnsi="Consolas" w:cs="Times New Roman"/>
+          <w:color w:val="CCCCCC"/>
+          <w:kern w:val="0"/>
+          <w:sz w:val="21"/>
+          <w:szCs w:val="21"/>
+          <w:lang w:eastAsia="en-IN"/>
+          <w14:ligatures w14:val="none"/>
+        </w:rPr>
+        <w:t>:</w:t>
+      </w:r>
+    </w:p>
+    <w:p>
+      <w:pPr>
+        <w:shd w:val="clear" w:color="auto" w:fill="1F1F1F"/>
+        <w:spacing w:after="0" w:line="285" w:lineRule="atLeast"/>
+        <w:rPr>
+          <w:rFonts w:ascii="Consolas" w:eastAsia="Times New Roman" w:hAnsi="Consolas" w:cs="Times New Roman"/>
+          <w:color w:val="CCCCCC"/>
+          <w:kern w:val="0"/>
+          <w:sz w:val="21"/>
+          <w:szCs w:val="21"/>
+          <w:lang w:eastAsia="en-IN"/>
+          <w14:ligatures w14:val="none"/>
+        </w:rPr>
+      </w:pPr>
+      <w:r>
+        <w:rPr>
+          <w:rFonts w:ascii="Consolas" w:eastAsia="Times New Roman" w:hAnsi="Consolas" w:cs="Times New Roman"/>
+          <w:color w:val="CCCCCC"/>
+          <w:kern w:val="0"/>
+          <w:sz w:val="21"/>
+          <w:szCs w:val="21"/>
+          <w:lang w:eastAsia="en-IN"/>
+          <w14:ligatures w14:val="none"/>
+        </w:rPr>
+        <w:t xml:space="preserve">    </w:t>
+      </w:r>
+      <w:proofErr w:type="spellStart"/>
+      <w:r>
+        <w:rPr>
+          <w:rFonts w:ascii="Consolas" w:eastAsia="Times New Roman" w:hAnsi="Consolas" w:cs="Times New Roman"/>
+          <w:color w:val="569CD6"/>
+          <w:kern w:val="0"/>
+          <w:sz w:val="21"/>
+          <w:szCs w:val="21"/>
+          <w:lang w:eastAsia="en-IN"/>
+          <w14:ligatures w14:val="none"/>
+        </w:rPr>
+        <w:t>fetchRegistry</w:t>
+      </w:r>
+      <w:proofErr w:type="spellEnd"/>
+      <w:r>
+        <w:rPr>
+          <w:rFonts w:ascii="Consolas" w:eastAsia="Times New Roman" w:hAnsi="Consolas" w:cs="Times New Roman"/>
+          <w:color w:val="CCCCCC"/>
+          <w:kern w:val="0"/>
+          <w:sz w:val="21"/>
+          <w:szCs w:val="21"/>
+          <w:lang w:eastAsia="en-IN"/>
+          <w14:ligatures w14:val="none"/>
+        </w:rPr>
+        <w:t xml:space="preserve">: </w:t>
+      </w:r>
+      <w:r>
+        <w:rPr>
+          <w:rFonts w:ascii="Consolas" w:eastAsia="Times New Roman" w:hAnsi="Consolas" w:cs="Times New Roman"/>
+          <w:color w:val="569CD6"/>
+          <w:kern w:val="0"/>
+          <w:sz w:val="21"/>
+          <w:szCs w:val="21"/>
+          <w:lang w:eastAsia="en-IN"/>
+          <w14:ligatures w14:val="none"/>
+        </w:rPr>
+        <w:t>true</w:t>
+      </w:r>
+    </w:p>
+    <w:p>
+      <w:pPr>
+        <w:shd w:val="clear" w:color="auto" w:fill="1F1F1F"/>
+        <w:spacing w:after="0" w:line="285" w:lineRule="atLeast"/>
+        <w:rPr>
+          <w:rFonts w:ascii="Consolas" w:eastAsia="Times New Roman" w:hAnsi="Consolas" w:cs="Times New Roman"/>
+          <w:color w:val="CCCCCC"/>
+          <w:kern w:val="0"/>
+          <w:sz w:val="21"/>
+          <w:szCs w:val="21"/>
+          <w:lang w:eastAsia="en-IN"/>
+          <w14:ligatures w14:val="none"/>
+        </w:rPr>
+      </w:pPr>
+      <w:r>
+        <w:rPr>
+          <w:rFonts w:ascii="Consolas" w:eastAsia="Times New Roman" w:hAnsi="Consolas" w:cs="Times New Roman"/>
+          <w:color w:val="CCCCCC"/>
+          <w:kern w:val="0"/>
+          <w:sz w:val="21"/>
+          <w:szCs w:val="21"/>
+          <w:lang w:eastAsia="en-IN"/>
+          <w14:ligatures w14:val="none"/>
+        </w:rPr>
+        <w:t xml:space="preserve">    </w:t>
+      </w:r>
+      <w:proofErr w:type="spellStart"/>
+      <w:r>
+        <w:rPr>
+          <w:rFonts w:ascii="Consolas" w:eastAsia="Times New Roman" w:hAnsi="Consolas" w:cs="Times New Roman"/>
+          <w:color w:val="569CD6"/>
+          <w:kern w:val="0"/>
+          <w:sz w:val="21"/>
+          <w:szCs w:val="21"/>
+          <w:lang w:eastAsia="en-IN"/>
+          <w14:ligatures w14:val="none"/>
+        </w:rPr>
+        <w:t>registerWithEureka</w:t>
+      </w:r>
+      <w:proofErr w:type="spellEnd"/>
+      <w:r>
+        <w:rPr>
+          <w:rFonts w:ascii="Consolas" w:eastAsia="Times New Roman" w:hAnsi="Consolas" w:cs="Times New Roman"/>
+          <w:color w:val="CCCCCC"/>
+          <w:kern w:val="0"/>
+          <w:sz w:val="21"/>
+          <w:szCs w:val="21"/>
+          <w:lang w:eastAsia="en-IN"/>
+          <w14:ligatures w14:val="none"/>
+        </w:rPr>
+        <w:t xml:space="preserve">: </w:t>
+      </w:r>
+      <w:r>
+        <w:rPr>
+          <w:rFonts w:ascii="Consolas" w:eastAsia="Times New Roman" w:hAnsi="Consolas" w:cs="Times New Roman"/>
+          <w:color w:val="569CD6"/>
+          <w:kern w:val="0"/>
+          <w:sz w:val="21"/>
+          <w:szCs w:val="21"/>
+          <w:lang w:eastAsia="en-IN"/>
+          <w14:ligatures w14:val="none"/>
+        </w:rPr>
+        <w:t>true</w:t>
+      </w:r>
+    </w:p>
+    <w:p>
+      <w:pPr>
+        <w:shd w:val="clear" w:color="auto" w:fill="1F1F1F"/>
+        <w:spacing w:after="0" w:line="285" w:lineRule="atLeast"/>
+        <w:rPr>
+          <w:rFonts w:ascii="Consolas" w:eastAsia="Times New Roman" w:hAnsi="Consolas" w:cs="Times New Roman"/>
+          <w:color w:val="CCCCCC"/>
+          <w:kern w:val="0"/>
+          <w:sz w:val="21"/>
+          <w:szCs w:val="21"/>
+          <w:lang w:eastAsia="en-IN"/>
+          <w14:ligatures w14:val="none"/>
+        </w:rPr>
+      </w:pPr>
+      <w:r>
+        <w:rPr>
+          <w:rFonts w:ascii="Consolas" w:eastAsia="Times New Roman" w:hAnsi="Consolas" w:cs="Times New Roman"/>
+          <w:color w:val="CCCCCC"/>
+          <w:kern w:val="0"/>
+          <w:sz w:val="21"/>
+          <w:szCs w:val="21"/>
+          <w:lang w:eastAsia="en-IN"/>
+          <w14:ligatures w14:val="none"/>
+        </w:rPr>
+        <w:t xml:space="preserve">    </w:t>
+      </w:r>
+      <w:proofErr w:type="spellStart"/>
+      <w:r>
+        <w:rPr>
+          <w:rFonts w:ascii="Consolas" w:eastAsia="Times New Roman" w:hAnsi="Consolas" w:cs="Times New Roman"/>
+          <w:color w:val="569CD6"/>
+          <w:kern w:val="0"/>
+          <w:sz w:val="21"/>
+          <w:szCs w:val="21"/>
+          <w:lang w:eastAsia="en-IN"/>
+          <w14:ligatures w14:val="none"/>
+        </w:rPr>
+        <w:t>serviceUrl</w:t>
+      </w:r>
+      <w:proofErr w:type="spellEnd"/>
+      <w:r>
+        <w:rPr>
+          <w:rFonts w:ascii="Consolas" w:eastAsia="Times New Roman" w:hAnsi="Consolas" w:cs="Times New Roman"/>
+          <w:color w:val="CCCCCC"/>
+          <w:kern w:val="0"/>
+          <w:sz w:val="21"/>
+          <w:szCs w:val="21"/>
+          <w:lang w:eastAsia="en-IN"/>
+          <w14:ligatures w14:val="none"/>
+        </w:rPr>
+        <w:t>:</w:t>
+      </w:r>
+    </w:p>
+    <w:p>
+      <w:pPr>
+        <w:shd w:val="clear" w:color="auto" w:fill="1F1F1F"/>
+        <w:spacing w:after="0" w:line="285" w:lineRule="atLeast"/>
+        <w:rPr>
+          <w:rFonts w:ascii="Consolas" w:eastAsia="Times New Roman" w:hAnsi="Consolas" w:cs="Times New Roman"/>
+          <w:color w:val="CCCCCC"/>
+          <w:kern w:val="0"/>
+          <w:sz w:val="21"/>
+          <w:szCs w:val="21"/>
+          <w:lang w:eastAsia="en-IN"/>
+          <w14:ligatures w14:val="none"/>
+        </w:rPr>
+      </w:pPr>
+      <w:r>
+        <w:rPr>
+          <w:rFonts w:ascii="Consolas" w:eastAsia="Times New Roman" w:hAnsi="Consolas" w:cs="Times New Roman"/>
+          <w:color w:val="CCCCCC"/>
+          <w:kern w:val="0"/>
+          <w:sz w:val="21"/>
+          <w:szCs w:val="21"/>
+          <w:lang w:eastAsia="en-IN"/>
+          <w14:ligatures w14:val="none"/>
+        </w:rPr>
+        <w:t xml:space="preserve">      </w:t>
+      </w:r>
+      <w:proofErr w:type="spellStart"/>
+      <w:r>
+        <w:rPr>
+          <w:rFonts w:ascii="Consolas" w:eastAsia="Times New Roman" w:hAnsi="Consolas" w:cs="Times New Roman"/>
+          <w:color w:val="569CD6"/>
+          <w:kern w:val="0"/>
+          <w:sz w:val="21"/>
+          <w:szCs w:val="21"/>
+          <w:lang w:eastAsia="en-IN"/>
+          <w14:ligatures w14:val="none"/>
+        </w:rPr>
+        <w:t>defaultZone</w:t>
+      </w:r>
+      <w:proofErr w:type="spellEnd"/>
+      <w:r>
+        <w:rPr>
+          <w:rFonts w:ascii="Consolas" w:eastAsia="Times New Roman" w:hAnsi="Consolas" w:cs="Times New Roman"/>
+          <w:color w:val="CCCCCC"/>
+          <w:kern w:val="0"/>
+          <w:sz w:val="21"/>
+          <w:szCs w:val="21"/>
+          <w:lang w:eastAsia="en-IN"/>
+          <w14:ligatures w14:val="none"/>
+        </w:rPr>
+        <w:t xml:space="preserve">: </w:t>
+      </w:r>
+      <w:r>
+        <w:rPr>
+          <w:rFonts w:ascii="Consolas" w:eastAsia="Times New Roman" w:hAnsi="Consolas" w:cs="Times New Roman"/>
+          <w:color w:val="CE9178"/>
+          <w:kern w:val="0"/>
+          <w:sz w:val="21"/>
+          <w:szCs w:val="21"/>
+          <w:lang w:eastAsia="en-IN"/>
+          <w14:ligatures w14:val="none"/>
+        </w:rPr>
+        <w:t>http://localhost:8070/eureka/</w:t>
+      </w:r>
+    </w:p>
+    <w:p>
+      <w:pPr>
+        <w:pStyle w:val="NoSpacing"/>
+      </w:pPr>
+    </w:p>
+    <w:p>
+      <w:pPr>
+        <w:pStyle w:val="NoSpacing"/>
+      </w:pPr>
+    </w:p>
+    <w:p>
+      <w:pPr>
+        <w:pStyle w:val="NoSpacing"/>
+      </w:pPr>
+    </w:p>
+    <w:p>
+      <w:pPr>
+        <w:pStyle w:val="NoSpacing"/>
+      </w:pPr>
+    </w:p>
+    <w:p>
+      <w:pPr>
+        <w:pStyle w:val="NoSpacing"/>
+      </w:pPr>
+    </w:p>
+    <w:p>
+      <w:pPr>
+        <w:pStyle w:val="NoSpacing"/>
+      </w:pPr>
+    </w:p>
+    <w:p>
+      <w:pPr>
+        <w:pStyle w:val="NoSpacing"/>
+      </w:pPr>
+    </w:p>
+    <w:p>
+      <w:pPr>
+        <w:pStyle w:val="NoSpacing"/>
+      </w:pPr>
+      <w:r>
+        <w:lastRenderedPageBreak/>
+        <w:t>D:\Experiments\Microservices\eazybank-microservice-application-k8s-helm\accounts\src\main\resources\application.yml</w:t>
+      </w:r>
+    </w:p>
+    <w:p>
+      <w:pPr>
+        <w:shd w:val="clear" w:color="auto" w:fill="1F1F1F"/>
+        <w:spacing w:after="0" w:line="285" w:lineRule="atLeast"/>
+        <w:rPr>
+          <w:rFonts w:ascii="Consolas" w:eastAsia="Times New Roman" w:hAnsi="Consolas" w:cs="Times New Roman"/>
+          <w:color w:val="CCCCCC"/>
+          <w:kern w:val="0"/>
+          <w:sz w:val="21"/>
+          <w:szCs w:val="21"/>
+          <w:lang w:eastAsia="en-IN"/>
+          <w14:ligatures w14:val="none"/>
+        </w:rPr>
+      </w:pPr>
+      <w:r>
+        <w:rPr>
+          <w:rFonts w:ascii="Consolas" w:eastAsia="Times New Roman" w:hAnsi="Consolas" w:cs="Times New Roman"/>
+          <w:color w:val="CCCCCC"/>
+          <w:kern w:val="0"/>
+          <w:sz w:val="21"/>
+          <w:szCs w:val="21"/>
+          <w:lang w:eastAsia="en-IN"/>
+          <w14:ligatures w14:val="none"/>
+        </w:rPr>
+        <w:t>...</w:t>
+      </w:r>
+    </w:p>
+    <w:p>
+      <w:pPr>
+        <w:shd w:val="clear" w:color="auto" w:fill="1F1F1F"/>
+        <w:spacing w:after="0" w:line="285" w:lineRule="atLeast"/>
+        <w:rPr>
+          <w:rFonts w:ascii="Consolas" w:eastAsia="Times New Roman" w:hAnsi="Consolas" w:cs="Times New Roman"/>
+          <w:color w:val="CCCCCC"/>
+          <w:kern w:val="0"/>
+          <w:sz w:val="21"/>
+          <w:szCs w:val="21"/>
+          <w:lang w:eastAsia="en-IN"/>
+          <w14:ligatures w14:val="none"/>
+        </w:rPr>
+      </w:pPr>
+      <w:r>
+        <w:rPr>
+          <w:rFonts w:ascii="Consolas" w:eastAsia="Times New Roman" w:hAnsi="Consolas" w:cs="Times New Roman"/>
+          <w:color w:val="CCCCCC"/>
+          <w:kern w:val="0"/>
+          <w:sz w:val="21"/>
+          <w:szCs w:val="21"/>
+          <w:lang w:eastAsia="en-IN"/>
+          <w14:ligatures w14:val="none"/>
+        </w:rPr>
+        <w:t xml:space="preserve">  </w:t>
+      </w:r>
+      <w:r>
+        <w:rPr>
+          <w:rFonts w:ascii="Consolas" w:eastAsia="Times New Roman" w:hAnsi="Consolas" w:cs="Times New Roman"/>
+          <w:color w:val="569CD6"/>
+          <w:kern w:val="0"/>
+          <w:sz w:val="21"/>
+          <w:szCs w:val="21"/>
+          <w:lang w:eastAsia="en-IN"/>
+          <w14:ligatures w14:val="none"/>
+        </w:rPr>
+        <w:t>config</w:t>
+      </w:r>
+      <w:r>
+        <w:rPr>
+          <w:rFonts w:ascii="Consolas" w:eastAsia="Times New Roman" w:hAnsi="Consolas" w:cs="Times New Roman"/>
+          <w:color w:val="CCCCCC"/>
+          <w:kern w:val="0"/>
+          <w:sz w:val="21"/>
+          <w:szCs w:val="21"/>
+          <w:lang w:eastAsia="en-IN"/>
+          <w14:ligatures w14:val="none"/>
+        </w:rPr>
+        <w:t>:</w:t>
+      </w:r>
+    </w:p>
+    <w:p>
+      <w:pPr>
+        <w:shd w:val="clear" w:color="auto" w:fill="1F1F1F"/>
+        <w:spacing w:after="0" w:line="285" w:lineRule="atLeast"/>
+        <w:rPr>
+          <w:rFonts w:ascii="Consolas" w:eastAsia="Times New Roman" w:hAnsi="Consolas" w:cs="Times New Roman"/>
+          <w:color w:val="CCCCCC"/>
+          <w:kern w:val="0"/>
+          <w:sz w:val="21"/>
+          <w:szCs w:val="21"/>
+          <w:lang w:eastAsia="en-IN"/>
+          <w14:ligatures w14:val="none"/>
+        </w:rPr>
+      </w:pPr>
+      <w:r>
+        <w:rPr>
+          <w:rFonts w:ascii="Consolas" w:eastAsia="Times New Roman" w:hAnsi="Consolas" w:cs="Times New Roman"/>
+          <w:color w:val="CCCCCC"/>
+          <w:kern w:val="0"/>
+          <w:sz w:val="21"/>
+          <w:szCs w:val="21"/>
+          <w:lang w:eastAsia="en-IN"/>
+          <w14:ligatures w14:val="none"/>
+        </w:rPr>
+        <w:t xml:space="preserve">    </w:t>
+      </w:r>
+      <w:r>
+        <w:rPr>
+          <w:rFonts w:ascii="Consolas" w:eastAsia="Times New Roman" w:hAnsi="Consolas" w:cs="Times New Roman"/>
+          <w:color w:val="569CD6"/>
+          <w:kern w:val="0"/>
+          <w:sz w:val="21"/>
+          <w:szCs w:val="21"/>
+          <w:lang w:eastAsia="en-IN"/>
+          <w14:ligatures w14:val="none"/>
+        </w:rPr>
+        <w:t>import</w:t>
+      </w:r>
+      <w:r>
+        <w:rPr>
+          <w:rFonts w:ascii="Consolas" w:eastAsia="Times New Roman" w:hAnsi="Consolas" w:cs="Times New Roman"/>
+          <w:color w:val="CCCCCC"/>
+          <w:kern w:val="0"/>
+          <w:sz w:val="21"/>
+          <w:szCs w:val="21"/>
+          <w:lang w:eastAsia="en-IN"/>
+          <w14:ligatures w14:val="none"/>
+        </w:rPr>
+        <w:t xml:space="preserve">: </w:t>
+      </w:r>
+      <w:r>
+        <w:rPr>
+          <w:rFonts w:ascii="Consolas" w:eastAsia="Times New Roman" w:hAnsi="Consolas" w:cs="Times New Roman"/>
+          <w:color w:val="CE9178"/>
+          <w:kern w:val="0"/>
+          <w:sz w:val="21"/>
+          <w:szCs w:val="21"/>
+          <w:lang w:eastAsia="en-IN"/>
+          <w14:ligatures w14:val="none"/>
+        </w:rPr>
+        <w:t>"</w:t>
+      </w:r>
+      <w:proofErr w:type="spellStart"/>
+      <w:proofErr w:type="gramStart"/>
+      <w:r>
+        <w:rPr>
+          <w:rFonts w:ascii="Consolas" w:eastAsia="Times New Roman" w:hAnsi="Consolas" w:cs="Times New Roman"/>
+          <w:color w:val="CE9178"/>
+          <w:kern w:val="0"/>
+          <w:sz w:val="21"/>
+          <w:szCs w:val="21"/>
+          <w:lang w:eastAsia="en-IN"/>
+          <w14:ligatures w14:val="none"/>
+        </w:rPr>
+        <w:t>optional:configserver</w:t>
+      </w:r>
+      <w:proofErr w:type="gramEnd"/>
+      <w:r>
+        <w:rPr>
+          <w:rFonts w:ascii="Consolas" w:eastAsia="Times New Roman" w:hAnsi="Consolas" w:cs="Times New Roman"/>
+          <w:color w:val="CE9178"/>
+          <w:kern w:val="0"/>
+          <w:sz w:val="21"/>
+          <w:szCs w:val="21"/>
+          <w:lang w:eastAsia="en-IN"/>
+          <w14:ligatures w14:val="none"/>
+        </w:rPr>
+        <w:t>:http</w:t>
+      </w:r>
+      <w:proofErr w:type="spellEnd"/>
+      <w:r>
+        <w:rPr>
+          <w:rFonts w:ascii="Consolas" w:eastAsia="Times New Roman" w:hAnsi="Consolas" w:cs="Times New Roman"/>
+          <w:color w:val="CE9178"/>
+          <w:kern w:val="0"/>
+          <w:sz w:val="21"/>
+          <w:szCs w:val="21"/>
+          <w:lang w:eastAsia="en-IN"/>
+          <w14:ligatures w14:val="none"/>
+        </w:rPr>
+        <w:t>://localhost:8071/"</w:t>
+      </w:r>
+    </w:p>
+    <w:p>
+      <w:pPr>
+        <w:shd w:val="clear" w:color="auto" w:fill="1F1F1F"/>
+        <w:spacing w:after="0" w:line="285" w:lineRule="atLeast"/>
+        <w:rPr>
+          <w:rFonts w:ascii="Consolas" w:eastAsia="Times New Roman" w:hAnsi="Consolas" w:cs="Times New Roman"/>
+          <w:color w:val="CCCCCC"/>
+          <w:kern w:val="0"/>
+          <w:sz w:val="21"/>
+          <w:szCs w:val="21"/>
+          <w:lang w:eastAsia="en-IN"/>
+          <w14:ligatures w14:val="none"/>
+        </w:rPr>
+      </w:pPr>
+      <w:r>
+        <w:rPr>
+          <w:rFonts w:ascii="Consolas" w:eastAsia="Times New Roman" w:hAnsi="Consolas" w:cs="Times New Roman"/>
+          <w:color w:val="CCCCCC"/>
+          <w:kern w:val="0"/>
+          <w:sz w:val="21"/>
+          <w:szCs w:val="21"/>
+          <w:lang w:eastAsia="en-IN"/>
+          <w14:ligatures w14:val="none"/>
+        </w:rPr>
+        <w:t xml:space="preserve">  </w:t>
+      </w:r>
+      <w:r>
+        <w:rPr>
+          <w:rFonts w:ascii="Consolas" w:eastAsia="Times New Roman" w:hAnsi="Consolas" w:cs="Times New Roman"/>
+          <w:color w:val="569CD6"/>
+          <w:kern w:val="0"/>
+          <w:sz w:val="21"/>
+          <w:szCs w:val="21"/>
+          <w:lang w:eastAsia="en-IN"/>
+          <w14:ligatures w14:val="none"/>
+        </w:rPr>
+        <w:t>cloud</w:t>
+      </w:r>
+      <w:r>
+        <w:rPr>
+          <w:rFonts w:ascii="Consolas" w:eastAsia="Times New Roman" w:hAnsi="Consolas" w:cs="Times New Roman"/>
+          <w:color w:val="CCCCCC"/>
+          <w:kern w:val="0"/>
+          <w:sz w:val="21"/>
+          <w:szCs w:val="21"/>
+          <w:lang w:eastAsia="en-IN"/>
+          <w14:ligatures w14:val="none"/>
+        </w:rPr>
+        <w:t>:</w:t>
+      </w:r>
+    </w:p>
+    <w:p>
+      <w:pPr>
+        <w:shd w:val="clear" w:color="auto" w:fill="1F1F1F"/>
+        <w:spacing w:after="0" w:line="285" w:lineRule="atLeast"/>
+        <w:rPr>
+          <w:rFonts w:ascii="Consolas" w:eastAsia="Times New Roman" w:hAnsi="Consolas" w:cs="Times New Roman"/>
+          <w:color w:val="CCCCCC"/>
+          <w:kern w:val="0"/>
+          <w:sz w:val="21"/>
+          <w:szCs w:val="21"/>
+          <w:lang w:eastAsia="en-IN"/>
+          <w14:ligatures w14:val="none"/>
+        </w:rPr>
+      </w:pPr>
+      <w:r>
+        <w:rPr>
+          <w:rFonts w:ascii="Consolas" w:eastAsia="Times New Roman" w:hAnsi="Consolas" w:cs="Times New Roman"/>
+          <w:color w:val="CCCCCC"/>
+          <w:kern w:val="0"/>
+          <w:sz w:val="21"/>
+          <w:szCs w:val="21"/>
+          <w:lang w:eastAsia="en-IN"/>
+          <w14:ligatures w14:val="none"/>
+        </w:rPr>
+        <w:t xml:space="preserve">    </w:t>
+      </w:r>
+      <w:proofErr w:type="spellStart"/>
+      <w:r>
+        <w:rPr>
+          <w:rFonts w:ascii="Consolas" w:eastAsia="Times New Roman" w:hAnsi="Consolas" w:cs="Times New Roman"/>
+          <w:color w:val="569CD6"/>
+          <w:kern w:val="0"/>
+          <w:sz w:val="21"/>
+          <w:szCs w:val="21"/>
+          <w:lang w:eastAsia="en-IN"/>
+          <w14:ligatures w14:val="none"/>
+        </w:rPr>
+        <w:t>kubernetes</w:t>
+      </w:r>
+      <w:proofErr w:type="spellEnd"/>
+      <w:r>
+        <w:rPr>
+          <w:rFonts w:ascii="Consolas" w:eastAsia="Times New Roman" w:hAnsi="Consolas" w:cs="Times New Roman"/>
+          <w:color w:val="CCCCCC"/>
+          <w:kern w:val="0"/>
+          <w:sz w:val="21"/>
+          <w:szCs w:val="21"/>
+          <w:lang w:eastAsia="en-IN"/>
+          <w14:ligatures w14:val="none"/>
+        </w:rPr>
+        <w:t>:</w:t>
+      </w:r>
+    </w:p>
+    <w:p>
+      <w:pPr>
+        <w:shd w:val="clear" w:color="auto" w:fill="1F1F1F"/>
+        <w:spacing w:after="0" w:line="285" w:lineRule="atLeast"/>
+        <w:rPr>
+          <w:rFonts w:ascii="Consolas" w:eastAsia="Times New Roman" w:hAnsi="Consolas" w:cs="Times New Roman"/>
+          <w:color w:val="CCCCCC"/>
+          <w:kern w:val="0"/>
+          <w:sz w:val="21"/>
+          <w:szCs w:val="21"/>
+          <w:lang w:eastAsia="en-IN"/>
+          <w14:ligatures w14:val="none"/>
+        </w:rPr>
+      </w:pPr>
+      <w:r>
+        <w:rPr>
+          <w:rFonts w:ascii="Consolas" w:eastAsia="Times New Roman" w:hAnsi="Consolas" w:cs="Times New Roman"/>
+          <w:color w:val="CCCCCC"/>
+          <w:kern w:val="0"/>
+          <w:sz w:val="21"/>
+          <w:szCs w:val="21"/>
+          <w:lang w:eastAsia="en-IN"/>
+          <w14:ligatures w14:val="none"/>
+        </w:rPr>
+        <w:t xml:space="preserve">      </w:t>
+      </w:r>
+      <w:r>
+        <w:rPr>
+          <w:rFonts w:ascii="Consolas" w:eastAsia="Times New Roman" w:hAnsi="Consolas" w:cs="Times New Roman"/>
+          <w:color w:val="569CD6"/>
+          <w:kern w:val="0"/>
+          <w:sz w:val="21"/>
+          <w:szCs w:val="21"/>
+          <w:lang w:eastAsia="en-IN"/>
+          <w14:ligatures w14:val="none"/>
+        </w:rPr>
+        <w:t>discovery</w:t>
+      </w:r>
+      <w:r>
+        <w:rPr>
+          <w:rFonts w:ascii="Consolas" w:eastAsia="Times New Roman" w:hAnsi="Consolas" w:cs="Times New Roman"/>
+          <w:color w:val="CCCCCC"/>
+          <w:kern w:val="0"/>
+          <w:sz w:val="21"/>
+          <w:szCs w:val="21"/>
+          <w:lang w:eastAsia="en-IN"/>
+          <w14:ligatures w14:val="none"/>
+        </w:rPr>
+        <w:t>:</w:t>
+      </w:r>
+    </w:p>
+    <w:p>
+      <w:pPr>
+        <w:shd w:val="clear" w:color="auto" w:fill="1F1F1F"/>
+        <w:spacing w:after="0" w:line="285" w:lineRule="atLeast"/>
+        <w:rPr>
+          <w:rFonts w:ascii="Consolas" w:eastAsia="Times New Roman" w:hAnsi="Consolas" w:cs="Times New Roman"/>
+          <w:color w:val="CCCCCC"/>
+          <w:kern w:val="0"/>
+          <w:sz w:val="21"/>
+          <w:szCs w:val="21"/>
+          <w:lang w:eastAsia="en-IN"/>
+          <w14:ligatures w14:val="none"/>
+        </w:rPr>
+      </w:pPr>
+      <w:r>
+        <w:rPr>
+          <w:rFonts w:ascii="Consolas" w:eastAsia="Times New Roman" w:hAnsi="Consolas" w:cs="Times New Roman"/>
+          <w:color w:val="CCCCCC"/>
+          <w:kern w:val="0"/>
+          <w:sz w:val="21"/>
+          <w:szCs w:val="21"/>
+          <w:lang w:eastAsia="en-IN"/>
+          <w14:ligatures w14:val="none"/>
+        </w:rPr>
+        <w:t xml:space="preserve">        </w:t>
+      </w:r>
+      <w:r>
+        <w:rPr>
+          <w:rFonts w:ascii="Consolas" w:eastAsia="Times New Roman" w:hAnsi="Consolas" w:cs="Times New Roman"/>
+          <w:color w:val="569CD6"/>
+          <w:kern w:val="0"/>
+          <w:sz w:val="21"/>
+          <w:szCs w:val="21"/>
+          <w:lang w:eastAsia="en-IN"/>
+          <w14:ligatures w14:val="none"/>
+        </w:rPr>
+        <w:t>all-namespaces</w:t>
+      </w:r>
+      <w:r>
+        <w:rPr>
+          <w:rFonts w:ascii="Consolas" w:eastAsia="Times New Roman" w:hAnsi="Consolas" w:cs="Times New Roman"/>
+          <w:color w:val="CCCCCC"/>
+          <w:kern w:val="0"/>
+          <w:sz w:val="21"/>
+          <w:szCs w:val="21"/>
+          <w:lang w:eastAsia="en-IN"/>
+          <w14:ligatures w14:val="none"/>
+        </w:rPr>
+        <w:t xml:space="preserve">: </w:t>
+      </w:r>
+      <w:r>
+        <w:rPr>
+          <w:rFonts w:ascii="Consolas" w:eastAsia="Times New Roman" w:hAnsi="Consolas" w:cs="Times New Roman"/>
+          <w:color w:val="569CD6"/>
+          <w:kern w:val="0"/>
+          <w:sz w:val="21"/>
+          <w:szCs w:val="21"/>
+          <w:lang w:eastAsia="en-IN"/>
+          <w14:ligatures w14:val="none"/>
+        </w:rPr>
+        <w:t>true</w:t>
+      </w:r>
+    </w:p>
+    <w:p>
+      <w:pPr>
+        <w:shd w:val="clear" w:color="auto" w:fill="1F1F1F"/>
+        <w:spacing w:after="0" w:line="285" w:lineRule="atLeast"/>
+        <w:rPr>
+          <w:rFonts w:ascii="Consolas" w:eastAsia="Times New Roman" w:hAnsi="Consolas" w:cs="Times New Roman"/>
+          <w:color w:val="CCCCCC"/>
+          <w:kern w:val="0"/>
+          <w:sz w:val="21"/>
+          <w:szCs w:val="21"/>
+          <w:lang w:eastAsia="en-IN"/>
+          <w14:ligatures w14:val="none"/>
+        </w:rPr>
+      </w:pPr>
+      <w:r>
+        <w:rPr>
+          <w:rFonts w:ascii="Consolas" w:eastAsia="Times New Roman" w:hAnsi="Consolas" w:cs="Times New Roman"/>
+          <w:color w:val="CCCCCC"/>
+          <w:kern w:val="0"/>
+          <w:sz w:val="21"/>
+          <w:szCs w:val="21"/>
+          <w:lang w:eastAsia="en-IN"/>
+          <w14:ligatures w14:val="none"/>
+        </w:rPr>
+        <w:t xml:space="preserve">    </w:t>
+      </w:r>
+      <w:proofErr w:type="spellStart"/>
+      <w:r>
+        <w:rPr>
+          <w:rFonts w:ascii="Consolas" w:eastAsia="Times New Roman" w:hAnsi="Consolas" w:cs="Times New Roman"/>
+          <w:color w:val="569CD6"/>
+          <w:kern w:val="0"/>
+          <w:sz w:val="21"/>
+          <w:szCs w:val="21"/>
+          <w:lang w:eastAsia="en-IN"/>
+          <w14:ligatures w14:val="none"/>
+        </w:rPr>
+        <w:t>openfeign</w:t>
+      </w:r>
+      <w:proofErr w:type="spellEnd"/>
+      <w:r>
+        <w:rPr>
+          <w:rFonts w:ascii="Consolas" w:eastAsia="Times New Roman" w:hAnsi="Consolas" w:cs="Times New Roman"/>
+          <w:color w:val="CCCCCC"/>
+          <w:kern w:val="0"/>
+          <w:sz w:val="21"/>
+          <w:szCs w:val="21"/>
+          <w:lang w:eastAsia="en-IN"/>
+          <w14:ligatures w14:val="none"/>
+        </w:rPr>
+        <w:t>:</w:t>
+      </w:r>
+    </w:p>
+    <w:p>
+      <w:pPr>
+        <w:shd w:val="clear" w:color="auto" w:fill="1F1F1F"/>
+        <w:spacing w:after="0" w:line="285" w:lineRule="atLeast"/>
+        <w:rPr>
+          <w:rFonts w:ascii="Consolas" w:eastAsia="Times New Roman" w:hAnsi="Consolas" w:cs="Times New Roman"/>
+          <w:color w:val="CCCCCC"/>
+          <w:kern w:val="0"/>
+          <w:sz w:val="21"/>
+          <w:szCs w:val="21"/>
+          <w:lang w:eastAsia="en-IN"/>
+          <w14:ligatures w14:val="none"/>
+        </w:rPr>
+      </w:pPr>
+      <w:r>
+        <w:rPr>
+          <w:rFonts w:ascii="Consolas" w:eastAsia="Times New Roman" w:hAnsi="Consolas" w:cs="Times New Roman"/>
+          <w:color w:val="CCCCCC"/>
+          <w:kern w:val="0"/>
+          <w:sz w:val="21"/>
+          <w:szCs w:val="21"/>
+          <w:lang w:eastAsia="en-IN"/>
+          <w14:ligatures w14:val="none"/>
+        </w:rPr>
+        <w:t xml:space="preserve">      </w:t>
+      </w:r>
+      <w:proofErr w:type="spellStart"/>
+      <w:r>
+        <w:rPr>
+          <w:rFonts w:ascii="Consolas" w:eastAsia="Times New Roman" w:hAnsi="Consolas" w:cs="Times New Roman"/>
+          <w:color w:val="569CD6"/>
+          <w:kern w:val="0"/>
+          <w:sz w:val="21"/>
+          <w:szCs w:val="21"/>
+          <w:lang w:eastAsia="en-IN"/>
+          <w14:ligatures w14:val="none"/>
+        </w:rPr>
+        <w:t>circuitbreaker</w:t>
+      </w:r>
+      <w:proofErr w:type="spellEnd"/>
+      <w:r>
+        <w:rPr>
+          <w:rFonts w:ascii="Consolas" w:eastAsia="Times New Roman" w:hAnsi="Consolas" w:cs="Times New Roman"/>
+          <w:color w:val="CCCCCC"/>
+          <w:kern w:val="0"/>
+          <w:sz w:val="21"/>
+          <w:szCs w:val="21"/>
+          <w:lang w:eastAsia="en-IN"/>
+          <w14:ligatures w14:val="none"/>
+        </w:rPr>
+        <w:t>:</w:t>
+      </w:r>
+    </w:p>
+    <w:p>
+      <w:pPr>
+        <w:shd w:val="clear" w:color="auto" w:fill="1F1F1F"/>
+        <w:spacing w:after="0" w:line="285" w:lineRule="atLeast"/>
+        <w:rPr>
+          <w:rFonts w:ascii="Consolas" w:eastAsia="Times New Roman" w:hAnsi="Consolas" w:cs="Times New Roman"/>
+          <w:color w:val="CCCCCC"/>
+          <w:kern w:val="0"/>
+          <w:sz w:val="21"/>
+          <w:szCs w:val="21"/>
+          <w:lang w:eastAsia="en-IN"/>
+          <w14:ligatures w14:val="none"/>
+        </w:rPr>
+      </w:pPr>
+      <w:r>
+        <w:rPr>
+          <w:rFonts w:ascii="Consolas" w:eastAsia="Times New Roman" w:hAnsi="Consolas" w:cs="Times New Roman"/>
+          <w:color w:val="CCCCCC"/>
+          <w:kern w:val="0"/>
+          <w:sz w:val="21"/>
+          <w:szCs w:val="21"/>
+          <w:lang w:eastAsia="en-IN"/>
+          <w14:ligatures w14:val="none"/>
+        </w:rPr>
+        <w:t>...</w:t>
+      </w:r>
+    </w:p>
+    <w:p>
+      <w:pPr>
+        <w:pStyle w:val="NoSpacing"/>
+      </w:pPr>
+    </w:p>
+    <w:p>
+      <w:pPr>
+        <w:pStyle w:val="NoSpacing"/>
+      </w:pPr>
+    </w:p>
+    <w:p>
+      <w:pPr>
+        <w:pStyle w:val="NoSpacing"/>
+      </w:pPr>
+      <w:r>
+        <w:t>D:\Experiments\Microservices\eazybank-microservice-application-k8s-helm\accounts\src\main\java\com\eazybytes\accounts\service\client\LoansFeignClient.java</w:t>
+      </w:r>
+    </w:p>
+    <w:p>
+      <w:pPr>
+        <w:shd w:val="clear" w:color="auto" w:fill="1F1F1F"/>
+        <w:spacing w:after="0" w:line="285" w:lineRule="atLeast"/>
+        <w:rPr>
+          <w:rFonts w:ascii="Consolas" w:eastAsia="Times New Roman" w:hAnsi="Consolas" w:cs="Times New Roman"/>
+          <w:color w:val="CCCCCC"/>
+          <w:kern w:val="0"/>
+          <w:sz w:val="21"/>
+          <w:szCs w:val="21"/>
+          <w:lang w:eastAsia="en-IN"/>
+          <w14:ligatures w14:val="none"/>
+        </w:rPr>
+      </w:pPr>
+      <w:r>
+        <w:rPr>
+          <w:rFonts w:ascii="Consolas" w:eastAsia="Times New Roman" w:hAnsi="Consolas" w:cs="Times New Roman"/>
+          <w:color w:val="CCCCCC"/>
+          <w:kern w:val="0"/>
+          <w:sz w:val="21"/>
+          <w:szCs w:val="21"/>
+          <w:lang w:eastAsia="en-IN"/>
+          <w14:ligatures w14:val="none"/>
+        </w:rPr>
+        <w:t>@</w:t>
+      </w:r>
+      <w:proofErr w:type="gramStart"/>
+      <w:r>
+        <w:rPr>
+          <w:rFonts w:ascii="Consolas" w:eastAsia="Times New Roman" w:hAnsi="Consolas" w:cs="Times New Roman"/>
+          <w:color w:val="4EC9B0"/>
+          <w:kern w:val="0"/>
+          <w:sz w:val="21"/>
+          <w:szCs w:val="21"/>
+          <w:lang w:eastAsia="en-IN"/>
+          <w14:ligatures w14:val="none"/>
+        </w:rPr>
+        <w:t>FeignClient</w:t>
+      </w:r>
+      <w:r>
+        <w:rPr>
+          <w:rFonts w:ascii="Consolas" w:eastAsia="Times New Roman" w:hAnsi="Consolas" w:cs="Times New Roman"/>
+          <w:color w:val="CCCCCC"/>
+          <w:kern w:val="0"/>
+          <w:sz w:val="21"/>
+          <w:szCs w:val="21"/>
+          <w:lang w:eastAsia="en-IN"/>
+          <w14:ligatures w14:val="none"/>
+        </w:rPr>
+        <w:t>(</w:t>
+      </w:r>
+      <w:proofErr w:type="gramEnd"/>
+      <w:r>
+        <w:rPr>
+          <w:rFonts w:ascii="Consolas" w:eastAsia="Times New Roman" w:hAnsi="Consolas" w:cs="Times New Roman"/>
+          <w:color w:val="DCDCAA"/>
+          <w:kern w:val="0"/>
+          <w:sz w:val="21"/>
+          <w:szCs w:val="21"/>
+          <w:lang w:eastAsia="en-IN"/>
+          <w14:ligatures w14:val="none"/>
+        </w:rPr>
+        <w:t>name</w:t>
+      </w:r>
+      <w:r>
+        <w:rPr>
+          <w:rFonts w:ascii="Consolas" w:eastAsia="Times New Roman" w:hAnsi="Consolas" w:cs="Times New Roman"/>
+          <w:color w:val="D4D4D4"/>
+          <w:kern w:val="0"/>
+          <w:sz w:val="21"/>
+          <w:szCs w:val="21"/>
+          <w:lang w:eastAsia="en-IN"/>
+          <w14:ligatures w14:val="none"/>
+        </w:rPr>
+        <w:t>=</w:t>
+      </w:r>
+      <w:r>
+        <w:rPr>
+          <w:rFonts w:ascii="Consolas" w:eastAsia="Times New Roman" w:hAnsi="Consolas" w:cs="Times New Roman"/>
+          <w:color w:val="CE9178"/>
+          <w:kern w:val="0"/>
+          <w:sz w:val="21"/>
+          <w:szCs w:val="21"/>
+          <w:lang w:eastAsia="en-IN"/>
+          <w14:ligatures w14:val="none"/>
+        </w:rPr>
+        <w:t>"loans"</w:t>
+      </w:r>
+      <w:r>
+        <w:rPr>
+          <w:rFonts w:ascii="Consolas" w:eastAsia="Times New Roman" w:hAnsi="Consolas" w:cs="Times New Roman"/>
+          <w:color w:val="CCCCCC"/>
+          <w:kern w:val="0"/>
+          <w:sz w:val="21"/>
+          <w:szCs w:val="21"/>
+          <w:lang w:eastAsia="en-IN"/>
+          <w14:ligatures w14:val="none"/>
+        </w:rPr>
+        <w:t xml:space="preserve">, </w:t>
+      </w:r>
+      <w:proofErr w:type="spellStart"/>
+      <w:r>
+        <w:rPr>
+          <w:rFonts w:ascii="Consolas" w:eastAsia="Times New Roman" w:hAnsi="Consolas" w:cs="Times New Roman"/>
+          <w:color w:val="DCDCAA"/>
+          <w:kern w:val="0"/>
+          <w:sz w:val="21"/>
+          <w:szCs w:val="21"/>
+          <w:lang w:eastAsia="en-IN"/>
+          <w14:ligatures w14:val="none"/>
+        </w:rPr>
+        <w:t>url</w:t>
+      </w:r>
+      <w:proofErr w:type="spellEnd"/>
+      <w:r>
+        <w:rPr>
+          <w:rFonts w:ascii="Consolas" w:eastAsia="Times New Roman" w:hAnsi="Consolas" w:cs="Times New Roman"/>
+          <w:color w:val="CCCCCC"/>
+          <w:kern w:val="0"/>
+          <w:sz w:val="21"/>
+          <w:szCs w:val="21"/>
+          <w:lang w:eastAsia="en-IN"/>
+          <w14:ligatures w14:val="none"/>
+        </w:rPr>
+        <w:t xml:space="preserve"> </w:t>
+      </w:r>
+      <w:r>
+        <w:rPr>
+          <w:rFonts w:ascii="Consolas" w:eastAsia="Times New Roman" w:hAnsi="Consolas" w:cs="Times New Roman"/>
+          <w:color w:val="D4D4D4"/>
+          <w:kern w:val="0"/>
+          <w:sz w:val="21"/>
+          <w:szCs w:val="21"/>
+          <w:lang w:eastAsia="en-IN"/>
+          <w14:ligatures w14:val="none"/>
+        </w:rPr>
+        <w:t>=</w:t>
+      </w:r>
+      <w:r>
+        <w:rPr>
+          <w:rFonts w:ascii="Consolas" w:eastAsia="Times New Roman" w:hAnsi="Consolas" w:cs="Times New Roman"/>
+          <w:color w:val="CCCCCC"/>
+          <w:kern w:val="0"/>
+          <w:sz w:val="21"/>
+          <w:szCs w:val="21"/>
+          <w:lang w:eastAsia="en-IN"/>
+          <w14:ligatures w14:val="none"/>
+        </w:rPr>
+        <w:t xml:space="preserve"> </w:t>
+      </w:r>
+      <w:r>
+        <w:rPr>
+          <w:rFonts w:ascii="Consolas" w:eastAsia="Times New Roman" w:hAnsi="Consolas" w:cs="Times New Roman"/>
+          <w:color w:val="CE9178"/>
+          <w:kern w:val="0"/>
+          <w:sz w:val="21"/>
+          <w:szCs w:val="21"/>
+          <w:lang w:eastAsia="en-IN"/>
+          <w14:ligatures w14:val="none"/>
+        </w:rPr>
+        <w:t>"http://loans:8090"</w:t>
+      </w:r>
+      <w:r>
+        <w:rPr>
+          <w:rFonts w:ascii="Consolas" w:eastAsia="Times New Roman" w:hAnsi="Consolas" w:cs="Times New Roman"/>
+          <w:color w:val="CCCCCC"/>
+          <w:kern w:val="0"/>
+          <w:sz w:val="21"/>
+          <w:szCs w:val="21"/>
+          <w:lang w:eastAsia="en-IN"/>
+          <w14:ligatures w14:val="none"/>
+        </w:rPr>
+        <w:t xml:space="preserve">, </w:t>
+      </w:r>
+      <w:r>
+        <w:rPr>
+          <w:rFonts w:ascii="Consolas" w:eastAsia="Times New Roman" w:hAnsi="Consolas" w:cs="Times New Roman"/>
+          <w:color w:val="DCDCAA"/>
+          <w:kern w:val="0"/>
+          <w:sz w:val="21"/>
+          <w:szCs w:val="21"/>
+          <w:lang w:eastAsia="en-IN"/>
+          <w14:ligatures w14:val="none"/>
+        </w:rPr>
+        <w:t>fallback</w:t>
+      </w:r>
+      <w:r>
+        <w:rPr>
+          <w:rFonts w:ascii="Consolas" w:eastAsia="Times New Roman" w:hAnsi="Consolas" w:cs="Times New Roman"/>
+          <w:color w:val="CCCCCC"/>
+          <w:kern w:val="0"/>
+          <w:sz w:val="21"/>
+          <w:szCs w:val="21"/>
+          <w:lang w:eastAsia="en-IN"/>
+          <w14:ligatures w14:val="none"/>
+        </w:rPr>
+        <w:t xml:space="preserve"> </w:t>
+      </w:r>
+      <w:r>
+        <w:rPr>
+          <w:rFonts w:ascii="Consolas" w:eastAsia="Times New Roman" w:hAnsi="Consolas" w:cs="Times New Roman"/>
+          <w:color w:val="D4D4D4"/>
+          <w:kern w:val="0"/>
+          <w:sz w:val="21"/>
+          <w:szCs w:val="21"/>
+          <w:lang w:eastAsia="en-IN"/>
+          <w14:ligatures w14:val="none"/>
+        </w:rPr>
+        <w:t>=</w:t>
+      </w:r>
+      <w:r>
+        <w:rPr>
+          <w:rFonts w:ascii="Consolas" w:eastAsia="Times New Roman" w:hAnsi="Consolas" w:cs="Times New Roman"/>
+          <w:color w:val="CCCCCC"/>
+          <w:kern w:val="0"/>
+          <w:sz w:val="21"/>
+          <w:szCs w:val="21"/>
+          <w:lang w:eastAsia="en-IN"/>
+          <w14:ligatures w14:val="none"/>
+        </w:rPr>
+        <w:t xml:space="preserve"> </w:t>
+      </w:r>
+      <w:proofErr w:type="spellStart"/>
+      <w:r>
+        <w:rPr>
+          <w:rFonts w:ascii="Consolas" w:eastAsia="Times New Roman" w:hAnsi="Consolas" w:cs="Times New Roman"/>
+          <w:color w:val="4EC9B0"/>
+          <w:kern w:val="0"/>
+          <w:sz w:val="21"/>
+          <w:szCs w:val="21"/>
+          <w:lang w:eastAsia="en-IN"/>
+          <w14:ligatures w14:val="none"/>
+        </w:rPr>
+        <w:t>LoansFallback</w:t>
+      </w:r>
+      <w:r>
+        <w:rPr>
+          <w:rFonts w:ascii="Consolas" w:eastAsia="Times New Roman" w:hAnsi="Consolas" w:cs="Times New Roman"/>
+          <w:color w:val="CCCCCC"/>
+          <w:kern w:val="0"/>
+          <w:sz w:val="21"/>
+          <w:szCs w:val="21"/>
+          <w:lang w:eastAsia="en-IN"/>
+          <w14:ligatures w14:val="none"/>
+        </w:rPr>
+        <w:t>.</w:t>
+      </w:r>
+      <w:r>
+        <w:rPr>
+          <w:rFonts w:ascii="Consolas" w:eastAsia="Times New Roman" w:hAnsi="Consolas" w:cs="Times New Roman"/>
+          <w:color w:val="C586C0"/>
+          <w:kern w:val="0"/>
+          <w:sz w:val="21"/>
+          <w:szCs w:val="21"/>
+          <w:lang w:eastAsia="en-IN"/>
+          <w14:ligatures w14:val="none"/>
+        </w:rPr>
+        <w:t>class</w:t>
+      </w:r>
+      <w:proofErr w:type="spellEnd"/>
+      <w:r>
+        <w:rPr>
+          <w:rFonts w:ascii="Consolas" w:eastAsia="Times New Roman" w:hAnsi="Consolas" w:cs="Times New Roman"/>
+          <w:color w:val="CCCCCC"/>
+          <w:kern w:val="0"/>
+          <w:sz w:val="21"/>
+          <w:szCs w:val="21"/>
+          <w:lang w:eastAsia="en-IN"/>
+          <w14:ligatures w14:val="none"/>
+        </w:rPr>
+        <w:t>)</w:t>
+      </w:r>
+    </w:p>
+    <w:p>
+      <w:pPr>
+        <w:pStyle w:val="NoSpacing"/>
+      </w:pPr>
+    </w:p>
+    <w:p>
+      <w:pPr>
+        <w:pStyle w:val="NoSpacing"/>
+      </w:pPr>
+      <w:r>
+        <w:t>D:\Experiments\Microservices\eazybank-microservice-application-k8s-helm\accounts\src\main\java\com\eazybytes\accounts\service\client\CardsFeignClient.java</w:t>
+      </w:r>
+    </w:p>
+    <w:p>
+      <w:pPr>
+        <w:shd w:val="clear" w:color="auto" w:fill="1F1F1F"/>
+        <w:spacing w:after="0" w:line="285" w:lineRule="atLeast"/>
+        <w:rPr>
+          <w:rFonts w:ascii="Consolas" w:eastAsia="Times New Roman" w:hAnsi="Consolas" w:cs="Times New Roman"/>
+          <w:color w:val="CCCCCC"/>
+          <w:kern w:val="0"/>
+          <w:sz w:val="21"/>
+          <w:szCs w:val="21"/>
+          <w:lang w:eastAsia="en-IN"/>
+          <w14:ligatures w14:val="none"/>
+        </w:rPr>
+      </w:pPr>
+      <w:r>
+        <w:rPr>
+          <w:rFonts w:ascii="Consolas" w:eastAsia="Times New Roman" w:hAnsi="Consolas" w:cs="Times New Roman"/>
+          <w:color w:val="CCCCCC"/>
+          <w:kern w:val="0"/>
+          <w:sz w:val="21"/>
+          <w:szCs w:val="21"/>
+          <w:lang w:eastAsia="en-IN"/>
+          <w14:ligatures w14:val="none"/>
+        </w:rPr>
+        <w:t>@</w:t>
+      </w:r>
+      <w:proofErr w:type="gramStart"/>
+      <w:r>
+        <w:rPr>
+          <w:rFonts w:ascii="Consolas" w:eastAsia="Times New Roman" w:hAnsi="Consolas" w:cs="Times New Roman"/>
+          <w:color w:val="4EC9B0"/>
+          <w:kern w:val="0"/>
+          <w:sz w:val="21"/>
+          <w:szCs w:val="21"/>
+          <w:lang w:eastAsia="en-IN"/>
+          <w14:ligatures w14:val="none"/>
+        </w:rPr>
+        <w:t>FeignClient</w:t>
+      </w:r>
+      <w:r>
+        <w:rPr>
+          <w:rFonts w:ascii="Consolas" w:eastAsia="Times New Roman" w:hAnsi="Consolas" w:cs="Times New Roman"/>
+          <w:color w:val="CCCCCC"/>
+          <w:kern w:val="0"/>
+          <w:sz w:val="21"/>
+          <w:szCs w:val="21"/>
+          <w:lang w:eastAsia="en-IN"/>
+          <w14:ligatures w14:val="none"/>
+        </w:rPr>
+        <w:t>(</w:t>
+      </w:r>
+      <w:proofErr w:type="gramEnd"/>
+      <w:r>
+        <w:rPr>
+          <w:rFonts w:ascii="Consolas" w:eastAsia="Times New Roman" w:hAnsi="Consolas" w:cs="Times New Roman"/>
+          <w:color w:val="DCDCAA"/>
+          <w:kern w:val="0"/>
+          <w:sz w:val="21"/>
+          <w:szCs w:val="21"/>
+          <w:lang w:eastAsia="en-IN"/>
+          <w14:ligatures w14:val="none"/>
+        </w:rPr>
+        <w:t>name</w:t>
+      </w:r>
+      <w:r>
+        <w:rPr>
+          <w:rFonts w:ascii="Consolas" w:eastAsia="Times New Roman" w:hAnsi="Consolas" w:cs="Times New Roman"/>
+          <w:color w:val="D4D4D4"/>
+          <w:kern w:val="0"/>
+          <w:sz w:val="21"/>
+          <w:szCs w:val="21"/>
+          <w:lang w:eastAsia="en-IN"/>
+          <w14:ligatures w14:val="none"/>
+        </w:rPr>
+        <w:t>=</w:t>
+      </w:r>
+      <w:r>
+        <w:rPr>
+          <w:rFonts w:ascii="Consolas" w:eastAsia="Times New Roman" w:hAnsi="Consolas" w:cs="Times New Roman"/>
+          <w:color w:val="CE9178"/>
+          <w:kern w:val="0"/>
+          <w:sz w:val="21"/>
+          <w:szCs w:val="21"/>
+          <w:lang w:eastAsia="en-IN"/>
+          <w14:ligatures w14:val="none"/>
+        </w:rPr>
+        <w:t>"cards"</w:t>
+      </w:r>
+      <w:r>
+        <w:rPr>
+          <w:rFonts w:ascii="Consolas" w:eastAsia="Times New Roman" w:hAnsi="Consolas" w:cs="Times New Roman"/>
+          <w:color w:val="CCCCCC"/>
+          <w:kern w:val="0"/>
+          <w:sz w:val="21"/>
+          <w:szCs w:val="21"/>
+          <w:lang w:eastAsia="en-IN"/>
+          <w14:ligatures w14:val="none"/>
+        </w:rPr>
+        <w:t xml:space="preserve">, </w:t>
+      </w:r>
+      <w:proofErr w:type="spellStart"/>
+      <w:r>
+        <w:rPr>
+          <w:rFonts w:ascii="Consolas" w:eastAsia="Times New Roman" w:hAnsi="Consolas" w:cs="Times New Roman"/>
+          <w:color w:val="DCDCAA"/>
+          <w:kern w:val="0"/>
+          <w:sz w:val="21"/>
+          <w:szCs w:val="21"/>
+          <w:lang w:eastAsia="en-IN"/>
+          <w14:ligatures w14:val="none"/>
+        </w:rPr>
+        <w:t>url</w:t>
+      </w:r>
+      <w:proofErr w:type="spellEnd"/>
+      <w:r>
+        <w:rPr>
+          <w:rFonts w:ascii="Consolas" w:eastAsia="Times New Roman" w:hAnsi="Consolas" w:cs="Times New Roman"/>
+          <w:color w:val="CCCCCC"/>
+          <w:kern w:val="0"/>
+          <w:sz w:val="21"/>
+          <w:szCs w:val="21"/>
+          <w:lang w:eastAsia="en-IN"/>
+          <w14:ligatures w14:val="none"/>
+        </w:rPr>
+        <w:t xml:space="preserve"> </w:t>
+      </w:r>
+      <w:r>
+        <w:rPr>
+          <w:rFonts w:ascii="Consolas" w:eastAsia="Times New Roman" w:hAnsi="Consolas" w:cs="Times New Roman"/>
+          <w:color w:val="D4D4D4"/>
+          <w:kern w:val="0"/>
+          <w:sz w:val="21"/>
+          <w:szCs w:val="21"/>
+          <w:lang w:eastAsia="en-IN"/>
+          <w14:ligatures w14:val="none"/>
+        </w:rPr>
+        <w:t>=</w:t>
+      </w:r>
+      <w:r>
+        <w:rPr>
+          <w:rFonts w:ascii="Consolas" w:eastAsia="Times New Roman" w:hAnsi="Consolas" w:cs="Times New Roman"/>
+          <w:color w:val="CCCCCC"/>
+          <w:kern w:val="0"/>
+          <w:sz w:val="21"/>
+          <w:szCs w:val="21"/>
+          <w:lang w:eastAsia="en-IN"/>
+          <w14:ligatures w14:val="none"/>
+        </w:rPr>
+        <w:t xml:space="preserve"> </w:t>
+      </w:r>
+      <w:r>
+        <w:rPr>
+          <w:rFonts w:ascii="Consolas" w:eastAsia="Times New Roman" w:hAnsi="Consolas" w:cs="Times New Roman"/>
+          <w:color w:val="CE9178"/>
+          <w:kern w:val="0"/>
+          <w:sz w:val="21"/>
+          <w:szCs w:val="21"/>
+          <w:lang w:eastAsia="en-IN"/>
+          <w14:ligatures w14:val="none"/>
+        </w:rPr>
+        <w:t>"http://cards:9000"</w:t>
+      </w:r>
+      <w:r>
+        <w:rPr>
+          <w:rFonts w:ascii="Consolas" w:eastAsia="Times New Roman" w:hAnsi="Consolas" w:cs="Times New Roman"/>
+          <w:color w:val="CCCCCC"/>
+          <w:kern w:val="0"/>
+          <w:sz w:val="21"/>
+          <w:szCs w:val="21"/>
+          <w:lang w:eastAsia="en-IN"/>
+          <w14:ligatures w14:val="none"/>
+        </w:rPr>
+        <w:t xml:space="preserve">, </w:t>
+      </w:r>
+      <w:r>
+        <w:rPr>
+          <w:rFonts w:ascii="Consolas" w:eastAsia="Times New Roman" w:hAnsi="Consolas" w:cs="Times New Roman"/>
+          <w:color w:val="DCDCAA"/>
+          <w:kern w:val="0"/>
+          <w:sz w:val="21"/>
+          <w:szCs w:val="21"/>
+          <w:lang w:eastAsia="en-IN"/>
+          <w14:ligatures w14:val="none"/>
+        </w:rPr>
+        <w:t>fallback</w:t>
+      </w:r>
+      <w:r>
+        <w:rPr>
+          <w:rFonts w:ascii="Consolas" w:eastAsia="Times New Roman" w:hAnsi="Consolas" w:cs="Times New Roman"/>
+          <w:color w:val="CCCCCC"/>
+          <w:kern w:val="0"/>
+          <w:sz w:val="21"/>
+          <w:szCs w:val="21"/>
+          <w:lang w:eastAsia="en-IN"/>
+          <w14:ligatures w14:val="none"/>
+        </w:rPr>
+        <w:t xml:space="preserve"> </w:t>
+      </w:r>
+      <w:r>
+        <w:rPr>
+          <w:rFonts w:ascii="Consolas" w:eastAsia="Times New Roman" w:hAnsi="Consolas" w:cs="Times New Roman"/>
+          <w:color w:val="D4D4D4"/>
+          <w:kern w:val="0"/>
+          <w:sz w:val="21"/>
+          <w:szCs w:val="21"/>
+          <w:lang w:eastAsia="en-IN"/>
+          <w14:ligatures w14:val="none"/>
+        </w:rPr>
+        <w:t>=</w:t>
+      </w:r>
+      <w:r>
+        <w:rPr>
+          <w:rFonts w:ascii="Consolas" w:eastAsia="Times New Roman" w:hAnsi="Consolas" w:cs="Times New Roman"/>
+          <w:color w:val="CCCCCC"/>
+          <w:kern w:val="0"/>
+          <w:sz w:val="21"/>
+          <w:szCs w:val="21"/>
+          <w:lang w:eastAsia="en-IN"/>
+          <w14:ligatures w14:val="none"/>
+        </w:rPr>
+        <w:t xml:space="preserve"> </w:t>
+      </w:r>
+      <w:proofErr w:type="spellStart"/>
+      <w:r>
+        <w:rPr>
+          <w:rFonts w:ascii="Consolas" w:eastAsia="Times New Roman" w:hAnsi="Consolas" w:cs="Times New Roman"/>
+          <w:color w:val="4EC9B0"/>
+          <w:kern w:val="0"/>
+          <w:sz w:val="21"/>
+          <w:szCs w:val="21"/>
+          <w:lang w:eastAsia="en-IN"/>
+          <w14:ligatures w14:val="none"/>
+        </w:rPr>
+        <w:t>CardsFallback</w:t>
+      </w:r>
+      <w:r>
+        <w:rPr>
+          <w:rFonts w:ascii="Consolas" w:eastAsia="Times New Roman" w:hAnsi="Consolas" w:cs="Times New Roman"/>
+          <w:color w:val="CCCCCC"/>
+          <w:kern w:val="0"/>
+          <w:sz w:val="21"/>
+          <w:szCs w:val="21"/>
+          <w:lang w:eastAsia="en-IN"/>
+          <w14:ligatures w14:val="none"/>
+        </w:rPr>
+        <w:t>.</w:t>
+      </w:r>
+      <w:r>
+        <w:rPr>
+          <w:rFonts w:ascii="Consolas" w:eastAsia="Times New Roman" w:hAnsi="Consolas" w:cs="Times New Roman"/>
+          <w:color w:val="C586C0"/>
+          <w:kern w:val="0"/>
+          <w:sz w:val="21"/>
+          <w:szCs w:val="21"/>
+          <w:lang w:eastAsia="en-IN"/>
+          <w14:ligatures w14:val="none"/>
+        </w:rPr>
+        <w:t>class</w:t>
+      </w:r>
+      <w:proofErr w:type="spellEnd"/>
+      <w:r>
+        <w:rPr>
+          <w:rFonts w:ascii="Consolas" w:eastAsia="Times New Roman" w:hAnsi="Consolas" w:cs="Times New Roman"/>
+          <w:color w:val="CCCCCC"/>
+          <w:kern w:val="0"/>
+          <w:sz w:val="21"/>
+          <w:szCs w:val="21"/>
+          <w:lang w:eastAsia="en-IN"/>
+          <w14:ligatures w14:val="none"/>
+        </w:rPr>
+        <w:t>)</w:t>
+      </w:r>
+    </w:p>
+    <w:p>
+      <w:pPr>
+        <w:pStyle w:val="NoSpacing"/>
+      </w:pPr>
+    </w:p>
+    <w:p>
+      <w:pPr>
+        <w:pStyle w:val="NoSpacing"/>
+      </w:pPr>
+    </w:p>
+    <w:p>
+      <w:pPr>
+        <w:pStyle w:val="NoSpacing"/>
+      </w:pPr>
+      <w:r>
+        <w:t>D:\Experiments\Microservices\eazybank-microservice-application-k8s-helm\cards\pom.xml</w:t>
+      </w:r>
+    </w:p>
+    <w:p>
+      <w:pPr>
+        <w:pStyle w:val="NoSpacing"/>
+      </w:pPr>
+      <w:r>
+        <w:t xml:space="preserve">and </w:t>
+      </w:r>
+    </w:p>
+    <w:p>
+      <w:pPr>
+        <w:pStyle w:val="NoSpacing"/>
+      </w:pPr>
+      <w:r>
+        <w:t>D:\Experiments\Microservices\eazybank-microservice-application-k8s-helm\loans\pom.xml</w:t>
+      </w:r>
+    </w:p>
+    <w:p>
+      <w:pPr>
+        <w:shd w:val="clear" w:color="auto" w:fill="1F1F1F"/>
+        <w:spacing w:after="0" w:line="285" w:lineRule="atLeast"/>
+        <w:rPr>
+          <w:rFonts w:ascii="Consolas" w:eastAsia="Times New Roman" w:hAnsi="Consolas" w:cs="Times New Roman"/>
+          <w:color w:val="CCCCCC"/>
+          <w:kern w:val="0"/>
+          <w:sz w:val="18"/>
+          <w:szCs w:val="18"/>
+          <w:lang w:eastAsia="en-IN"/>
+          <w14:ligatures w14:val="none"/>
+        </w:rPr>
+      </w:pPr>
+      <w:r>
+        <w:rPr>
+          <w:rFonts w:ascii="Consolas" w:eastAsia="Times New Roman" w:hAnsi="Consolas" w:cs="Times New Roman"/>
+          <w:color w:val="CCCCCC"/>
+          <w:kern w:val="0"/>
+          <w:sz w:val="18"/>
+          <w:szCs w:val="18"/>
+          <w:lang w:eastAsia="en-IN"/>
+          <w14:ligatures w14:val="none"/>
+        </w:rPr>
+        <w:t xml:space="preserve">        </w:t>
+      </w:r>
+      <w:proofErr w:type="gramStart"/>
+      <w:r>
+        <w:rPr>
+          <w:rFonts w:ascii="Consolas" w:eastAsia="Times New Roman" w:hAnsi="Consolas" w:cs="Times New Roman"/>
+          <w:color w:val="6A9955"/>
+          <w:kern w:val="0"/>
+          <w:sz w:val="18"/>
+          <w:szCs w:val="18"/>
+          <w:lang w:eastAsia="en-IN"/>
+          <w14:ligatures w14:val="none"/>
+        </w:rPr>
+        <w:t>&lt;!--</w:t>
+      </w:r>
+      <w:proofErr w:type="gramEnd"/>
+      <w:r>
+        <w:rPr>
+          <w:rFonts w:ascii="Consolas" w:eastAsia="Times New Roman" w:hAnsi="Consolas" w:cs="Times New Roman"/>
+          <w:color w:val="6A9955"/>
+          <w:kern w:val="0"/>
+          <w:sz w:val="18"/>
+          <w:szCs w:val="18"/>
+          <w:lang w:eastAsia="en-IN"/>
+          <w14:ligatures w14:val="none"/>
+        </w:rPr>
+        <w:t xml:space="preserve"> &lt;dependency&gt;</w:t>
+      </w:r>
+    </w:p>
+    <w:p>
+      <w:pPr>
+        <w:shd w:val="clear" w:color="auto" w:fill="1F1F1F"/>
+        <w:spacing w:after="0" w:line="285" w:lineRule="atLeast"/>
+        <w:rPr>
+          <w:rFonts w:ascii="Consolas" w:eastAsia="Times New Roman" w:hAnsi="Consolas" w:cs="Times New Roman"/>
+          <w:color w:val="CCCCCC"/>
+          <w:kern w:val="0"/>
+          <w:sz w:val="18"/>
+          <w:szCs w:val="18"/>
+          <w:lang w:eastAsia="en-IN"/>
+          <w14:ligatures w14:val="none"/>
+        </w:rPr>
+      </w:pPr>
+      <w:r>
+        <w:rPr>
+          <w:rFonts w:ascii="Consolas" w:eastAsia="Times New Roman" w:hAnsi="Consolas" w:cs="Times New Roman"/>
+          <w:color w:val="6A9955"/>
+          <w:kern w:val="0"/>
+          <w:sz w:val="18"/>
+          <w:szCs w:val="18"/>
+          <w:lang w:eastAsia="en-IN"/>
+          <w14:ligatures w14:val="none"/>
+        </w:rPr>
+        <w:t xml:space="preserve">            </w:t>
+      </w:r>
+      <w:proofErr w:type="gramStart"/>
+      <w:r>
+        <w:rPr>
+          <w:rFonts w:ascii="Consolas" w:eastAsia="Times New Roman" w:hAnsi="Consolas" w:cs="Times New Roman"/>
+          <w:color w:val="6A9955"/>
+          <w:kern w:val="0"/>
+          <w:sz w:val="18"/>
+          <w:szCs w:val="18"/>
+          <w:lang w:eastAsia="en-IN"/>
+          <w14:ligatures w14:val="none"/>
+        </w:rPr>
+        <w:t>&lt;</w:t>
+      </w:r>
+      <w:proofErr w:type="spellStart"/>
+      <w:r>
+        <w:rPr>
+          <w:rFonts w:ascii="Consolas" w:eastAsia="Times New Roman" w:hAnsi="Consolas" w:cs="Times New Roman"/>
+          <w:color w:val="6A9955"/>
+          <w:kern w:val="0"/>
+          <w:sz w:val="18"/>
+          <w:szCs w:val="18"/>
+          <w:lang w:eastAsia="en-IN"/>
+          <w14:ligatures w14:val="none"/>
+        </w:rPr>
+        <w:t>groupId</w:t>
+      </w:r>
+      <w:proofErr w:type="spellEnd"/>
+      <w:r>
+        <w:rPr>
+          <w:rFonts w:ascii="Consolas" w:eastAsia="Times New Roman" w:hAnsi="Consolas" w:cs="Times New Roman"/>
+          <w:color w:val="6A9955"/>
+          <w:kern w:val="0"/>
+          <w:sz w:val="18"/>
+          <w:szCs w:val="18"/>
+          <w:lang w:eastAsia="en-IN"/>
+          <w14:ligatures w14:val="none"/>
+        </w:rPr>
+        <w:t>&gt;</w:t>
+      </w:r>
+      <w:proofErr w:type="spellStart"/>
+      <w:r>
+        <w:rPr>
+          <w:rFonts w:ascii="Consolas" w:eastAsia="Times New Roman" w:hAnsi="Consolas" w:cs="Times New Roman"/>
+          <w:color w:val="6A9955"/>
+          <w:kern w:val="0"/>
+          <w:sz w:val="18"/>
+          <w:szCs w:val="18"/>
+          <w:lang w:eastAsia="en-IN"/>
+          <w14:ligatures w14:val="none"/>
+        </w:rPr>
+        <w:t>org.springframework.cloud</w:t>
+      </w:r>
+      <w:proofErr w:type="spellEnd"/>
+      <w:proofErr w:type="gramEnd"/>
+      <w:r>
+        <w:rPr>
+          <w:rFonts w:ascii="Consolas" w:eastAsia="Times New Roman" w:hAnsi="Consolas" w:cs="Times New Roman"/>
+          <w:color w:val="6A9955"/>
+          <w:kern w:val="0"/>
+          <w:sz w:val="18"/>
+          <w:szCs w:val="18"/>
+          <w:lang w:eastAsia="en-IN"/>
+          <w14:ligatures w14:val="none"/>
+        </w:rPr>
+        <w:t>&lt;/</w:t>
+      </w:r>
+      <w:proofErr w:type="spellStart"/>
+      <w:r>
+        <w:rPr>
+          <w:rFonts w:ascii="Consolas" w:eastAsia="Times New Roman" w:hAnsi="Consolas" w:cs="Times New Roman"/>
+          <w:color w:val="6A9955"/>
+          <w:kern w:val="0"/>
+          <w:sz w:val="18"/>
+          <w:szCs w:val="18"/>
+          <w:lang w:eastAsia="en-IN"/>
+          <w14:ligatures w14:val="none"/>
+        </w:rPr>
+        <w:t>groupId</w:t>
+      </w:r>
+      <w:proofErr w:type="spellEnd"/>
+      <w:r>
+        <w:rPr>
+          <w:rFonts w:ascii="Consolas" w:eastAsia="Times New Roman" w:hAnsi="Consolas" w:cs="Times New Roman"/>
+          <w:color w:val="6A9955"/>
+          <w:kern w:val="0"/>
+          <w:sz w:val="18"/>
+          <w:szCs w:val="18"/>
+          <w:lang w:eastAsia="en-IN"/>
+          <w14:ligatures w14:val="none"/>
+        </w:rPr>
+        <w:t>&gt;</w:t>
+      </w:r>
+    </w:p>
+    <w:p>
+      <w:pPr>
+        <w:shd w:val="clear" w:color="auto" w:fill="1F1F1F"/>
+        <w:spacing w:after="0" w:line="285" w:lineRule="atLeast"/>
+        <w:rPr>
+          <w:rFonts w:ascii="Consolas" w:eastAsia="Times New Roman" w:hAnsi="Consolas" w:cs="Times New Roman"/>
+          <w:color w:val="CCCCCC"/>
+          <w:kern w:val="0"/>
+          <w:sz w:val="18"/>
+          <w:szCs w:val="18"/>
+          <w:lang w:eastAsia="en-IN"/>
+          <w14:ligatures w14:val="none"/>
+        </w:rPr>
+      </w:pPr>
+      <w:r>
+        <w:rPr>
+          <w:rFonts w:ascii="Consolas" w:eastAsia="Times New Roman" w:hAnsi="Consolas" w:cs="Times New Roman"/>
+          <w:color w:val="6A9955"/>
+          <w:kern w:val="0"/>
+          <w:sz w:val="18"/>
+          <w:szCs w:val="18"/>
+          <w:lang w:eastAsia="en-IN"/>
+          <w14:ligatures w14:val="none"/>
+        </w:rPr>
+        <w:t>            &lt;artifactId&gt;spring-cloud-starter-netflix-eureka-client&lt;/artifactId&gt;</w:t>
+      </w:r>
+    </w:p>
+    <w:p>
+      <w:pPr>
+        <w:shd w:val="clear" w:color="auto" w:fill="1F1F1F"/>
+        <w:spacing w:after="0" w:line="285" w:lineRule="atLeast"/>
+        <w:rPr>
+          <w:rFonts w:ascii="Consolas" w:eastAsia="Times New Roman" w:hAnsi="Consolas" w:cs="Times New Roman"/>
+          <w:color w:val="CCCCCC"/>
+          <w:kern w:val="0"/>
+          <w:sz w:val="18"/>
+          <w:szCs w:val="18"/>
+          <w:lang w:eastAsia="en-IN"/>
+          <w14:ligatures w14:val="none"/>
+        </w:rPr>
+      </w:pPr>
+      <w:r>
+        <w:rPr>
+          <w:rFonts w:ascii="Consolas" w:eastAsia="Times New Roman" w:hAnsi="Consolas" w:cs="Times New Roman"/>
+          <w:color w:val="6A9955"/>
+          <w:kern w:val="0"/>
+          <w:sz w:val="18"/>
+          <w:szCs w:val="18"/>
+          <w:lang w:eastAsia="en-IN"/>
+          <w14:ligatures w14:val="none"/>
+        </w:rPr>
+        <w:t>        &lt;/dependency&gt; --&gt;</w:t>
+      </w:r>
+    </w:p>
+    <w:p>
+      <w:pPr>
+        <w:shd w:val="clear" w:color="auto" w:fill="1F1F1F"/>
+        <w:spacing w:after="0" w:line="285" w:lineRule="atLeast"/>
+        <w:rPr>
+          <w:rFonts w:ascii="Consolas" w:eastAsia="Times New Roman" w:hAnsi="Consolas" w:cs="Times New Roman"/>
+          <w:color w:val="CCCCCC"/>
+          <w:kern w:val="0"/>
+          <w:sz w:val="18"/>
+          <w:szCs w:val="18"/>
+          <w:lang w:eastAsia="en-IN"/>
+          <w14:ligatures w14:val="none"/>
+        </w:rPr>
+      </w:pPr>
+      <w:r>
+        <w:rPr>
+          <w:rFonts w:ascii="Consolas" w:eastAsia="Times New Roman" w:hAnsi="Consolas" w:cs="Times New Roman"/>
+          <w:color w:val="CCCCCC"/>
+          <w:kern w:val="0"/>
+          <w:sz w:val="18"/>
+          <w:szCs w:val="18"/>
+          <w:lang w:eastAsia="en-IN"/>
+          <w14:ligatures w14:val="none"/>
+        </w:rPr>
+        <w:t xml:space="preserve">        </w:t>
+      </w:r>
+      <w:r>
+        <w:rPr>
+          <w:rFonts w:ascii="Consolas" w:eastAsia="Times New Roman" w:hAnsi="Consolas" w:cs="Times New Roman"/>
+          <w:color w:val="808080"/>
+          <w:kern w:val="0"/>
+          <w:sz w:val="18"/>
+          <w:szCs w:val="18"/>
+          <w:lang w:eastAsia="en-IN"/>
+          <w14:ligatures w14:val="none"/>
+        </w:rPr>
+        <w:t>&lt;</w:t>
+      </w:r>
+      <w:r>
+        <w:rPr>
+          <w:rFonts w:ascii="Consolas" w:eastAsia="Times New Roman" w:hAnsi="Consolas" w:cs="Times New Roman"/>
+          <w:color w:val="569CD6"/>
+          <w:kern w:val="0"/>
+          <w:sz w:val="18"/>
+          <w:szCs w:val="18"/>
+          <w:lang w:eastAsia="en-IN"/>
+          <w14:ligatures w14:val="none"/>
+        </w:rPr>
+        <w:t>dependency</w:t>
+      </w:r>
+      <w:r>
+        <w:rPr>
+          <w:rFonts w:ascii="Consolas" w:eastAsia="Times New Roman" w:hAnsi="Consolas" w:cs="Times New Roman"/>
+          <w:color w:val="808080"/>
+          <w:kern w:val="0"/>
+          <w:sz w:val="18"/>
+          <w:szCs w:val="18"/>
+          <w:lang w:eastAsia="en-IN"/>
+          <w14:ligatures w14:val="none"/>
+        </w:rPr>
+        <w:t>&gt;</w:t>
+      </w:r>
+    </w:p>
+    <w:p>
+      <w:pPr>
+        <w:shd w:val="clear" w:color="auto" w:fill="1F1F1F"/>
+        <w:spacing w:after="0" w:line="285" w:lineRule="atLeast"/>
+        <w:rPr>
+          <w:rFonts w:ascii="Consolas" w:eastAsia="Times New Roman" w:hAnsi="Consolas" w:cs="Times New Roman"/>
+          <w:color w:val="CCCCCC"/>
+          <w:kern w:val="0"/>
+          <w:sz w:val="18"/>
+          <w:szCs w:val="18"/>
+          <w:lang w:eastAsia="en-IN"/>
+          <w14:ligatures w14:val="none"/>
+        </w:rPr>
+      </w:pPr>
+      <w:r>
+        <w:rPr>
+          <w:rFonts w:ascii="Consolas" w:eastAsia="Times New Roman" w:hAnsi="Consolas" w:cs="Times New Roman"/>
+          <w:color w:val="CCCCCC"/>
+          <w:kern w:val="0"/>
+          <w:sz w:val="18"/>
+          <w:szCs w:val="18"/>
+          <w:lang w:eastAsia="en-IN"/>
+          <w14:ligatures w14:val="none"/>
+        </w:rPr>
+        <w:t xml:space="preserve">            </w:t>
+      </w:r>
+      <w:proofErr w:type="gramStart"/>
+      <w:r>
+        <w:rPr>
+          <w:rFonts w:ascii="Consolas" w:eastAsia="Times New Roman" w:hAnsi="Consolas" w:cs="Times New Roman"/>
+          <w:color w:val="808080"/>
+          <w:kern w:val="0"/>
+          <w:sz w:val="18"/>
+          <w:szCs w:val="18"/>
+          <w:lang w:eastAsia="en-IN"/>
+          <w14:ligatures w14:val="none"/>
+        </w:rPr>
+        <w:t>&lt;</w:t>
+      </w:r>
+      <w:proofErr w:type="spellStart"/>
+      <w:r>
+        <w:rPr>
+          <w:rFonts w:ascii="Consolas" w:eastAsia="Times New Roman" w:hAnsi="Consolas" w:cs="Times New Roman"/>
+          <w:color w:val="569CD6"/>
+          <w:kern w:val="0"/>
+          <w:sz w:val="18"/>
+          <w:szCs w:val="18"/>
+          <w:lang w:eastAsia="en-IN"/>
+          <w14:ligatures w14:val="none"/>
+        </w:rPr>
+        <w:t>groupId</w:t>
+      </w:r>
+      <w:proofErr w:type="spellEnd"/>
+      <w:r>
+        <w:rPr>
+          <w:rFonts w:ascii="Consolas" w:eastAsia="Times New Roman" w:hAnsi="Consolas" w:cs="Times New Roman"/>
+          <w:color w:val="808080"/>
+          <w:kern w:val="0"/>
+          <w:sz w:val="18"/>
+          <w:szCs w:val="18"/>
+          <w:lang w:eastAsia="en-IN"/>
+          <w14:ligatures w14:val="none"/>
+        </w:rPr>
+        <w:t>&gt;</w:t>
+      </w:r>
+      <w:proofErr w:type="spellStart"/>
+      <w:r>
+        <w:rPr>
+          <w:rFonts w:ascii="Consolas" w:eastAsia="Times New Roman" w:hAnsi="Consolas" w:cs="Times New Roman"/>
+          <w:color w:val="CCCCCC"/>
+          <w:kern w:val="0"/>
+          <w:sz w:val="18"/>
+          <w:szCs w:val="18"/>
+          <w:lang w:eastAsia="en-IN"/>
+          <w14:ligatures w14:val="none"/>
+        </w:rPr>
+        <w:t>org.springframework.cloud</w:t>
+      </w:r>
+      <w:proofErr w:type="spellEnd"/>
+      <w:proofErr w:type="gramEnd"/>
+      <w:r>
+        <w:rPr>
+          <w:rFonts w:ascii="Consolas" w:eastAsia="Times New Roman" w:hAnsi="Consolas" w:cs="Times New Roman"/>
+          <w:color w:val="808080"/>
+          <w:kern w:val="0"/>
+          <w:sz w:val="18"/>
+          <w:szCs w:val="18"/>
+          <w:lang w:eastAsia="en-IN"/>
+          <w14:ligatures w14:val="none"/>
+        </w:rPr>
+        <w:t>&lt;/</w:t>
+      </w:r>
+      <w:proofErr w:type="spellStart"/>
+      <w:r>
+        <w:rPr>
+          <w:rFonts w:ascii="Consolas" w:eastAsia="Times New Roman" w:hAnsi="Consolas" w:cs="Times New Roman"/>
+          <w:color w:val="569CD6"/>
+          <w:kern w:val="0"/>
+          <w:sz w:val="18"/>
+          <w:szCs w:val="18"/>
+          <w:lang w:eastAsia="en-IN"/>
+          <w14:ligatures w14:val="none"/>
+        </w:rPr>
+        <w:t>groupId</w:t>
+      </w:r>
+      <w:proofErr w:type="spellEnd"/>
+      <w:r>
+        <w:rPr>
+          <w:rFonts w:ascii="Consolas" w:eastAsia="Times New Roman" w:hAnsi="Consolas" w:cs="Times New Roman"/>
+          <w:color w:val="808080"/>
+          <w:kern w:val="0"/>
+          <w:sz w:val="18"/>
+          <w:szCs w:val="18"/>
+          <w:lang w:eastAsia="en-IN"/>
+          <w14:ligatures w14:val="none"/>
+        </w:rPr>
+        <w:t>&gt;</w:t>
+      </w:r>
+    </w:p>
+    <w:p>
+      <w:pPr>
+        <w:shd w:val="clear" w:color="auto" w:fill="1F1F1F"/>
+        <w:spacing w:after="0" w:line="285" w:lineRule="atLeast"/>
+        <w:rPr>
+          <w:rFonts w:ascii="Consolas" w:eastAsia="Times New Roman" w:hAnsi="Consolas" w:cs="Times New Roman"/>
+          <w:color w:val="CCCCCC"/>
+          <w:kern w:val="0"/>
+          <w:sz w:val="18"/>
+          <w:szCs w:val="18"/>
+          <w:lang w:eastAsia="en-IN"/>
+          <w14:ligatures w14:val="none"/>
+        </w:rPr>
+      </w:pPr>
+      <w:r>
+        <w:rPr>
+          <w:rFonts w:ascii="Consolas" w:eastAsia="Times New Roman" w:hAnsi="Consolas" w:cs="Times New Roman"/>
+          <w:color w:val="CCCCCC"/>
+          <w:kern w:val="0"/>
+          <w:sz w:val="18"/>
+          <w:szCs w:val="18"/>
+          <w:lang w:eastAsia="en-IN"/>
+          <w14:ligatures w14:val="none"/>
+        </w:rPr>
+        <w:t xml:space="preserve">            </w:t>
+      </w:r>
+      <w:r>
+        <w:rPr>
+          <w:rFonts w:ascii="Consolas" w:eastAsia="Times New Roman" w:hAnsi="Consolas" w:cs="Times New Roman"/>
+          <w:color w:val="808080"/>
+          <w:kern w:val="0"/>
+          <w:sz w:val="18"/>
+          <w:szCs w:val="18"/>
+          <w:lang w:eastAsia="en-IN"/>
+          <w14:ligatures w14:val="none"/>
+        </w:rPr>
+        <w:t>&lt;</w:t>
+      </w:r>
+      <w:r>
+        <w:rPr>
+          <w:rFonts w:ascii="Consolas" w:eastAsia="Times New Roman" w:hAnsi="Consolas" w:cs="Times New Roman"/>
+          <w:color w:val="569CD6"/>
+          <w:kern w:val="0"/>
+          <w:sz w:val="18"/>
+          <w:szCs w:val="18"/>
+          <w:lang w:eastAsia="en-IN"/>
+          <w14:ligatures w14:val="none"/>
+        </w:rPr>
+        <w:t>artifactId</w:t>
+      </w:r>
+      <w:r>
+        <w:rPr>
+          <w:rFonts w:ascii="Consolas" w:eastAsia="Times New Roman" w:hAnsi="Consolas" w:cs="Times New Roman"/>
+          <w:color w:val="808080"/>
+          <w:kern w:val="0"/>
+          <w:sz w:val="18"/>
+          <w:szCs w:val="18"/>
+          <w:lang w:eastAsia="en-IN"/>
+          <w14:ligatures w14:val="none"/>
+        </w:rPr>
+        <w:t>&gt;</w:t>
+      </w:r>
+      <w:r>
+        <w:rPr>
+          <w:rFonts w:ascii="Consolas" w:eastAsia="Times New Roman" w:hAnsi="Consolas" w:cs="Times New Roman"/>
+          <w:color w:val="CCCCCC"/>
+          <w:kern w:val="0"/>
+          <w:sz w:val="18"/>
+          <w:szCs w:val="18"/>
+          <w:lang w:eastAsia="en-IN"/>
+          <w14:ligatures w14:val="none"/>
+        </w:rPr>
+        <w:t>spring-cloud-starter-kubernetes-discoveryclient</w:t>
+      </w:r>
+      <w:r>
+        <w:rPr>
+          <w:rFonts w:ascii="Consolas" w:eastAsia="Times New Roman" w:hAnsi="Consolas" w:cs="Times New Roman"/>
+          <w:color w:val="808080"/>
+          <w:kern w:val="0"/>
+          <w:sz w:val="18"/>
+          <w:szCs w:val="18"/>
+          <w:lang w:eastAsia="en-IN"/>
+          <w14:ligatures w14:val="none"/>
+        </w:rPr>
+        <w:t>&lt;/</w:t>
+      </w:r>
+      <w:r>
+        <w:rPr>
+          <w:rFonts w:ascii="Consolas" w:eastAsia="Times New Roman" w:hAnsi="Consolas" w:cs="Times New Roman"/>
+          <w:color w:val="569CD6"/>
+          <w:kern w:val="0"/>
+          <w:sz w:val="18"/>
+          <w:szCs w:val="18"/>
+          <w:lang w:eastAsia="en-IN"/>
+          <w14:ligatures w14:val="none"/>
+        </w:rPr>
+        <w:t>artifactId</w:t>
+      </w:r>
+      <w:r>
+        <w:rPr>
+          <w:rFonts w:ascii="Consolas" w:eastAsia="Times New Roman" w:hAnsi="Consolas" w:cs="Times New Roman"/>
+          <w:color w:val="808080"/>
+          <w:kern w:val="0"/>
+          <w:sz w:val="18"/>
+          <w:szCs w:val="18"/>
+          <w:lang w:eastAsia="en-IN"/>
+          <w14:ligatures w14:val="none"/>
+        </w:rPr>
+        <w:t>&gt;</w:t>
+      </w:r>
+    </w:p>
+    <w:p>
+      <w:pPr>
+        <w:shd w:val="clear" w:color="auto" w:fill="1F1F1F"/>
+        <w:spacing w:after="0" w:line="285" w:lineRule="atLeast"/>
+        <w:rPr>
+          <w:rFonts w:ascii="Consolas" w:eastAsia="Times New Roman" w:hAnsi="Consolas" w:cs="Times New Roman"/>
+          <w:color w:val="CCCCCC"/>
+          <w:kern w:val="0"/>
+          <w:sz w:val="18"/>
+          <w:szCs w:val="18"/>
+          <w:lang w:eastAsia="en-IN"/>
+          <w14:ligatures w14:val="none"/>
+        </w:rPr>
+      </w:pPr>
+      <w:r>
+        <w:rPr>
+          <w:rFonts w:ascii="Consolas" w:eastAsia="Times New Roman" w:hAnsi="Consolas" w:cs="Times New Roman"/>
+          <w:color w:val="CCCCCC"/>
+          <w:kern w:val="0"/>
+          <w:sz w:val="18"/>
+          <w:szCs w:val="18"/>
+          <w:lang w:eastAsia="en-IN"/>
+          <w14:ligatures w14:val="none"/>
+        </w:rPr>
+        <w:t xml:space="preserve">        </w:t>
+      </w:r>
+      <w:r>
+        <w:rPr>
+          <w:rFonts w:ascii="Consolas" w:eastAsia="Times New Roman" w:hAnsi="Consolas" w:cs="Times New Roman"/>
+          <w:color w:val="808080"/>
+          <w:kern w:val="0"/>
+          <w:sz w:val="18"/>
+          <w:szCs w:val="18"/>
+          <w:lang w:eastAsia="en-IN"/>
+          <w14:ligatures w14:val="none"/>
+        </w:rPr>
+        <w:t>&lt;/</w:t>
+      </w:r>
+      <w:r>
+        <w:rPr>
+          <w:rFonts w:ascii="Consolas" w:eastAsia="Times New Roman" w:hAnsi="Consolas" w:cs="Times New Roman"/>
+          <w:color w:val="569CD6"/>
+          <w:kern w:val="0"/>
+          <w:sz w:val="18"/>
+          <w:szCs w:val="18"/>
+          <w:lang w:eastAsia="en-IN"/>
+          <w14:ligatures w14:val="none"/>
+        </w:rPr>
+        <w:t>dependency</w:t>
+      </w:r>
+      <w:r>
+        <w:rPr>
+          <w:rFonts w:ascii="Consolas" w:eastAsia="Times New Roman" w:hAnsi="Consolas" w:cs="Times New Roman"/>
+          <w:color w:val="808080"/>
+          <w:kern w:val="0"/>
+          <w:sz w:val="18"/>
+          <w:szCs w:val="18"/>
+          <w:lang w:eastAsia="en-IN"/>
+          <w14:ligatures w14:val="none"/>
+        </w:rPr>
+        <w:t>&gt;</w:t>
+      </w:r>
+    </w:p>
+    <w:p>
+      <w:pPr>
+        <w:pStyle w:val="NoSpacing"/>
+      </w:pPr>
+    </w:p>
+    <w:p>
+      <w:pPr>
+        <w:pStyle w:val="NoSpacing"/>
+      </w:pPr>
+    </w:p>
+    <w:p>
+      <w:pPr>
+        <w:pStyle w:val="NoSpacing"/>
+      </w:pPr>
+      <w:r>
+        <w:t>D:\Experiments\Microservices\eazybank-microservice-application-k8s-helm\cards\src\main\java\com\eazybytes\cards\CardsApplication.java</w:t>
+      </w:r>
+    </w:p>
+    <w:p>
+      <w:pPr>
+        <w:pStyle w:val="NoSpacing"/>
+      </w:pPr>
+      <w:r>
+        <w:t>and</w:t>
+      </w:r>
+      <w:r>
+        <w:br/>
+      </w:r>
+      <w:r>
+        <w:t>D:\Experiments\Microservices\eazybank-microservice-application-k8s-helm\loans\src\main\java\com\eazybytes\loans\LoansApplication.java</w:t>
+      </w:r>
+      <w:r>
+        <w:br/>
+      </w:r>
+    </w:p>
+    <w:p>
+      <w:pPr>
+        <w:shd w:val="clear" w:color="auto" w:fill="1F1F1F"/>
+        <w:spacing w:after="0" w:line="285" w:lineRule="atLeast"/>
+        <w:rPr>
+          <w:rFonts w:ascii="Consolas" w:eastAsia="Times New Roman" w:hAnsi="Consolas" w:cs="Times New Roman"/>
+          <w:color w:val="CCCCCC"/>
+          <w:kern w:val="0"/>
+          <w:sz w:val="21"/>
+          <w:szCs w:val="21"/>
+          <w:lang w:eastAsia="en-IN"/>
+          <w14:ligatures w14:val="none"/>
+        </w:rPr>
+      </w:pPr>
+      <w:r>
+        <w:rPr>
+          <w:rFonts w:ascii="Consolas" w:eastAsia="Times New Roman" w:hAnsi="Consolas" w:cs="Times New Roman"/>
+          <w:color w:val="CCCCCC"/>
+          <w:kern w:val="0"/>
+          <w:sz w:val="21"/>
+          <w:szCs w:val="21"/>
+          <w:lang w:eastAsia="en-IN"/>
+          <w14:ligatures w14:val="none"/>
+        </w:rPr>
+        <w:t>@</w:t>
+      </w:r>
+      <w:r>
+        <w:rPr>
+          <w:rFonts w:ascii="Consolas" w:eastAsia="Times New Roman" w:hAnsi="Consolas" w:cs="Times New Roman"/>
+          <w:color w:val="4EC9B0"/>
+          <w:kern w:val="0"/>
+          <w:sz w:val="21"/>
+          <w:szCs w:val="21"/>
+          <w:lang w:eastAsia="en-IN"/>
+          <w14:ligatures w14:val="none"/>
+        </w:rPr>
+        <w:t>SpringBootApplication</w:t>
+      </w:r>
+    </w:p>
+    <w:p>
+      <w:pPr>
+        <w:shd w:val="clear" w:color="auto" w:fill="1F1F1F"/>
+        <w:spacing w:after="0" w:line="285" w:lineRule="atLeast"/>
+        <w:rPr>
+          <w:rFonts w:ascii="Consolas" w:eastAsia="Times New Roman" w:hAnsi="Consolas" w:cs="Times New Roman"/>
+          <w:color w:val="CCCCCC"/>
+          <w:kern w:val="0"/>
+          <w:sz w:val="21"/>
+          <w:szCs w:val="21"/>
+          <w:lang w:eastAsia="en-IN"/>
+          <w14:ligatures w14:val="none"/>
+        </w:rPr>
+      </w:pPr>
+      <w:r>
+        <w:rPr>
+          <w:rFonts w:ascii="Consolas" w:eastAsia="Times New Roman" w:hAnsi="Consolas" w:cs="Times New Roman"/>
+          <w:color w:val="CCCCCC"/>
+          <w:kern w:val="0"/>
+          <w:sz w:val="21"/>
+          <w:szCs w:val="21"/>
+          <w:lang w:eastAsia="en-IN"/>
+          <w14:ligatures w14:val="none"/>
+        </w:rPr>
+        <w:t>@</w:t>
+      </w:r>
+      <w:r>
+        <w:rPr>
+          <w:rFonts w:ascii="Consolas" w:eastAsia="Times New Roman" w:hAnsi="Consolas" w:cs="Times New Roman"/>
+          <w:color w:val="4EC9B0"/>
+          <w:kern w:val="0"/>
+          <w:sz w:val="21"/>
+          <w:szCs w:val="21"/>
+          <w:lang w:eastAsia="en-IN"/>
+          <w14:ligatures w14:val="none"/>
+        </w:rPr>
+        <w:t>EnableDiscoveryClient</w:t>
+      </w:r>
+    </w:p>
+    <w:p>
+      <w:pPr>
+        <w:pStyle w:val="NoSpacing"/>
+      </w:pPr>
+    </w:p>
+    <w:p>
+      <w:pPr>
+        <w:pStyle w:val="NoSpacing"/>
+      </w:pPr>
+    </w:p>
+    <w:p>
+      <w:pPr>
+        <w:pStyle w:val="NoSpacing"/>
+      </w:pPr>
+    </w:p>
+    <w:p>
+      <w:pPr>
+        <w:pStyle w:val="NoSpacing"/>
+      </w:pPr>
+      <w:r>
+        <w:lastRenderedPageBreak/>
+        <w:t>D:\Experiments\Microservices\eazybank-microservice-application-k8s-helm\cards\src\main\resources\application.yml</w:t>
+      </w:r>
+    </w:p>
+    <w:p>
+      <w:pPr>
+        <w:pStyle w:val="NoSpacing"/>
+      </w:pPr>
+      <w:r>
+        <w:t>and</w:t>
+      </w:r>
+    </w:p>
+    <w:p>
+      <w:pPr>
+        <w:pStyle w:val="NoSpacing"/>
+      </w:pPr>
+      <w:r>
+        <w:t>D:\Experiments\Microservices\eazybank-microservice-application-k8s-helm\loans\src\main\resources\application.yml</w:t>
+      </w:r>
+    </w:p>
+    <w:p>
+      <w:pPr>
+        <w:shd w:val="clear" w:color="auto" w:fill="1F1F1F"/>
+        <w:spacing w:after="0" w:line="285" w:lineRule="atLeast"/>
+        <w:rPr>
+          <w:rFonts w:ascii="Consolas" w:eastAsia="Times New Roman" w:hAnsi="Consolas" w:cs="Times New Roman"/>
+          <w:color w:val="CCCCCC"/>
+          <w:kern w:val="0"/>
+          <w:sz w:val="21"/>
+          <w:szCs w:val="21"/>
+          <w:lang w:eastAsia="en-IN"/>
+          <w14:ligatures w14:val="none"/>
+        </w:rPr>
+      </w:pPr>
+      <w:r>
+        <w:rPr>
+          <w:rFonts w:ascii="Consolas" w:eastAsia="Times New Roman" w:hAnsi="Consolas" w:cs="Times New Roman"/>
+          <w:color w:val="CCCCCC"/>
+          <w:kern w:val="0"/>
+          <w:sz w:val="21"/>
+          <w:szCs w:val="21"/>
+          <w:lang w:eastAsia="en-IN"/>
+          <w14:ligatures w14:val="none"/>
+        </w:rPr>
+        <w:t xml:space="preserve">  </w:t>
+      </w:r>
+      <w:r>
+        <w:rPr>
+          <w:rFonts w:ascii="Consolas" w:eastAsia="Times New Roman" w:hAnsi="Consolas" w:cs="Times New Roman"/>
+          <w:color w:val="569CD6"/>
+          <w:kern w:val="0"/>
+          <w:sz w:val="21"/>
+          <w:szCs w:val="21"/>
+          <w:lang w:eastAsia="en-IN"/>
+          <w14:ligatures w14:val="none"/>
+        </w:rPr>
+        <w:t>config</w:t>
+      </w:r>
+      <w:r>
+        <w:rPr>
+          <w:rFonts w:ascii="Consolas" w:eastAsia="Times New Roman" w:hAnsi="Consolas" w:cs="Times New Roman"/>
+          <w:color w:val="CCCCCC"/>
+          <w:kern w:val="0"/>
+          <w:sz w:val="21"/>
+          <w:szCs w:val="21"/>
+          <w:lang w:eastAsia="en-IN"/>
+          <w14:ligatures w14:val="none"/>
+        </w:rPr>
+        <w:t>:</w:t>
+      </w:r>
+    </w:p>
+    <w:p>
+      <w:pPr>
+        <w:shd w:val="clear" w:color="auto" w:fill="1F1F1F"/>
+        <w:spacing w:after="0" w:line="285" w:lineRule="atLeast"/>
+        <w:rPr>
+          <w:rFonts w:ascii="Consolas" w:eastAsia="Times New Roman" w:hAnsi="Consolas" w:cs="Times New Roman"/>
+          <w:color w:val="CCCCCC"/>
+          <w:kern w:val="0"/>
+          <w:sz w:val="21"/>
+          <w:szCs w:val="21"/>
+          <w:lang w:eastAsia="en-IN"/>
+          <w14:ligatures w14:val="none"/>
+        </w:rPr>
+      </w:pPr>
+      <w:r>
+        <w:rPr>
+          <w:rFonts w:ascii="Consolas" w:eastAsia="Times New Roman" w:hAnsi="Consolas" w:cs="Times New Roman"/>
+          <w:color w:val="CCCCCC"/>
+          <w:kern w:val="0"/>
+          <w:sz w:val="21"/>
+          <w:szCs w:val="21"/>
+          <w:lang w:eastAsia="en-IN"/>
+          <w14:ligatures w14:val="none"/>
+        </w:rPr>
+        <w:t xml:space="preserve">    </w:t>
+      </w:r>
+      <w:r>
+        <w:rPr>
+          <w:rFonts w:ascii="Consolas" w:eastAsia="Times New Roman" w:hAnsi="Consolas" w:cs="Times New Roman"/>
+          <w:color w:val="569CD6"/>
+          <w:kern w:val="0"/>
+          <w:sz w:val="21"/>
+          <w:szCs w:val="21"/>
+          <w:lang w:eastAsia="en-IN"/>
+          <w14:ligatures w14:val="none"/>
+        </w:rPr>
+        <w:t>import</w:t>
+      </w:r>
+      <w:r>
+        <w:rPr>
+          <w:rFonts w:ascii="Consolas" w:eastAsia="Times New Roman" w:hAnsi="Consolas" w:cs="Times New Roman"/>
+          <w:color w:val="CCCCCC"/>
+          <w:kern w:val="0"/>
+          <w:sz w:val="21"/>
+          <w:szCs w:val="21"/>
+          <w:lang w:eastAsia="en-IN"/>
+          <w14:ligatures w14:val="none"/>
+        </w:rPr>
+        <w:t xml:space="preserve">: </w:t>
+      </w:r>
+      <w:r>
+        <w:rPr>
+          <w:rFonts w:ascii="Consolas" w:eastAsia="Times New Roman" w:hAnsi="Consolas" w:cs="Times New Roman"/>
+          <w:color w:val="CE9178"/>
+          <w:kern w:val="0"/>
+          <w:sz w:val="21"/>
+          <w:szCs w:val="21"/>
+          <w:lang w:eastAsia="en-IN"/>
+          <w14:ligatures w14:val="none"/>
+        </w:rPr>
+        <w:t>"</w:t>
+      </w:r>
+      <w:proofErr w:type="spellStart"/>
+      <w:proofErr w:type="gramStart"/>
+      <w:r>
+        <w:rPr>
+          <w:rFonts w:ascii="Consolas" w:eastAsia="Times New Roman" w:hAnsi="Consolas" w:cs="Times New Roman"/>
+          <w:color w:val="CE9178"/>
+          <w:kern w:val="0"/>
+          <w:sz w:val="21"/>
+          <w:szCs w:val="21"/>
+          <w:lang w:eastAsia="en-IN"/>
+          <w14:ligatures w14:val="none"/>
+        </w:rPr>
+        <w:t>optional:configserver</w:t>
+      </w:r>
+      <w:proofErr w:type="gramEnd"/>
+      <w:r>
+        <w:rPr>
+          <w:rFonts w:ascii="Consolas" w:eastAsia="Times New Roman" w:hAnsi="Consolas" w:cs="Times New Roman"/>
+          <w:color w:val="CE9178"/>
+          <w:kern w:val="0"/>
+          <w:sz w:val="21"/>
+          <w:szCs w:val="21"/>
+          <w:lang w:eastAsia="en-IN"/>
+          <w14:ligatures w14:val="none"/>
+        </w:rPr>
+        <w:t>:http</w:t>
+      </w:r>
+      <w:proofErr w:type="spellEnd"/>
+      <w:r>
+        <w:rPr>
+          <w:rFonts w:ascii="Consolas" w:eastAsia="Times New Roman" w:hAnsi="Consolas" w:cs="Times New Roman"/>
+          <w:color w:val="CE9178"/>
+          <w:kern w:val="0"/>
+          <w:sz w:val="21"/>
+          <w:szCs w:val="21"/>
+          <w:lang w:eastAsia="en-IN"/>
+          <w14:ligatures w14:val="none"/>
+        </w:rPr>
+        <w:t>://localhost:8071/"</w:t>
+      </w:r>
+    </w:p>
+    <w:p>
+      <w:pPr>
+        <w:shd w:val="clear" w:color="auto" w:fill="1F1F1F"/>
+        <w:spacing w:after="0" w:line="285" w:lineRule="atLeast"/>
+        <w:rPr>
+          <w:rFonts w:ascii="Consolas" w:eastAsia="Times New Roman" w:hAnsi="Consolas" w:cs="Times New Roman"/>
+          <w:color w:val="CCCCCC"/>
+          <w:kern w:val="0"/>
+          <w:sz w:val="21"/>
+          <w:szCs w:val="21"/>
+          <w:lang w:eastAsia="en-IN"/>
+          <w14:ligatures w14:val="none"/>
+        </w:rPr>
+      </w:pPr>
+      <w:r>
+        <w:rPr>
+          <w:rFonts w:ascii="Consolas" w:eastAsia="Times New Roman" w:hAnsi="Consolas" w:cs="Times New Roman"/>
+          <w:color w:val="CCCCCC"/>
+          <w:kern w:val="0"/>
+          <w:sz w:val="21"/>
+          <w:szCs w:val="21"/>
+          <w:lang w:eastAsia="en-IN"/>
+          <w14:ligatures w14:val="none"/>
+        </w:rPr>
+        <w:t xml:space="preserve">  </w:t>
+      </w:r>
+      <w:r>
+        <w:rPr>
+          <w:rFonts w:ascii="Consolas" w:eastAsia="Times New Roman" w:hAnsi="Consolas" w:cs="Times New Roman"/>
+          <w:color w:val="569CD6"/>
+          <w:kern w:val="0"/>
+          <w:sz w:val="21"/>
+          <w:szCs w:val="21"/>
+          <w:lang w:eastAsia="en-IN"/>
+          <w14:ligatures w14:val="none"/>
+        </w:rPr>
+        <w:t>cloud</w:t>
+      </w:r>
+      <w:r>
+        <w:rPr>
+          <w:rFonts w:ascii="Consolas" w:eastAsia="Times New Roman" w:hAnsi="Consolas" w:cs="Times New Roman"/>
+          <w:color w:val="CCCCCC"/>
+          <w:kern w:val="0"/>
+          <w:sz w:val="21"/>
+          <w:szCs w:val="21"/>
+          <w:lang w:eastAsia="en-IN"/>
+          <w14:ligatures w14:val="none"/>
+        </w:rPr>
+        <w:t>:</w:t>
+      </w:r>
+    </w:p>
+    <w:p>
+      <w:pPr>
+        <w:shd w:val="clear" w:color="auto" w:fill="1F1F1F"/>
+        <w:spacing w:after="0" w:line="285" w:lineRule="atLeast"/>
+        <w:rPr>
+          <w:rFonts w:ascii="Consolas" w:eastAsia="Times New Roman" w:hAnsi="Consolas" w:cs="Times New Roman"/>
+          <w:color w:val="CCCCCC"/>
+          <w:kern w:val="0"/>
+          <w:sz w:val="21"/>
+          <w:szCs w:val="21"/>
+          <w:lang w:eastAsia="en-IN"/>
+          <w14:ligatures w14:val="none"/>
+        </w:rPr>
+      </w:pPr>
+      <w:r>
+        <w:rPr>
+          <w:rFonts w:ascii="Consolas" w:eastAsia="Times New Roman" w:hAnsi="Consolas" w:cs="Times New Roman"/>
+          <w:color w:val="CCCCCC"/>
+          <w:kern w:val="0"/>
+          <w:sz w:val="21"/>
+          <w:szCs w:val="21"/>
+          <w:lang w:eastAsia="en-IN"/>
+          <w14:ligatures w14:val="none"/>
+        </w:rPr>
+        <w:t xml:space="preserve">    </w:t>
+      </w:r>
+      <w:proofErr w:type="spellStart"/>
+      <w:r>
+        <w:rPr>
+          <w:rFonts w:ascii="Consolas" w:eastAsia="Times New Roman" w:hAnsi="Consolas" w:cs="Times New Roman"/>
+          <w:color w:val="569CD6"/>
+          <w:kern w:val="0"/>
+          <w:sz w:val="21"/>
+          <w:szCs w:val="21"/>
+          <w:lang w:eastAsia="en-IN"/>
+          <w14:ligatures w14:val="none"/>
+        </w:rPr>
+        <w:t>kubernetes</w:t>
+      </w:r>
+      <w:proofErr w:type="spellEnd"/>
+      <w:r>
+        <w:rPr>
+          <w:rFonts w:ascii="Consolas" w:eastAsia="Times New Roman" w:hAnsi="Consolas" w:cs="Times New Roman"/>
+          <w:color w:val="CCCCCC"/>
+          <w:kern w:val="0"/>
+          <w:sz w:val="21"/>
+          <w:szCs w:val="21"/>
+          <w:lang w:eastAsia="en-IN"/>
+          <w14:ligatures w14:val="none"/>
+        </w:rPr>
+        <w:t>:</w:t>
+      </w:r>
+    </w:p>
+    <w:p>
+      <w:pPr>
+        <w:shd w:val="clear" w:color="auto" w:fill="1F1F1F"/>
+        <w:spacing w:after="0" w:line="285" w:lineRule="atLeast"/>
+        <w:rPr>
+          <w:rFonts w:ascii="Consolas" w:eastAsia="Times New Roman" w:hAnsi="Consolas" w:cs="Times New Roman"/>
+          <w:color w:val="CCCCCC"/>
+          <w:kern w:val="0"/>
+          <w:sz w:val="21"/>
+          <w:szCs w:val="21"/>
+          <w:lang w:eastAsia="en-IN"/>
+          <w14:ligatures w14:val="none"/>
+        </w:rPr>
+      </w:pPr>
+      <w:r>
+        <w:rPr>
+          <w:rFonts w:ascii="Consolas" w:eastAsia="Times New Roman" w:hAnsi="Consolas" w:cs="Times New Roman"/>
+          <w:color w:val="CCCCCC"/>
+          <w:kern w:val="0"/>
+          <w:sz w:val="21"/>
+          <w:szCs w:val="21"/>
+          <w:lang w:eastAsia="en-IN"/>
+          <w14:ligatures w14:val="none"/>
+        </w:rPr>
+        <w:t xml:space="preserve">      </w:t>
+      </w:r>
+      <w:r>
+        <w:rPr>
+          <w:rFonts w:ascii="Consolas" w:eastAsia="Times New Roman" w:hAnsi="Consolas" w:cs="Times New Roman"/>
+          <w:color w:val="569CD6"/>
+          <w:kern w:val="0"/>
+          <w:sz w:val="21"/>
+          <w:szCs w:val="21"/>
+          <w:lang w:eastAsia="en-IN"/>
+          <w14:ligatures w14:val="none"/>
+        </w:rPr>
+        <w:t>discovery</w:t>
+      </w:r>
+      <w:r>
+        <w:rPr>
+          <w:rFonts w:ascii="Consolas" w:eastAsia="Times New Roman" w:hAnsi="Consolas" w:cs="Times New Roman"/>
+          <w:color w:val="CCCCCC"/>
+          <w:kern w:val="0"/>
+          <w:sz w:val="21"/>
+          <w:szCs w:val="21"/>
+          <w:lang w:eastAsia="en-IN"/>
+          <w14:ligatures w14:val="none"/>
+        </w:rPr>
+        <w:t>:</w:t>
+      </w:r>
+    </w:p>
+    <w:p>
+      <w:pPr>
+        <w:shd w:val="clear" w:color="auto" w:fill="1F1F1F"/>
+        <w:spacing w:after="0" w:line="285" w:lineRule="atLeast"/>
+        <w:rPr>
+          <w:rFonts w:ascii="Consolas" w:eastAsia="Times New Roman" w:hAnsi="Consolas" w:cs="Times New Roman"/>
+          <w:color w:val="CCCCCC"/>
+          <w:kern w:val="0"/>
+          <w:sz w:val="21"/>
+          <w:szCs w:val="21"/>
+          <w:lang w:eastAsia="en-IN"/>
+          <w14:ligatures w14:val="none"/>
+        </w:rPr>
+      </w:pPr>
+      <w:r>
+        <w:rPr>
+          <w:rFonts w:ascii="Consolas" w:eastAsia="Times New Roman" w:hAnsi="Consolas" w:cs="Times New Roman"/>
+          <w:color w:val="CCCCCC"/>
+          <w:kern w:val="0"/>
+          <w:sz w:val="21"/>
+          <w:szCs w:val="21"/>
+          <w:lang w:eastAsia="en-IN"/>
+          <w14:ligatures w14:val="none"/>
+        </w:rPr>
+        <w:t xml:space="preserve">        </w:t>
+      </w:r>
+      <w:r>
+        <w:rPr>
+          <w:rFonts w:ascii="Consolas" w:eastAsia="Times New Roman" w:hAnsi="Consolas" w:cs="Times New Roman"/>
+          <w:color w:val="569CD6"/>
+          <w:kern w:val="0"/>
+          <w:sz w:val="21"/>
+          <w:szCs w:val="21"/>
+          <w:lang w:eastAsia="en-IN"/>
+          <w14:ligatures w14:val="none"/>
+        </w:rPr>
+        <w:t>all-namespaces</w:t>
+      </w:r>
+      <w:r>
+        <w:rPr>
+          <w:rFonts w:ascii="Consolas" w:eastAsia="Times New Roman" w:hAnsi="Consolas" w:cs="Times New Roman"/>
+          <w:color w:val="CCCCCC"/>
+          <w:kern w:val="0"/>
+          <w:sz w:val="21"/>
+          <w:szCs w:val="21"/>
+          <w:lang w:eastAsia="en-IN"/>
+          <w14:ligatures w14:val="none"/>
+        </w:rPr>
+        <w:t xml:space="preserve">: </w:t>
+      </w:r>
+      <w:r>
+        <w:rPr>
+          <w:rFonts w:ascii="Consolas" w:eastAsia="Times New Roman" w:hAnsi="Consolas" w:cs="Times New Roman"/>
+          <w:color w:val="569CD6"/>
+          <w:kern w:val="0"/>
+          <w:sz w:val="21"/>
+          <w:szCs w:val="21"/>
+          <w:lang w:eastAsia="en-IN"/>
+          <w14:ligatures w14:val="none"/>
+        </w:rPr>
+        <w:t>true</w:t>
+      </w:r>
+    </w:p>
+    <w:p>
+      <w:pPr>
+        <w:pStyle w:val="NoSpacing"/>
+      </w:pPr>
+    </w:p>
+    <w:p>
+      <w:pPr>
+        <w:pStyle w:val="NoSpacing"/>
+      </w:pPr>
+    </w:p>
+    <w:p>
+      <w:pPr>
+        <w:shd w:val="clear" w:color="auto" w:fill="1F1F1F"/>
+        <w:spacing w:after="0" w:line="285" w:lineRule="atLeast"/>
+        <w:rPr>
+          <w:rFonts w:ascii="Consolas" w:eastAsia="Times New Roman" w:hAnsi="Consolas" w:cs="Times New Roman"/>
+          <w:color w:val="CCCCCC"/>
+          <w:kern w:val="0"/>
+          <w:sz w:val="21"/>
+          <w:szCs w:val="21"/>
+          <w:lang w:eastAsia="en-IN"/>
+          <w14:ligatures w14:val="none"/>
+        </w:rPr>
+      </w:pPr>
+      <w:r>
+        <w:rPr>
+          <w:rFonts w:ascii="Consolas" w:eastAsia="Times New Roman" w:hAnsi="Consolas" w:cs="Times New Roman"/>
+          <w:color w:val="6A9955"/>
+          <w:kern w:val="0"/>
+          <w:sz w:val="21"/>
+          <w:szCs w:val="21"/>
+          <w:lang w:eastAsia="en-IN"/>
+          <w14:ligatures w14:val="none"/>
+        </w:rPr>
+        <w:t># eureka:</w:t>
+      </w:r>
+    </w:p>
+    <w:p>
+      <w:pPr>
+        <w:shd w:val="clear" w:color="auto" w:fill="1F1F1F"/>
+        <w:spacing w:after="0" w:line="285" w:lineRule="atLeast"/>
+        <w:rPr>
+          <w:rFonts w:ascii="Consolas" w:eastAsia="Times New Roman" w:hAnsi="Consolas" w:cs="Times New Roman"/>
+          <w:color w:val="CCCCCC"/>
+          <w:kern w:val="0"/>
+          <w:sz w:val="21"/>
+          <w:szCs w:val="21"/>
+          <w:lang w:eastAsia="en-IN"/>
+          <w14:ligatures w14:val="none"/>
+        </w:rPr>
+      </w:pPr>
+      <w:r>
+        <w:rPr>
+          <w:rFonts w:ascii="Consolas" w:eastAsia="Times New Roman" w:hAnsi="Consolas" w:cs="Times New Roman"/>
+          <w:color w:val="6A9955"/>
+          <w:kern w:val="0"/>
+          <w:sz w:val="21"/>
+          <w:szCs w:val="21"/>
+          <w:lang w:eastAsia="en-IN"/>
+          <w14:ligatures w14:val="none"/>
+        </w:rPr>
+        <w:t>#  instance:</w:t>
+      </w:r>
+    </w:p>
+    <w:p>
+      <w:pPr>
+        <w:shd w:val="clear" w:color="auto" w:fill="1F1F1F"/>
+        <w:spacing w:after="0" w:line="285" w:lineRule="atLeast"/>
+        <w:rPr>
+          <w:rFonts w:ascii="Consolas" w:eastAsia="Times New Roman" w:hAnsi="Consolas" w:cs="Times New Roman"/>
+          <w:color w:val="CCCCCC"/>
+          <w:kern w:val="0"/>
+          <w:sz w:val="21"/>
+          <w:szCs w:val="21"/>
+          <w:lang w:eastAsia="en-IN"/>
+          <w14:ligatures w14:val="none"/>
+        </w:rPr>
+      </w:pPr>
+      <w:r>
+        <w:rPr>
+          <w:rFonts w:ascii="Consolas" w:eastAsia="Times New Roman" w:hAnsi="Consolas" w:cs="Times New Roman"/>
+          <w:color w:val="6A9955"/>
+          <w:kern w:val="0"/>
+          <w:sz w:val="21"/>
+          <w:szCs w:val="21"/>
+          <w:lang w:eastAsia="en-IN"/>
+          <w14:ligatures w14:val="none"/>
+        </w:rPr>
+        <w:t>#    </w:t>
+      </w:r>
+      <w:proofErr w:type="spellStart"/>
+      <w:r>
+        <w:rPr>
+          <w:rFonts w:ascii="Consolas" w:eastAsia="Times New Roman" w:hAnsi="Consolas" w:cs="Times New Roman"/>
+          <w:color w:val="6A9955"/>
+          <w:kern w:val="0"/>
+          <w:sz w:val="21"/>
+          <w:szCs w:val="21"/>
+          <w:lang w:eastAsia="en-IN"/>
+          <w14:ligatures w14:val="none"/>
+        </w:rPr>
+        <w:t>preferIpAddress</w:t>
+      </w:r>
+      <w:proofErr w:type="spellEnd"/>
+      <w:r>
+        <w:rPr>
+          <w:rFonts w:ascii="Consolas" w:eastAsia="Times New Roman" w:hAnsi="Consolas" w:cs="Times New Roman"/>
+          <w:color w:val="6A9955"/>
+          <w:kern w:val="0"/>
+          <w:sz w:val="21"/>
+          <w:szCs w:val="21"/>
+          <w:lang w:eastAsia="en-IN"/>
+          <w14:ligatures w14:val="none"/>
+        </w:rPr>
+        <w:t>: true</w:t>
+      </w:r>
+    </w:p>
+    <w:p>
+      <w:pPr>
+        <w:shd w:val="clear" w:color="auto" w:fill="1F1F1F"/>
+        <w:spacing w:after="0" w:line="285" w:lineRule="atLeast"/>
+        <w:rPr>
+          <w:rFonts w:ascii="Consolas" w:eastAsia="Times New Roman" w:hAnsi="Consolas" w:cs="Times New Roman"/>
+          <w:color w:val="CCCCCC"/>
+          <w:kern w:val="0"/>
+          <w:sz w:val="21"/>
+          <w:szCs w:val="21"/>
+          <w:lang w:eastAsia="en-IN"/>
+          <w14:ligatures w14:val="none"/>
+        </w:rPr>
+      </w:pPr>
+      <w:r>
+        <w:rPr>
+          <w:rFonts w:ascii="Consolas" w:eastAsia="Times New Roman" w:hAnsi="Consolas" w:cs="Times New Roman"/>
+          <w:color w:val="6A9955"/>
+          <w:kern w:val="0"/>
+          <w:sz w:val="21"/>
+          <w:szCs w:val="21"/>
+          <w:lang w:eastAsia="en-IN"/>
+          <w14:ligatures w14:val="none"/>
+        </w:rPr>
+        <w:t>#  client:</w:t>
+      </w:r>
+    </w:p>
+    <w:p>
+      <w:pPr>
+        <w:shd w:val="clear" w:color="auto" w:fill="1F1F1F"/>
+        <w:spacing w:after="0" w:line="285" w:lineRule="atLeast"/>
+        <w:rPr>
+          <w:rFonts w:ascii="Consolas" w:eastAsia="Times New Roman" w:hAnsi="Consolas" w:cs="Times New Roman"/>
+          <w:color w:val="CCCCCC"/>
+          <w:kern w:val="0"/>
+          <w:sz w:val="21"/>
+          <w:szCs w:val="21"/>
+          <w:lang w:eastAsia="en-IN"/>
+          <w14:ligatures w14:val="none"/>
+        </w:rPr>
+      </w:pPr>
+      <w:r>
+        <w:rPr>
+          <w:rFonts w:ascii="Consolas" w:eastAsia="Times New Roman" w:hAnsi="Consolas" w:cs="Times New Roman"/>
+          <w:color w:val="6A9955"/>
+          <w:kern w:val="0"/>
+          <w:sz w:val="21"/>
+          <w:szCs w:val="21"/>
+          <w:lang w:eastAsia="en-IN"/>
+          <w14:ligatures w14:val="none"/>
+        </w:rPr>
+        <w:t>#    </w:t>
+      </w:r>
+      <w:proofErr w:type="spellStart"/>
+      <w:r>
+        <w:rPr>
+          <w:rFonts w:ascii="Consolas" w:eastAsia="Times New Roman" w:hAnsi="Consolas" w:cs="Times New Roman"/>
+          <w:color w:val="6A9955"/>
+          <w:kern w:val="0"/>
+          <w:sz w:val="21"/>
+          <w:szCs w:val="21"/>
+          <w:lang w:eastAsia="en-IN"/>
+          <w14:ligatures w14:val="none"/>
+        </w:rPr>
+        <w:t>fetchRegistry</w:t>
+      </w:r>
+      <w:proofErr w:type="spellEnd"/>
+      <w:r>
+        <w:rPr>
+          <w:rFonts w:ascii="Consolas" w:eastAsia="Times New Roman" w:hAnsi="Consolas" w:cs="Times New Roman"/>
+          <w:color w:val="6A9955"/>
+          <w:kern w:val="0"/>
+          <w:sz w:val="21"/>
+          <w:szCs w:val="21"/>
+          <w:lang w:eastAsia="en-IN"/>
+          <w14:ligatures w14:val="none"/>
+        </w:rPr>
+        <w:t>: true</w:t>
+      </w:r>
+    </w:p>
+    <w:p>
+      <w:pPr>
+        <w:shd w:val="clear" w:color="auto" w:fill="1F1F1F"/>
+        <w:spacing w:after="0" w:line="285" w:lineRule="atLeast"/>
+        <w:rPr>
+          <w:rFonts w:ascii="Consolas" w:eastAsia="Times New Roman" w:hAnsi="Consolas" w:cs="Times New Roman"/>
+          <w:color w:val="CCCCCC"/>
+          <w:kern w:val="0"/>
+          <w:sz w:val="21"/>
+          <w:szCs w:val="21"/>
+          <w:lang w:eastAsia="en-IN"/>
+          <w14:ligatures w14:val="none"/>
+        </w:rPr>
+      </w:pPr>
+      <w:r>
+        <w:rPr>
+          <w:rFonts w:ascii="Consolas" w:eastAsia="Times New Roman" w:hAnsi="Consolas" w:cs="Times New Roman"/>
+          <w:color w:val="6A9955"/>
+          <w:kern w:val="0"/>
+          <w:sz w:val="21"/>
+          <w:szCs w:val="21"/>
+          <w:lang w:eastAsia="en-IN"/>
+          <w14:ligatures w14:val="none"/>
+        </w:rPr>
+        <w:t>#    </w:t>
+      </w:r>
+      <w:proofErr w:type="spellStart"/>
+      <w:r>
+        <w:rPr>
+          <w:rFonts w:ascii="Consolas" w:eastAsia="Times New Roman" w:hAnsi="Consolas" w:cs="Times New Roman"/>
+          <w:color w:val="6A9955"/>
+          <w:kern w:val="0"/>
+          <w:sz w:val="21"/>
+          <w:szCs w:val="21"/>
+          <w:lang w:eastAsia="en-IN"/>
+          <w14:ligatures w14:val="none"/>
+        </w:rPr>
+        <w:t>registerWithEureka</w:t>
+      </w:r>
+      <w:proofErr w:type="spellEnd"/>
+      <w:r>
+        <w:rPr>
+          <w:rFonts w:ascii="Consolas" w:eastAsia="Times New Roman" w:hAnsi="Consolas" w:cs="Times New Roman"/>
+          <w:color w:val="6A9955"/>
+          <w:kern w:val="0"/>
+          <w:sz w:val="21"/>
+          <w:szCs w:val="21"/>
+          <w:lang w:eastAsia="en-IN"/>
+          <w14:ligatures w14:val="none"/>
+        </w:rPr>
+        <w:t>: true</w:t>
+      </w:r>
+    </w:p>
+    <w:p>
+      <w:pPr>
+        <w:shd w:val="clear" w:color="auto" w:fill="1F1F1F"/>
+        <w:spacing w:after="0" w:line="285" w:lineRule="atLeast"/>
+        <w:rPr>
+          <w:rFonts w:ascii="Consolas" w:eastAsia="Times New Roman" w:hAnsi="Consolas" w:cs="Times New Roman"/>
+          <w:color w:val="CCCCCC"/>
+          <w:kern w:val="0"/>
+          <w:sz w:val="21"/>
+          <w:szCs w:val="21"/>
+          <w:lang w:eastAsia="en-IN"/>
+          <w14:ligatures w14:val="none"/>
+        </w:rPr>
+      </w:pPr>
+      <w:r>
+        <w:rPr>
+          <w:rFonts w:ascii="Consolas" w:eastAsia="Times New Roman" w:hAnsi="Consolas" w:cs="Times New Roman"/>
+          <w:color w:val="6A9955"/>
+          <w:kern w:val="0"/>
+          <w:sz w:val="21"/>
+          <w:szCs w:val="21"/>
+          <w:lang w:eastAsia="en-IN"/>
+          <w14:ligatures w14:val="none"/>
+        </w:rPr>
+        <w:t>#    </w:t>
+      </w:r>
+      <w:proofErr w:type="spellStart"/>
+      <w:r>
+        <w:rPr>
+          <w:rFonts w:ascii="Consolas" w:eastAsia="Times New Roman" w:hAnsi="Consolas" w:cs="Times New Roman"/>
+          <w:color w:val="6A9955"/>
+          <w:kern w:val="0"/>
+          <w:sz w:val="21"/>
+          <w:szCs w:val="21"/>
+          <w:lang w:eastAsia="en-IN"/>
+          <w14:ligatures w14:val="none"/>
+        </w:rPr>
+        <w:t>serviceUrl</w:t>
+      </w:r>
+      <w:proofErr w:type="spellEnd"/>
+      <w:r>
+        <w:rPr>
+          <w:rFonts w:ascii="Consolas" w:eastAsia="Times New Roman" w:hAnsi="Consolas" w:cs="Times New Roman"/>
+          <w:color w:val="6A9955"/>
+          <w:kern w:val="0"/>
+          <w:sz w:val="21"/>
+          <w:szCs w:val="21"/>
+          <w:lang w:eastAsia="en-IN"/>
+          <w14:ligatures w14:val="none"/>
+        </w:rPr>
+        <w:t>:</w:t>
+      </w:r>
+    </w:p>
+    <w:p>
+      <w:pPr>
+        <w:shd w:val="clear" w:color="auto" w:fill="1F1F1F"/>
+        <w:spacing w:after="0" w:line="285" w:lineRule="atLeast"/>
+        <w:rPr>
+          <w:rFonts w:ascii="Consolas" w:eastAsia="Times New Roman" w:hAnsi="Consolas" w:cs="Times New Roman"/>
+          <w:color w:val="CCCCCC"/>
+          <w:kern w:val="0"/>
+          <w:sz w:val="21"/>
+          <w:szCs w:val="21"/>
+          <w:lang w:eastAsia="en-IN"/>
+          <w14:ligatures w14:val="none"/>
+        </w:rPr>
+      </w:pPr>
+      <w:r>
+        <w:rPr>
+          <w:rFonts w:ascii="Consolas" w:eastAsia="Times New Roman" w:hAnsi="Consolas" w:cs="Times New Roman"/>
+          <w:color w:val="6A9955"/>
+          <w:kern w:val="0"/>
+          <w:sz w:val="21"/>
+          <w:szCs w:val="21"/>
+          <w:lang w:eastAsia="en-IN"/>
+          <w14:ligatures w14:val="none"/>
+        </w:rPr>
+        <w:t>#      </w:t>
+      </w:r>
+      <w:proofErr w:type="spellStart"/>
+      <w:r>
+        <w:rPr>
+          <w:rFonts w:ascii="Consolas" w:eastAsia="Times New Roman" w:hAnsi="Consolas" w:cs="Times New Roman"/>
+          <w:color w:val="6A9955"/>
+          <w:kern w:val="0"/>
+          <w:sz w:val="21"/>
+          <w:szCs w:val="21"/>
+          <w:lang w:eastAsia="en-IN"/>
+          <w14:ligatures w14:val="none"/>
+        </w:rPr>
+        <w:t>defaultZone</w:t>
+      </w:r>
+      <w:proofErr w:type="spellEnd"/>
+      <w:r>
+        <w:rPr>
+          <w:rFonts w:ascii="Consolas" w:eastAsia="Times New Roman" w:hAnsi="Consolas" w:cs="Times New Roman"/>
+          <w:color w:val="6A9955"/>
+          <w:kern w:val="0"/>
+          <w:sz w:val="21"/>
+          <w:szCs w:val="21"/>
+          <w:lang w:eastAsia="en-IN"/>
+          <w14:ligatures w14:val="none"/>
+        </w:rPr>
+        <w:t>: http://localhost:8070/eureka/</w:t>
+      </w:r>
+    </w:p>
+    <w:p>
+      <w:pPr>
+        <w:pStyle w:val="NoSpacing"/>
+      </w:pPr>
+    </w:p>
+    <w:p>
+      <w:pPr>
+        <w:pStyle w:val="NoSpacing"/>
+      </w:pPr>
+    </w:p>
+    <w:p>
+      <w:pPr>
+        <w:pStyle w:val="NoSpacing"/>
+      </w:pPr>
+    </w:p>
+    <w:p>
+      <w:pPr>
+        <w:pStyle w:val="NoSpacing"/>
+      </w:pPr>
     </w:p>
     <w:p>
       <w:pPr>
@@ -3443,13 +7556,7 @@
         <w:rPr>
           <w:highlight w:val="yellow"/>
         </w:rPr>
-        <w:t xml:space="preserve">Making Kubernetes Discovery Client changes in microservices – Part </w:t>
-      </w:r>
-      <w:r>
-        <w:rPr>
-          <w:highlight w:val="yellow"/>
-        </w:rPr>
-        <w:t>2</w:t>
+        <w:t>Making Kubernetes Discovery Client changes in microservices – Part 2</w:t>
       </w:r>
     </w:p>
     <w:p>

</xml_diff>

<commit_message>
k8s server discovery part 2
</commit_message>
<xml_diff>
--- a/Section-17-Server_side_Service_Discovery_And_Load_Balancing_using_Kubernetes.docx
+++ b/Section-17-Server_side_Service_Discovery_And_Load_Balancing_using_Kubernetes.docx
@@ -7552,10 +7552,121 @@
       <w:pPr>
         <w:pStyle w:val="NoSpacing"/>
       </w:pPr>
+    </w:p>
+    <w:p>
+      <w:pPr>
+        <w:pStyle w:val="NoSpacing"/>
+      </w:pPr>
+    </w:p>
+    <w:p>
+      <w:pPr>
+        <w:pStyle w:val="NoSpacing"/>
+      </w:pPr>
+    </w:p>
+    <w:p>
+      <w:pPr>
+        <w:pStyle w:val="NoSpacing"/>
+      </w:pPr>
+    </w:p>
+    <w:p>
+      <w:pPr>
+        <w:pStyle w:val="NoSpacing"/>
+      </w:pPr>
+    </w:p>
+    <w:p>
+      <w:pPr>
+        <w:pStyle w:val="NoSpacing"/>
+      </w:pPr>
+    </w:p>
+    <w:p>
+      <w:pPr>
+        <w:pStyle w:val="NoSpacing"/>
+      </w:pPr>
+    </w:p>
+    <w:p>
+      <w:pPr>
+        <w:pStyle w:val="NoSpacing"/>
+      </w:pPr>
+    </w:p>
+    <w:p>
+      <w:pPr>
+        <w:pStyle w:val="NoSpacing"/>
+      </w:pPr>
+    </w:p>
+    <w:p>
+      <w:pPr>
+        <w:pStyle w:val="NoSpacing"/>
+      </w:pPr>
+    </w:p>
+    <w:p>
+      <w:pPr>
+        <w:pStyle w:val="NoSpacing"/>
+      </w:pPr>
+    </w:p>
+    <w:p>
+      <w:pPr>
+        <w:pStyle w:val="NoSpacing"/>
+      </w:pPr>
+    </w:p>
+    <w:p>
+      <w:pPr>
+        <w:pStyle w:val="NoSpacing"/>
+      </w:pPr>
+    </w:p>
+    <w:p>
+      <w:pPr>
+        <w:pStyle w:val="NoSpacing"/>
+      </w:pPr>
+    </w:p>
+    <w:p>
+      <w:pPr>
+        <w:pStyle w:val="NoSpacing"/>
+      </w:pPr>
+    </w:p>
+    <w:p>
+      <w:pPr>
+        <w:pStyle w:val="NoSpacing"/>
+      </w:pPr>
+    </w:p>
+    <w:p>
+      <w:pPr>
+        <w:pStyle w:val="NoSpacing"/>
+      </w:pPr>
+    </w:p>
+    <w:p>
+      <w:pPr>
+        <w:pStyle w:val="NoSpacing"/>
+      </w:pPr>
+    </w:p>
+    <w:p>
+      <w:pPr>
+        <w:pStyle w:val="NoSpacing"/>
+      </w:pPr>
+    </w:p>
+    <w:p>
+      <w:pPr>
+        <w:pStyle w:val="NoSpacing"/>
+      </w:pPr>
+    </w:p>
+    <w:p>
+      <w:pPr>
+        <w:pStyle w:val="NoSpacing"/>
+      </w:pPr>
+    </w:p>
+    <w:p>
+      <w:pPr>
+        <w:pStyle w:val="NoSpacing"/>
+      </w:pPr>
+    </w:p>
+    <w:p>
+      <w:pPr>
+        <w:pStyle w:val="NoSpacing"/>
+      </w:pPr>
       <w:r>
         <w:rPr>
           <w:highlight w:val="yellow"/>
         </w:rPr>
+        <w:lastRenderedPageBreak/>
         <w:t>Making Kubernetes Discovery Client changes in microservices – Part 2</w:t>
       </w:r>
     </w:p>
@@ -7568,6 +7679,2001 @@
       <w:pPr>
         <w:pStyle w:val="NoSpacing"/>
       </w:pPr>
+      <w:r>
+        <w:t>D:\Experiments\Microservices\eazybank-microservice-application-k8s-helm\gatewayserver\pom.xml</w:t>
+      </w:r>
+    </w:p>
+    <w:p>
+      <w:pPr>
+        <w:pStyle w:val="NoSpacing"/>
+      </w:pPr>
+    </w:p>
+    <w:p>
+      <w:pPr>
+        <w:shd w:val="clear" w:color="auto" w:fill="1F1F1F"/>
+        <w:spacing w:after="0" w:line="285" w:lineRule="atLeast"/>
+        <w:rPr>
+          <w:rFonts w:ascii="Consolas" w:eastAsia="Times New Roman" w:hAnsi="Consolas" w:cs="Times New Roman"/>
+          <w:color w:val="CCCCCC"/>
+          <w:kern w:val="0"/>
+          <w:sz w:val="21"/>
+          <w:szCs w:val="21"/>
+          <w:lang w:eastAsia="en-IN"/>
+          <w14:ligatures w14:val="none"/>
+        </w:rPr>
+      </w:pPr>
+      <w:r>
+        <w:rPr>
+          <w:rFonts w:ascii="Consolas" w:eastAsia="Times New Roman" w:hAnsi="Consolas" w:cs="Times New Roman"/>
+          <w:color w:val="CCCCCC"/>
+          <w:kern w:val="0"/>
+          <w:sz w:val="21"/>
+          <w:szCs w:val="21"/>
+          <w:lang w:eastAsia="en-IN"/>
+          <w14:ligatures w14:val="none"/>
+        </w:rPr>
+        <w:t xml:space="preserve">        </w:t>
+      </w:r>
+      <w:proofErr w:type="gramStart"/>
+      <w:r>
+        <w:rPr>
+          <w:rFonts w:ascii="Consolas" w:eastAsia="Times New Roman" w:hAnsi="Consolas" w:cs="Times New Roman"/>
+          <w:color w:val="6A9955"/>
+          <w:kern w:val="0"/>
+          <w:sz w:val="21"/>
+          <w:szCs w:val="21"/>
+          <w:lang w:eastAsia="en-IN"/>
+          <w14:ligatures w14:val="none"/>
+        </w:rPr>
+        <w:t>&lt;!--</w:t>
+      </w:r>
+      <w:proofErr w:type="gramEnd"/>
+      <w:r>
+        <w:rPr>
+          <w:rFonts w:ascii="Consolas" w:eastAsia="Times New Roman" w:hAnsi="Consolas" w:cs="Times New Roman"/>
+          <w:color w:val="6A9955"/>
+          <w:kern w:val="0"/>
+          <w:sz w:val="21"/>
+          <w:szCs w:val="21"/>
+          <w:lang w:eastAsia="en-IN"/>
+          <w14:ligatures w14:val="none"/>
+        </w:rPr>
+        <w:t xml:space="preserve"> &lt;dependency&gt;</w:t>
+      </w:r>
+    </w:p>
+    <w:p>
+      <w:pPr>
+        <w:shd w:val="clear" w:color="auto" w:fill="1F1F1F"/>
+        <w:spacing w:after="0" w:line="285" w:lineRule="atLeast"/>
+        <w:rPr>
+          <w:rFonts w:ascii="Consolas" w:eastAsia="Times New Roman" w:hAnsi="Consolas" w:cs="Times New Roman"/>
+          <w:color w:val="CCCCCC"/>
+          <w:kern w:val="0"/>
+          <w:sz w:val="21"/>
+          <w:szCs w:val="21"/>
+          <w:lang w:eastAsia="en-IN"/>
+          <w14:ligatures w14:val="none"/>
+        </w:rPr>
+      </w:pPr>
+      <w:r>
+        <w:rPr>
+          <w:rFonts w:ascii="Consolas" w:eastAsia="Times New Roman" w:hAnsi="Consolas" w:cs="Times New Roman"/>
+          <w:color w:val="6A9955"/>
+          <w:kern w:val="0"/>
+          <w:sz w:val="21"/>
+          <w:szCs w:val="21"/>
+          <w:lang w:eastAsia="en-IN"/>
+          <w14:ligatures w14:val="none"/>
+        </w:rPr>
+        <w:t xml:space="preserve">            </w:t>
+      </w:r>
+      <w:proofErr w:type="gramStart"/>
+      <w:r>
+        <w:rPr>
+          <w:rFonts w:ascii="Consolas" w:eastAsia="Times New Roman" w:hAnsi="Consolas" w:cs="Times New Roman"/>
+          <w:color w:val="6A9955"/>
+          <w:kern w:val="0"/>
+          <w:sz w:val="21"/>
+          <w:szCs w:val="21"/>
+          <w:lang w:eastAsia="en-IN"/>
+          <w14:ligatures w14:val="none"/>
+        </w:rPr>
+        <w:t>&lt;</w:t>
+      </w:r>
+      <w:proofErr w:type="spellStart"/>
+      <w:r>
+        <w:rPr>
+          <w:rFonts w:ascii="Consolas" w:eastAsia="Times New Roman" w:hAnsi="Consolas" w:cs="Times New Roman"/>
+          <w:color w:val="6A9955"/>
+          <w:kern w:val="0"/>
+          <w:sz w:val="21"/>
+          <w:szCs w:val="21"/>
+          <w:lang w:eastAsia="en-IN"/>
+          <w14:ligatures w14:val="none"/>
+        </w:rPr>
+        <w:t>groupId</w:t>
+      </w:r>
+      <w:proofErr w:type="spellEnd"/>
+      <w:r>
+        <w:rPr>
+          <w:rFonts w:ascii="Consolas" w:eastAsia="Times New Roman" w:hAnsi="Consolas" w:cs="Times New Roman"/>
+          <w:color w:val="6A9955"/>
+          <w:kern w:val="0"/>
+          <w:sz w:val="21"/>
+          <w:szCs w:val="21"/>
+          <w:lang w:eastAsia="en-IN"/>
+          <w14:ligatures w14:val="none"/>
+        </w:rPr>
+        <w:t>&gt;</w:t>
+      </w:r>
+      <w:proofErr w:type="spellStart"/>
+      <w:r>
+        <w:rPr>
+          <w:rFonts w:ascii="Consolas" w:eastAsia="Times New Roman" w:hAnsi="Consolas" w:cs="Times New Roman"/>
+          <w:color w:val="6A9955"/>
+          <w:kern w:val="0"/>
+          <w:sz w:val="21"/>
+          <w:szCs w:val="21"/>
+          <w:lang w:eastAsia="en-IN"/>
+          <w14:ligatures w14:val="none"/>
+        </w:rPr>
+        <w:t>org.springframework.cloud</w:t>
+      </w:r>
+      <w:proofErr w:type="spellEnd"/>
+      <w:proofErr w:type="gramEnd"/>
+      <w:r>
+        <w:rPr>
+          <w:rFonts w:ascii="Consolas" w:eastAsia="Times New Roman" w:hAnsi="Consolas" w:cs="Times New Roman"/>
+          <w:color w:val="6A9955"/>
+          <w:kern w:val="0"/>
+          <w:sz w:val="21"/>
+          <w:szCs w:val="21"/>
+          <w:lang w:eastAsia="en-IN"/>
+          <w14:ligatures w14:val="none"/>
+        </w:rPr>
+        <w:t>&lt;/</w:t>
+      </w:r>
+      <w:proofErr w:type="spellStart"/>
+      <w:r>
+        <w:rPr>
+          <w:rFonts w:ascii="Consolas" w:eastAsia="Times New Roman" w:hAnsi="Consolas" w:cs="Times New Roman"/>
+          <w:color w:val="6A9955"/>
+          <w:kern w:val="0"/>
+          <w:sz w:val="21"/>
+          <w:szCs w:val="21"/>
+          <w:lang w:eastAsia="en-IN"/>
+          <w14:ligatures w14:val="none"/>
+        </w:rPr>
+        <w:t>groupId</w:t>
+      </w:r>
+      <w:proofErr w:type="spellEnd"/>
+      <w:r>
+        <w:rPr>
+          <w:rFonts w:ascii="Consolas" w:eastAsia="Times New Roman" w:hAnsi="Consolas" w:cs="Times New Roman"/>
+          <w:color w:val="6A9955"/>
+          <w:kern w:val="0"/>
+          <w:sz w:val="21"/>
+          <w:szCs w:val="21"/>
+          <w:lang w:eastAsia="en-IN"/>
+          <w14:ligatures w14:val="none"/>
+        </w:rPr>
+        <w:t>&gt;</w:t>
+      </w:r>
+    </w:p>
+    <w:p>
+      <w:pPr>
+        <w:shd w:val="clear" w:color="auto" w:fill="1F1F1F"/>
+        <w:spacing w:after="0" w:line="285" w:lineRule="atLeast"/>
+        <w:rPr>
+          <w:rFonts w:ascii="Consolas" w:eastAsia="Times New Roman" w:hAnsi="Consolas" w:cs="Times New Roman"/>
+          <w:color w:val="CCCCCC"/>
+          <w:kern w:val="0"/>
+          <w:sz w:val="21"/>
+          <w:szCs w:val="21"/>
+          <w:lang w:eastAsia="en-IN"/>
+          <w14:ligatures w14:val="none"/>
+        </w:rPr>
+      </w:pPr>
+      <w:r>
+        <w:rPr>
+          <w:rFonts w:ascii="Consolas" w:eastAsia="Times New Roman" w:hAnsi="Consolas" w:cs="Times New Roman"/>
+          <w:color w:val="6A9955"/>
+          <w:kern w:val="0"/>
+          <w:sz w:val="21"/>
+          <w:szCs w:val="21"/>
+          <w:lang w:eastAsia="en-IN"/>
+          <w14:ligatures w14:val="none"/>
+        </w:rPr>
+        <w:t>            &lt;artifactId&gt;spring-cloud-starter-netflix-eureka-client&lt;/artifactId&gt;</w:t>
+      </w:r>
+    </w:p>
+    <w:p>
+      <w:pPr>
+        <w:shd w:val="clear" w:color="auto" w:fill="1F1F1F"/>
+        <w:spacing w:after="0" w:line="285" w:lineRule="atLeast"/>
+        <w:rPr>
+          <w:rFonts w:ascii="Consolas" w:eastAsia="Times New Roman" w:hAnsi="Consolas" w:cs="Times New Roman"/>
+          <w:color w:val="CCCCCC"/>
+          <w:kern w:val="0"/>
+          <w:sz w:val="21"/>
+          <w:szCs w:val="21"/>
+          <w:lang w:eastAsia="en-IN"/>
+          <w14:ligatures w14:val="none"/>
+        </w:rPr>
+      </w:pPr>
+      <w:r>
+        <w:rPr>
+          <w:rFonts w:ascii="Consolas" w:eastAsia="Times New Roman" w:hAnsi="Consolas" w:cs="Times New Roman"/>
+          <w:color w:val="6A9955"/>
+          <w:kern w:val="0"/>
+          <w:sz w:val="21"/>
+          <w:szCs w:val="21"/>
+          <w:lang w:eastAsia="en-IN"/>
+          <w14:ligatures w14:val="none"/>
+        </w:rPr>
+        <w:t>        &lt;/dependency&gt; --&gt;</w:t>
+      </w:r>
+    </w:p>
+    <w:p>
+      <w:pPr>
+        <w:shd w:val="clear" w:color="auto" w:fill="1F1F1F"/>
+        <w:spacing w:after="0" w:line="285" w:lineRule="atLeast"/>
+        <w:rPr>
+          <w:rFonts w:ascii="Consolas" w:eastAsia="Times New Roman" w:hAnsi="Consolas" w:cs="Times New Roman"/>
+          <w:color w:val="CCCCCC"/>
+          <w:kern w:val="0"/>
+          <w:sz w:val="21"/>
+          <w:szCs w:val="21"/>
+          <w:lang w:eastAsia="en-IN"/>
+          <w14:ligatures w14:val="none"/>
+        </w:rPr>
+      </w:pPr>
+      <w:r>
+        <w:rPr>
+          <w:rFonts w:ascii="Consolas" w:eastAsia="Times New Roman" w:hAnsi="Consolas" w:cs="Times New Roman"/>
+          <w:color w:val="CCCCCC"/>
+          <w:kern w:val="0"/>
+          <w:sz w:val="21"/>
+          <w:szCs w:val="21"/>
+          <w:lang w:eastAsia="en-IN"/>
+          <w14:ligatures w14:val="none"/>
+        </w:rPr>
+        <w:t xml:space="preserve">        </w:t>
+      </w:r>
+      <w:r>
+        <w:rPr>
+          <w:rFonts w:ascii="Consolas" w:eastAsia="Times New Roman" w:hAnsi="Consolas" w:cs="Times New Roman"/>
+          <w:color w:val="808080"/>
+          <w:kern w:val="0"/>
+          <w:sz w:val="21"/>
+          <w:szCs w:val="21"/>
+          <w:lang w:eastAsia="en-IN"/>
+          <w14:ligatures w14:val="none"/>
+        </w:rPr>
+        <w:t>&lt;</w:t>
+      </w:r>
+      <w:r>
+        <w:rPr>
+          <w:rFonts w:ascii="Consolas" w:eastAsia="Times New Roman" w:hAnsi="Consolas" w:cs="Times New Roman"/>
+          <w:color w:val="569CD6"/>
+          <w:kern w:val="0"/>
+          <w:sz w:val="21"/>
+          <w:szCs w:val="21"/>
+          <w:lang w:eastAsia="en-IN"/>
+          <w14:ligatures w14:val="none"/>
+        </w:rPr>
+        <w:t>dependency</w:t>
+      </w:r>
+      <w:r>
+        <w:rPr>
+          <w:rFonts w:ascii="Consolas" w:eastAsia="Times New Roman" w:hAnsi="Consolas" w:cs="Times New Roman"/>
+          <w:color w:val="808080"/>
+          <w:kern w:val="0"/>
+          <w:sz w:val="21"/>
+          <w:szCs w:val="21"/>
+          <w:lang w:eastAsia="en-IN"/>
+          <w14:ligatures w14:val="none"/>
+        </w:rPr>
+        <w:t>&gt;</w:t>
+      </w:r>
+    </w:p>
+    <w:p>
+      <w:pPr>
+        <w:shd w:val="clear" w:color="auto" w:fill="1F1F1F"/>
+        <w:spacing w:after="0" w:line="285" w:lineRule="atLeast"/>
+        <w:rPr>
+          <w:rFonts w:ascii="Consolas" w:eastAsia="Times New Roman" w:hAnsi="Consolas" w:cs="Times New Roman"/>
+          <w:color w:val="CCCCCC"/>
+          <w:kern w:val="0"/>
+          <w:sz w:val="21"/>
+          <w:szCs w:val="21"/>
+          <w:lang w:eastAsia="en-IN"/>
+          <w14:ligatures w14:val="none"/>
+        </w:rPr>
+      </w:pPr>
+      <w:r>
+        <w:rPr>
+          <w:rFonts w:ascii="Consolas" w:eastAsia="Times New Roman" w:hAnsi="Consolas" w:cs="Times New Roman"/>
+          <w:color w:val="CCCCCC"/>
+          <w:kern w:val="0"/>
+          <w:sz w:val="21"/>
+          <w:szCs w:val="21"/>
+          <w:lang w:eastAsia="en-IN"/>
+          <w14:ligatures w14:val="none"/>
+        </w:rPr>
+        <w:t xml:space="preserve">            </w:t>
+      </w:r>
+      <w:proofErr w:type="gramStart"/>
+      <w:r>
+        <w:rPr>
+          <w:rFonts w:ascii="Consolas" w:eastAsia="Times New Roman" w:hAnsi="Consolas" w:cs="Times New Roman"/>
+          <w:color w:val="808080"/>
+          <w:kern w:val="0"/>
+          <w:sz w:val="21"/>
+          <w:szCs w:val="21"/>
+          <w:lang w:eastAsia="en-IN"/>
+          <w14:ligatures w14:val="none"/>
+        </w:rPr>
+        <w:t>&lt;</w:t>
+      </w:r>
+      <w:proofErr w:type="spellStart"/>
+      <w:r>
+        <w:rPr>
+          <w:rFonts w:ascii="Consolas" w:eastAsia="Times New Roman" w:hAnsi="Consolas" w:cs="Times New Roman"/>
+          <w:color w:val="569CD6"/>
+          <w:kern w:val="0"/>
+          <w:sz w:val="21"/>
+          <w:szCs w:val="21"/>
+          <w:lang w:eastAsia="en-IN"/>
+          <w14:ligatures w14:val="none"/>
+        </w:rPr>
+        <w:t>groupId</w:t>
+      </w:r>
+      <w:proofErr w:type="spellEnd"/>
+      <w:r>
+        <w:rPr>
+          <w:rFonts w:ascii="Consolas" w:eastAsia="Times New Roman" w:hAnsi="Consolas" w:cs="Times New Roman"/>
+          <w:color w:val="808080"/>
+          <w:kern w:val="0"/>
+          <w:sz w:val="21"/>
+          <w:szCs w:val="21"/>
+          <w:lang w:eastAsia="en-IN"/>
+          <w14:ligatures w14:val="none"/>
+        </w:rPr>
+        <w:t>&gt;</w:t>
+      </w:r>
+      <w:proofErr w:type="spellStart"/>
+      <w:r>
+        <w:rPr>
+          <w:rFonts w:ascii="Consolas" w:eastAsia="Times New Roman" w:hAnsi="Consolas" w:cs="Times New Roman"/>
+          <w:color w:val="CCCCCC"/>
+          <w:kern w:val="0"/>
+          <w:sz w:val="21"/>
+          <w:szCs w:val="21"/>
+          <w:lang w:eastAsia="en-IN"/>
+          <w14:ligatures w14:val="none"/>
+        </w:rPr>
+        <w:t>org.springframework.cloud</w:t>
+      </w:r>
+      <w:proofErr w:type="spellEnd"/>
+      <w:proofErr w:type="gramEnd"/>
+      <w:r>
+        <w:rPr>
+          <w:rFonts w:ascii="Consolas" w:eastAsia="Times New Roman" w:hAnsi="Consolas" w:cs="Times New Roman"/>
+          <w:color w:val="808080"/>
+          <w:kern w:val="0"/>
+          <w:sz w:val="21"/>
+          <w:szCs w:val="21"/>
+          <w:lang w:eastAsia="en-IN"/>
+          <w14:ligatures w14:val="none"/>
+        </w:rPr>
+        <w:t>&lt;/</w:t>
+      </w:r>
+      <w:proofErr w:type="spellStart"/>
+      <w:r>
+        <w:rPr>
+          <w:rFonts w:ascii="Consolas" w:eastAsia="Times New Roman" w:hAnsi="Consolas" w:cs="Times New Roman"/>
+          <w:color w:val="569CD6"/>
+          <w:kern w:val="0"/>
+          <w:sz w:val="21"/>
+          <w:szCs w:val="21"/>
+          <w:lang w:eastAsia="en-IN"/>
+          <w14:ligatures w14:val="none"/>
+        </w:rPr>
+        <w:t>groupId</w:t>
+      </w:r>
+      <w:proofErr w:type="spellEnd"/>
+      <w:r>
+        <w:rPr>
+          <w:rFonts w:ascii="Consolas" w:eastAsia="Times New Roman" w:hAnsi="Consolas" w:cs="Times New Roman"/>
+          <w:color w:val="808080"/>
+          <w:kern w:val="0"/>
+          <w:sz w:val="21"/>
+          <w:szCs w:val="21"/>
+          <w:lang w:eastAsia="en-IN"/>
+          <w14:ligatures w14:val="none"/>
+        </w:rPr>
+        <w:t>&gt;</w:t>
+      </w:r>
+    </w:p>
+    <w:p>
+      <w:pPr>
+        <w:shd w:val="clear" w:color="auto" w:fill="1F1F1F"/>
+        <w:spacing w:after="0" w:line="285" w:lineRule="atLeast"/>
+        <w:rPr>
+          <w:rFonts w:ascii="Consolas" w:eastAsia="Times New Roman" w:hAnsi="Consolas" w:cs="Times New Roman"/>
+          <w:color w:val="CCCCCC"/>
+          <w:kern w:val="0"/>
+          <w:sz w:val="21"/>
+          <w:szCs w:val="21"/>
+          <w:lang w:eastAsia="en-IN"/>
+          <w14:ligatures w14:val="none"/>
+        </w:rPr>
+      </w:pPr>
+      <w:r>
+        <w:rPr>
+          <w:rFonts w:ascii="Consolas" w:eastAsia="Times New Roman" w:hAnsi="Consolas" w:cs="Times New Roman"/>
+          <w:color w:val="CCCCCC"/>
+          <w:kern w:val="0"/>
+          <w:sz w:val="21"/>
+          <w:szCs w:val="21"/>
+          <w:lang w:eastAsia="en-IN"/>
+          <w14:ligatures w14:val="none"/>
+        </w:rPr>
+        <w:t xml:space="preserve">            </w:t>
+      </w:r>
+      <w:r>
+        <w:rPr>
+          <w:rFonts w:ascii="Consolas" w:eastAsia="Times New Roman" w:hAnsi="Consolas" w:cs="Times New Roman"/>
+          <w:color w:val="808080"/>
+          <w:kern w:val="0"/>
+          <w:sz w:val="21"/>
+          <w:szCs w:val="21"/>
+          <w:lang w:eastAsia="en-IN"/>
+          <w14:ligatures w14:val="none"/>
+        </w:rPr>
+        <w:t>&lt;</w:t>
+      </w:r>
+      <w:r>
+        <w:rPr>
+          <w:rFonts w:ascii="Consolas" w:eastAsia="Times New Roman" w:hAnsi="Consolas" w:cs="Times New Roman"/>
+          <w:color w:val="569CD6"/>
+          <w:kern w:val="0"/>
+          <w:sz w:val="21"/>
+          <w:szCs w:val="21"/>
+          <w:lang w:eastAsia="en-IN"/>
+          <w14:ligatures w14:val="none"/>
+        </w:rPr>
+        <w:t>artifactId</w:t>
+      </w:r>
+      <w:r>
+        <w:rPr>
+          <w:rFonts w:ascii="Consolas" w:eastAsia="Times New Roman" w:hAnsi="Consolas" w:cs="Times New Roman"/>
+          <w:color w:val="808080"/>
+          <w:kern w:val="0"/>
+          <w:sz w:val="21"/>
+          <w:szCs w:val="21"/>
+          <w:lang w:eastAsia="en-IN"/>
+          <w14:ligatures w14:val="none"/>
+        </w:rPr>
+        <w:t>&gt;</w:t>
+      </w:r>
+      <w:r>
+        <w:rPr>
+          <w:rFonts w:ascii="Consolas" w:eastAsia="Times New Roman" w:hAnsi="Consolas" w:cs="Times New Roman"/>
+          <w:color w:val="CCCCCC"/>
+          <w:kern w:val="0"/>
+          <w:sz w:val="21"/>
+          <w:szCs w:val="21"/>
+          <w:lang w:eastAsia="en-IN"/>
+          <w14:ligatures w14:val="none"/>
+        </w:rPr>
+        <w:t>spring-cloud-starter-kubernetes-discoveryclient</w:t>
+      </w:r>
+      <w:r>
+        <w:rPr>
+          <w:rFonts w:ascii="Consolas" w:eastAsia="Times New Roman" w:hAnsi="Consolas" w:cs="Times New Roman"/>
+          <w:color w:val="808080"/>
+          <w:kern w:val="0"/>
+          <w:sz w:val="21"/>
+          <w:szCs w:val="21"/>
+          <w:lang w:eastAsia="en-IN"/>
+          <w14:ligatures w14:val="none"/>
+        </w:rPr>
+        <w:t>&lt;/</w:t>
+      </w:r>
+      <w:r>
+        <w:rPr>
+          <w:rFonts w:ascii="Consolas" w:eastAsia="Times New Roman" w:hAnsi="Consolas" w:cs="Times New Roman"/>
+          <w:color w:val="569CD6"/>
+          <w:kern w:val="0"/>
+          <w:sz w:val="21"/>
+          <w:szCs w:val="21"/>
+          <w:lang w:eastAsia="en-IN"/>
+          <w14:ligatures w14:val="none"/>
+        </w:rPr>
+        <w:t>artifactId</w:t>
+      </w:r>
+      <w:r>
+        <w:rPr>
+          <w:rFonts w:ascii="Consolas" w:eastAsia="Times New Roman" w:hAnsi="Consolas" w:cs="Times New Roman"/>
+          <w:color w:val="808080"/>
+          <w:kern w:val="0"/>
+          <w:sz w:val="21"/>
+          <w:szCs w:val="21"/>
+          <w:lang w:eastAsia="en-IN"/>
+          <w14:ligatures w14:val="none"/>
+        </w:rPr>
+        <w:t>&gt;</w:t>
+      </w:r>
+    </w:p>
+    <w:p>
+      <w:pPr>
+        <w:shd w:val="clear" w:color="auto" w:fill="1F1F1F"/>
+        <w:spacing w:after="0" w:line="285" w:lineRule="atLeast"/>
+        <w:rPr>
+          <w:rFonts w:ascii="Consolas" w:eastAsia="Times New Roman" w:hAnsi="Consolas" w:cs="Times New Roman"/>
+          <w:color w:val="CCCCCC"/>
+          <w:kern w:val="0"/>
+          <w:sz w:val="21"/>
+          <w:szCs w:val="21"/>
+          <w:lang w:eastAsia="en-IN"/>
+          <w14:ligatures w14:val="none"/>
+        </w:rPr>
+      </w:pPr>
+      <w:r>
+        <w:rPr>
+          <w:rFonts w:ascii="Consolas" w:eastAsia="Times New Roman" w:hAnsi="Consolas" w:cs="Times New Roman"/>
+          <w:color w:val="CCCCCC"/>
+          <w:kern w:val="0"/>
+          <w:sz w:val="21"/>
+          <w:szCs w:val="21"/>
+          <w:lang w:eastAsia="en-IN"/>
+          <w14:ligatures w14:val="none"/>
+        </w:rPr>
+        <w:t xml:space="preserve">        </w:t>
+      </w:r>
+      <w:r>
+        <w:rPr>
+          <w:rFonts w:ascii="Consolas" w:eastAsia="Times New Roman" w:hAnsi="Consolas" w:cs="Times New Roman"/>
+          <w:color w:val="808080"/>
+          <w:kern w:val="0"/>
+          <w:sz w:val="21"/>
+          <w:szCs w:val="21"/>
+          <w:lang w:eastAsia="en-IN"/>
+          <w14:ligatures w14:val="none"/>
+        </w:rPr>
+        <w:t>&lt;/</w:t>
+      </w:r>
+      <w:r>
+        <w:rPr>
+          <w:rFonts w:ascii="Consolas" w:eastAsia="Times New Roman" w:hAnsi="Consolas" w:cs="Times New Roman"/>
+          <w:color w:val="569CD6"/>
+          <w:kern w:val="0"/>
+          <w:sz w:val="21"/>
+          <w:szCs w:val="21"/>
+          <w:lang w:eastAsia="en-IN"/>
+          <w14:ligatures w14:val="none"/>
+        </w:rPr>
+        <w:t>dependency</w:t>
+      </w:r>
+      <w:r>
+        <w:rPr>
+          <w:rFonts w:ascii="Consolas" w:eastAsia="Times New Roman" w:hAnsi="Consolas" w:cs="Times New Roman"/>
+          <w:color w:val="808080"/>
+          <w:kern w:val="0"/>
+          <w:sz w:val="21"/>
+          <w:szCs w:val="21"/>
+          <w:lang w:eastAsia="en-IN"/>
+          <w14:ligatures w14:val="none"/>
+        </w:rPr>
+        <w:t>&gt;</w:t>
+      </w:r>
+    </w:p>
+    <w:p>
+      <w:pPr>
+        <w:pStyle w:val="NoSpacing"/>
+      </w:pPr>
+    </w:p>
+    <w:p>
+      <w:pPr>
+        <w:pStyle w:val="NoSpacing"/>
+      </w:pPr>
+      <w:r>
+        <w:t>D:\Experiments\Microservices\eazybank-microservice-application-k8s-helm\gatewayserver\src\main\java\com\eazybytes\gatewayserver\GatewayserverApplication.java</w:t>
+      </w:r>
+    </w:p>
+    <w:p>
+      <w:pPr>
+        <w:pStyle w:val="NoSpacing"/>
+      </w:pPr>
+    </w:p>
+    <w:p>
+      <w:pPr>
+        <w:shd w:val="clear" w:color="auto" w:fill="1F1F1F"/>
+        <w:spacing w:after="0" w:line="285" w:lineRule="atLeast"/>
+        <w:rPr>
+          <w:rFonts w:ascii="Consolas" w:eastAsia="Times New Roman" w:hAnsi="Consolas" w:cs="Times New Roman"/>
+          <w:color w:val="CCCCCC"/>
+          <w:kern w:val="0"/>
+          <w:sz w:val="21"/>
+          <w:szCs w:val="21"/>
+          <w:lang w:eastAsia="en-IN"/>
+          <w14:ligatures w14:val="none"/>
+        </w:rPr>
+      </w:pPr>
+      <w:r>
+        <w:rPr>
+          <w:rFonts w:ascii="Consolas" w:eastAsia="Times New Roman" w:hAnsi="Consolas" w:cs="Times New Roman"/>
+          <w:color w:val="CCCCCC"/>
+          <w:kern w:val="0"/>
+          <w:sz w:val="21"/>
+          <w:szCs w:val="21"/>
+          <w:lang w:eastAsia="en-IN"/>
+          <w14:ligatures w14:val="none"/>
+        </w:rPr>
+        <w:t>@</w:t>
+      </w:r>
+      <w:r>
+        <w:rPr>
+          <w:rFonts w:ascii="Consolas" w:eastAsia="Times New Roman" w:hAnsi="Consolas" w:cs="Times New Roman"/>
+          <w:color w:val="4EC9B0"/>
+          <w:kern w:val="0"/>
+          <w:sz w:val="21"/>
+          <w:szCs w:val="21"/>
+          <w:lang w:eastAsia="en-IN"/>
+          <w14:ligatures w14:val="none"/>
+        </w:rPr>
+        <w:t>SpringBootApplication</w:t>
+      </w:r>
+    </w:p>
+    <w:p>
+      <w:pPr>
+        <w:shd w:val="clear" w:color="auto" w:fill="1F1F1F"/>
+        <w:spacing w:after="0" w:line="285" w:lineRule="atLeast"/>
+        <w:rPr>
+          <w:rFonts w:ascii="Consolas" w:eastAsia="Times New Roman" w:hAnsi="Consolas" w:cs="Times New Roman"/>
+          <w:color w:val="CCCCCC"/>
+          <w:kern w:val="0"/>
+          <w:sz w:val="21"/>
+          <w:szCs w:val="21"/>
+          <w:lang w:eastAsia="en-IN"/>
+          <w14:ligatures w14:val="none"/>
+        </w:rPr>
+      </w:pPr>
+      <w:r>
+        <w:rPr>
+          <w:rFonts w:ascii="Consolas" w:eastAsia="Times New Roman" w:hAnsi="Consolas" w:cs="Times New Roman"/>
+          <w:color w:val="CCCCCC"/>
+          <w:kern w:val="0"/>
+          <w:sz w:val="21"/>
+          <w:szCs w:val="21"/>
+          <w:lang w:eastAsia="en-IN"/>
+          <w14:ligatures w14:val="none"/>
+        </w:rPr>
+        <w:t>@</w:t>
+      </w:r>
+      <w:r>
+        <w:rPr>
+          <w:rFonts w:ascii="Consolas" w:eastAsia="Times New Roman" w:hAnsi="Consolas" w:cs="Times New Roman"/>
+          <w:color w:val="4EC9B0"/>
+          <w:kern w:val="0"/>
+          <w:sz w:val="21"/>
+          <w:szCs w:val="21"/>
+          <w:lang w:eastAsia="en-IN"/>
+          <w14:ligatures w14:val="none"/>
+        </w:rPr>
+        <w:t>EnableDiscoveryClient</w:t>
+      </w:r>
+    </w:p>
+    <w:p>
+      <w:pPr>
+        <w:pStyle w:val="NoSpacing"/>
+      </w:pPr>
+    </w:p>
+    <w:p>
+      <w:pPr>
+        <w:shd w:val="clear" w:color="auto" w:fill="1F1F1F"/>
+        <w:spacing w:after="0" w:line="285" w:lineRule="atLeast"/>
+        <w:rPr>
+          <w:rFonts w:ascii="Consolas" w:eastAsia="Times New Roman" w:hAnsi="Consolas" w:cs="Times New Roman"/>
+          <w:color w:val="CCCCCC"/>
+          <w:kern w:val="0"/>
+          <w:sz w:val="21"/>
+          <w:szCs w:val="21"/>
+          <w:lang w:eastAsia="en-IN"/>
+          <w14:ligatures w14:val="none"/>
+        </w:rPr>
+      </w:pPr>
+      <w:r>
+        <w:rPr>
+          <w:rFonts w:ascii="Consolas" w:eastAsia="Times New Roman" w:hAnsi="Consolas" w:cs="Times New Roman"/>
+          <w:color w:val="CCCCCC"/>
+          <w:kern w:val="0"/>
+          <w:sz w:val="21"/>
+          <w:szCs w:val="21"/>
+          <w:lang w:eastAsia="en-IN"/>
+          <w14:ligatures w14:val="none"/>
+        </w:rPr>
+        <w:t>...</w:t>
+      </w:r>
+    </w:p>
+    <w:p>
+      <w:pPr>
+        <w:shd w:val="clear" w:color="auto" w:fill="1F1F1F"/>
+        <w:spacing w:after="0" w:line="285" w:lineRule="atLeast"/>
+        <w:rPr>
+          <w:rFonts w:ascii="Consolas" w:eastAsia="Times New Roman" w:hAnsi="Consolas" w:cs="Times New Roman"/>
+          <w:color w:val="CCCCCC"/>
+          <w:kern w:val="0"/>
+          <w:sz w:val="21"/>
+          <w:szCs w:val="21"/>
+          <w:lang w:eastAsia="en-IN"/>
+          <w14:ligatures w14:val="none"/>
+        </w:rPr>
+      </w:pPr>
+      <w:r>
+        <w:rPr>
+          <w:rFonts w:ascii="Consolas" w:eastAsia="Times New Roman" w:hAnsi="Consolas" w:cs="Times New Roman"/>
+          <w:color w:val="CCCCCC"/>
+          <w:kern w:val="0"/>
+          <w:sz w:val="21"/>
+          <w:szCs w:val="21"/>
+          <w:lang w:eastAsia="en-IN"/>
+          <w14:ligatures w14:val="none"/>
+        </w:rPr>
+        <w:t xml:space="preserve">                                </w:t>
+      </w:r>
+      <w:r>
+        <w:rPr>
+          <w:rFonts w:ascii="Consolas" w:eastAsia="Times New Roman" w:hAnsi="Consolas" w:cs="Times New Roman"/>
+          <w:color w:val="6A9955"/>
+          <w:kern w:val="0"/>
+          <w:sz w:val="21"/>
+          <w:szCs w:val="21"/>
+          <w:lang w:eastAsia="en-IN"/>
+          <w14:ligatures w14:val="none"/>
+        </w:rPr>
+        <w:t>/</w:t>
+      </w:r>
+      <w:proofErr w:type="gramStart"/>
+      <w:r>
+        <w:rPr>
+          <w:rFonts w:ascii="Consolas" w:eastAsia="Times New Roman" w:hAnsi="Consolas" w:cs="Times New Roman"/>
+          <w:color w:val="6A9955"/>
+          <w:kern w:val="0"/>
+          <w:sz w:val="21"/>
+          <w:szCs w:val="21"/>
+          <w:lang w:eastAsia="en-IN"/>
+          <w14:ligatures w14:val="none"/>
+        </w:rPr>
+        <w:t>/.</w:t>
+      </w:r>
+      <w:proofErr w:type="spellStart"/>
+      <w:r>
+        <w:rPr>
+          <w:rFonts w:ascii="Consolas" w:eastAsia="Times New Roman" w:hAnsi="Consolas" w:cs="Times New Roman"/>
+          <w:color w:val="6A9955"/>
+          <w:kern w:val="0"/>
+          <w:sz w:val="21"/>
+          <w:szCs w:val="21"/>
+          <w:lang w:eastAsia="en-IN"/>
+          <w14:ligatures w14:val="none"/>
+        </w:rPr>
+        <w:t>uri</w:t>
+      </w:r>
+      <w:proofErr w:type="spellEnd"/>
+      <w:proofErr w:type="gramEnd"/>
+      <w:r>
+        <w:rPr>
+          <w:rFonts w:ascii="Consolas" w:eastAsia="Times New Roman" w:hAnsi="Consolas" w:cs="Times New Roman"/>
+          <w:color w:val="6A9955"/>
+          <w:kern w:val="0"/>
+          <w:sz w:val="21"/>
+          <w:szCs w:val="21"/>
+          <w:lang w:eastAsia="en-IN"/>
+          <w14:ligatures w14:val="none"/>
+        </w:rPr>
+        <w:t>("lb://ACCOUNTS"))</w:t>
+      </w:r>
+    </w:p>
+    <w:p>
+      <w:pPr>
+        <w:shd w:val="clear" w:color="auto" w:fill="1F1F1F"/>
+        <w:spacing w:after="0" w:line="285" w:lineRule="atLeast"/>
+        <w:rPr>
+          <w:rFonts w:ascii="Consolas" w:eastAsia="Times New Roman" w:hAnsi="Consolas" w:cs="Times New Roman"/>
+          <w:color w:val="CCCCCC"/>
+          <w:kern w:val="0"/>
+          <w:sz w:val="21"/>
+          <w:szCs w:val="21"/>
+          <w:lang w:eastAsia="en-IN"/>
+          <w14:ligatures w14:val="none"/>
+        </w:rPr>
+      </w:pPr>
+      <w:r>
+        <w:rPr>
+          <w:rFonts w:ascii="Consolas" w:eastAsia="Times New Roman" w:hAnsi="Consolas" w:cs="Times New Roman"/>
+          <w:color w:val="CCCCCC"/>
+          <w:kern w:val="0"/>
+          <w:sz w:val="21"/>
+          <w:szCs w:val="21"/>
+          <w:lang w:eastAsia="en-IN"/>
+          <w14:ligatures w14:val="none"/>
+        </w:rPr>
+        <w:t xml:space="preserve">                                </w:t>
+      </w:r>
+      <w:proofErr w:type="gramStart"/>
+      <w:r>
+        <w:rPr>
+          <w:rFonts w:ascii="Consolas" w:eastAsia="Times New Roman" w:hAnsi="Consolas" w:cs="Times New Roman"/>
+          <w:color w:val="CCCCCC"/>
+          <w:kern w:val="0"/>
+          <w:sz w:val="21"/>
+          <w:szCs w:val="21"/>
+          <w:lang w:eastAsia="en-IN"/>
+          <w14:ligatures w14:val="none"/>
+        </w:rPr>
+        <w:t>.</w:t>
+      </w:r>
+      <w:proofErr w:type="spellStart"/>
+      <w:r>
+        <w:rPr>
+          <w:rFonts w:ascii="Consolas" w:eastAsia="Times New Roman" w:hAnsi="Consolas" w:cs="Times New Roman"/>
+          <w:color w:val="DCDCAA"/>
+          <w:kern w:val="0"/>
+          <w:sz w:val="21"/>
+          <w:szCs w:val="21"/>
+          <w:lang w:eastAsia="en-IN"/>
+          <w14:ligatures w14:val="none"/>
+        </w:rPr>
+        <w:t>uri</w:t>
+      </w:r>
+      <w:proofErr w:type="spellEnd"/>
+      <w:proofErr w:type="gramEnd"/>
+      <w:r>
+        <w:rPr>
+          <w:rFonts w:ascii="Consolas" w:eastAsia="Times New Roman" w:hAnsi="Consolas" w:cs="Times New Roman"/>
+          <w:color w:val="CCCCCC"/>
+          <w:kern w:val="0"/>
+          <w:sz w:val="21"/>
+          <w:szCs w:val="21"/>
+          <w:lang w:eastAsia="en-IN"/>
+          <w14:ligatures w14:val="none"/>
+        </w:rPr>
+        <w:t>(</w:t>
+      </w:r>
+      <w:r>
+        <w:rPr>
+          <w:rFonts w:ascii="Consolas" w:eastAsia="Times New Roman" w:hAnsi="Consolas" w:cs="Times New Roman"/>
+          <w:color w:val="CE9178"/>
+          <w:kern w:val="0"/>
+          <w:sz w:val="21"/>
+          <w:szCs w:val="21"/>
+          <w:lang w:eastAsia="en-IN"/>
+          <w14:ligatures w14:val="none"/>
+        </w:rPr>
+        <w:t>"http://accounts:8080"</w:t>
+      </w:r>
+      <w:r>
+        <w:rPr>
+          <w:rFonts w:ascii="Consolas" w:eastAsia="Times New Roman" w:hAnsi="Consolas" w:cs="Times New Roman"/>
+          <w:color w:val="CCCCCC"/>
+          <w:kern w:val="0"/>
+          <w:sz w:val="21"/>
+          <w:szCs w:val="21"/>
+          <w:lang w:eastAsia="en-IN"/>
+          <w14:ligatures w14:val="none"/>
+        </w:rPr>
+        <w:t>))</w:t>
+      </w:r>
+    </w:p>
+    <w:p>
+      <w:pPr>
+        <w:shd w:val="clear" w:color="auto" w:fill="1F1F1F"/>
+        <w:spacing w:after="0" w:line="285" w:lineRule="atLeast"/>
+        <w:rPr>
+          <w:rFonts w:ascii="Consolas" w:eastAsia="Times New Roman" w:hAnsi="Consolas" w:cs="Times New Roman"/>
+          <w:color w:val="CCCCCC"/>
+          <w:kern w:val="0"/>
+          <w:sz w:val="21"/>
+          <w:szCs w:val="21"/>
+          <w:lang w:eastAsia="en-IN"/>
+          <w14:ligatures w14:val="none"/>
+        </w:rPr>
+      </w:pPr>
+      <w:r>
+        <w:rPr>
+          <w:rFonts w:ascii="Consolas" w:eastAsia="Times New Roman" w:hAnsi="Consolas" w:cs="Times New Roman"/>
+          <w:color w:val="CCCCCC"/>
+          <w:kern w:val="0"/>
+          <w:sz w:val="21"/>
+          <w:szCs w:val="21"/>
+          <w:lang w:eastAsia="en-IN"/>
+          <w14:ligatures w14:val="none"/>
+        </w:rPr>
+        <w:t>...</w:t>
+      </w:r>
+    </w:p>
+    <w:p>
+      <w:pPr>
+        <w:shd w:val="clear" w:color="auto" w:fill="1F1F1F"/>
+        <w:spacing w:after="0" w:line="285" w:lineRule="atLeast"/>
+        <w:rPr>
+          <w:rFonts w:ascii="Consolas" w:eastAsia="Times New Roman" w:hAnsi="Consolas" w:cs="Times New Roman"/>
+          <w:color w:val="CCCCCC"/>
+          <w:kern w:val="0"/>
+          <w:sz w:val="21"/>
+          <w:szCs w:val="21"/>
+          <w:lang w:eastAsia="en-IN"/>
+          <w14:ligatures w14:val="none"/>
+        </w:rPr>
+      </w:pPr>
+      <w:r>
+        <w:rPr>
+          <w:rFonts w:ascii="Consolas" w:eastAsia="Times New Roman" w:hAnsi="Consolas" w:cs="Times New Roman"/>
+          <w:color w:val="CCCCCC"/>
+          <w:kern w:val="0"/>
+          <w:sz w:val="21"/>
+          <w:szCs w:val="21"/>
+          <w:lang w:eastAsia="en-IN"/>
+          <w14:ligatures w14:val="none"/>
+        </w:rPr>
+        <w:t xml:space="preserve">                            </w:t>
+      </w:r>
+      <w:r>
+        <w:rPr>
+          <w:rFonts w:ascii="Consolas" w:eastAsia="Times New Roman" w:hAnsi="Consolas" w:cs="Times New Roman"/>
+          <w:color w:val="6A9955"/>
+          <w:kern w:val="0"/>
+          <w:sz w:val="21"/>
+          <w:szCs w:val="21"/>
+          <w:lang w:eastAsia="en-IN"/>
+          <w14:ligatures w14:val="none"/>
+        </w:rPr>
+        <w:t>/</w:t>
+      </w:r>
+      <w:proofErr w:type="gramStart"/>
+      <w:r>
+        <w:rPr>
+          <w:rFonts w:ascii="Consolas" w:eastAsia="Times New Roman" w:hAnsi="Consolas" w:cs="Times New Roman"/>
+          <w:color w:val="6A9955"/>
+          <w:kern w:val="0"/>
+          <w:sz w:val="21"/>
+          <w:szCs w:val="21"/>
+          <w:lang w:eastAsia="en-IN"/>
+          <w14:ligatures w14:val="none"/>
+        </w:rPr>
+        <w:t>/.</w:t>
+      </w:r>
+      <w:proofErr w:type="spellStart"/>
+      <w:r>
+        <w:rPr>
+          <w:rFonts w:ascii="Consolas" w:eastAsia="Times New Roman" w:hAnsi="Consolas" w:cs="Times New Roman"/>
+          <w:color w:val="6A9955"/>
+          <w:kern w:val="0"/>
+          <w:sz w:val="21"/>
+          <w:szCs w:val="21"/>
+          <w:lang w:eastAsia="en-IN"/>
+          <w14:ligatures w14:val="none"/>
+        </w:rPr>
+        <w:t>uri</w:t>
+      </w:r>
+      <w:proofErr w:type="spellEnd"/>
+      <w:proofErr w:type="gramEnd"/>
+      <w:r>
+        <w:rPr>
+          <w:rFonts w:ascii="Consolas" w:eastAsia="Times New Roman" w:hAnsi="Consolas" w:cs="Times New Roman"/>
+          <w:color w:val="6A9955"/>
+          <w:kern w:val="0"/>
+          <w:sz w:val="21"/>
+          <w:szCs w:val="21"/>
+          <w:lang w:eastAsia="en-IN"/>
+          <w14:ligatures w14:val="none"/>
+        </w:rPr>
+        <w:t>("lb://LOANS"))</w:t>
+      </w:r>
+    </w:p>
+    <w:p>
+      <w:pPr>
+        <w:shd w:val="clear" w:color="auto" w:fill="1F1F1F"/>
+        <w:spacing w:after="0" w:line="285" w:lineRule="atLeast"/>
+        <w:rPr>
+          <w:rFonts w:ascii="Consolas" w:eastAsia="Times New Roman" w:hAnsi="Consolas" w:cs="Times New Roman"/>
+          <w:color w:val="CCCCCC"/>
+          <w:kern w:val="0"/>
+          <w:sz w:val="21"/>
+          <w:szCs w:val="21"/>
+          <w:lang w:eastAsia="en-IN"/>
+          <w14:ligatures w14:val="none"/>
+        </w:rPr>
+      </w:pPr>
+      <w:r>
+        <w:rPr>
+          <w:rFonts w:ascii="Consolas" w:eastAsia="Times New Roman" w:hAnsi="Consolas" w:cs="Times New Roman"/>
+          <w:color w:val="CCCCCC"/>
+          <w:kern w:val="0"/>
+          <w:sz w:val="21"/>
+          <w:szCs w:val="21"/>
+          <w:lang w:eastAsia="en-IN"/>
+          <w14:ligatures w14:val="none"/>
+        </w:rPr>
+        <w:t xml:space="preserve">                            </w:t>
+      </w:r>
+      <w:proofErr w:type="gramStart"/>
+      <w:r>
+        <w:rPr>
+          <w:rFonts w:ascii="Consolas" w:eastAsia="Times New Roman" w:hAnsi="Consolas" w:cs="Times New Roman"/>
+          <w:color w:val="CCCCCC"/>
+          <w:kern w:val="0"/>
+          <w:sz w:val="21"/>
+          <w:szCs w:val="21"/>
+          <w:lang w:eastAsia="en-IN"/>
+          <w14:ligatures w14:val="none"/>
+        </w:rPr>
+        <w:t>.</w:t>
+      </w:r>
+      <w:proofErr w:type="spellStart"/>
+      <w:r>
+        <w:rPr>
+          <w:rFonts w:ascii="Consolas" w:eastAsia="Times New Roman" w:hAnsi="Consolas" w:cs="Times New Roman"/>
+          <w:color w:val="DCDCAA"/>
+          <w:kern w:val="0"/>
+          <w:sz w:val="21"/>
+          <w:szCs w:val="21"/>
+          <w:lang w:eastAsia="en-IN"/>
+          <w14:ligatures w14:val="none"/>
+        </w:rPr>
+        <w:t>uri</w:t>
+      </w:r>
+      <w:proofErr w:type="spellEnd"/>
+      <w:proofErr w:type="gramEnd"/>
+      <w:r>
+        <w:rPr>
+          <w:rFonts w:ascii="Consolas" w:eastAsia="Times New Roman" w:hAnsi="Consolas" w:cs="Times New Roman"/>
+          <w:color w:val="CCCCCC"/>
+          <w:kern w:val="0"/>
+          <w:sz w:val="21"/>
+          <w:szCs w:val="21"/>
+          <w:lang w:eastAsia="en-IN"/>
+          <w14:ligatures w14:val="none"/>
+        </w:rPr>
+        <w:t>(</w:t>
+      </w:r>
+      <w:r>
+        <w:rPr>
+          <w:rFonts w:ascii="Consolas" w:eastAsia="Times New Roman" w:hAnsi="Consolas" w:cs="Times New Roman"/>
+          <w:color w:val="CE9178"/>
+          <w:kern w:val="0"/>
+          <w:sz w:val="21"/>
+          <w:szCs w:val="21"/>
+          <w:lang w:eastAsia="en-IN"/>
+          <w14:ligatures w14:val="none"/>
+        </w:rPr>
+        <w:t>"http://loans:</w:t>
+      </w:r>
+      <w:r>
+        <w:rPr>
+          <w:rFonts w:ascii="Consolas" w:eastAsia="Times New Roman" w:hAnsi="Consolas" w:cs="Times New Roman"/>
+          <w:color w:val="CE9178"/>
+          <w:kern w:val="0"/>
+          <w:sz w:val="21"/>
+          <w:szCs w:val="21"/>
+          <w:lang w:eastAsia="en-IN"/>
+          <w14:ligatures w14:val="none"/>
+        </w:rPr>
+        <w:t>8090</w:t>
+      </w:r>
+      <w:r>
+        <w:rPr>
+          <w:rFonts w:ascii="Consolas" w:eastAsia="Times New Roman" w:hAnsi="Consolas" w:cs="Times New Roman"/>
+          <w:color w:val="CE9178"/>
+          <w:kern w:val="0"/>
+          <w:sz w:val="21"/>
+          <w:szCs w:val="21"/>
+          <w:lang w:eastAsia="en-IN"/>
+          <w14:ligatures w14:val="none"/>
+        </w:rPr>
+        <w:t>"</w:t>
+      </w:r>
+      <w:r>
+        <w:rPr>
+          <w:rFonts w:ascii="Consolas" w:eastAsia="Times New Roman" w:hAnsi="Consolas" w:cs="Times New Roman"/>
+          <w:color w:val="CCCCCC"/>
+          <w:kern w:val="0"/>
+          <w:sz w:val="21"/>
+          <w:szCs w:val="21"/>
+          <w:lang w:eastAsia="en-IN"/>
+          <w14:ligatures w14:val="none"/>
+        </w:rPr>
+        <w:t>))</w:t>
+      </w:r>
+    </w:p>
+    <w:p>
+      <w:pPr>
+        <w:shd w:val="clear" w:color="auto" w:fill="1F1F1F"/>
+        <w:spacing w:after="0" w:line="285" w:lineRule="atLeast"/>
+        <w:rPr>
+          <w:rFonts w:ascii="Consolas" w:eastAsia="Times New Roman" w:hAnsi="Consolas" w:cs="Times New Roman"/>
+          <w:color w:val="CCCCCC"/>
+          <w:kern w:val="0"/>
+          <w:sz w:val="21"/>
+          <w:szCs w:val="21"/>
+          <w:lang w:eastAsia="en-IN"/>
+          <w14:ligatures w14:val="none"/>
+        </w:rPr>
+      </w:pPr>
+      <w:r>
+        <w:rPr>
+          <w:rFonts w:ascii="Consolas" w:eastAsia="Times New Roman" w:hAnsi="Consolas" w:cs="Times New Roman"/>
+          <w:color w:val="CCCCCC"/>
+          <w:kern w:val="0"/>
+          <w:sz w:val="21"/>
+          <w:szCs w:val="21"/>
+          <w:lang w:eastAsia="en-IN"/>
+          <w14:ligatures w14:val="none"/>
+        </w:rPr>
+        <w:t>...</w:t>
+      </w:r>
+    </w:p>
+    <w:p>
+      <w:pPr>
+        <w:shd w:val="clear" w:color="auto" w:fill="1F1F1F"/>
+        <w:spacing w:after="0" w:line="285" w:lineRule="atLeast"/>
+        <w:rPr>
+          <w:rFonts w:ascii="Consolas" w:eastAsia="Times New Roman" w:hAnsi="Consolas" w:cs="Times New Roman"/>
+          <w:color w:val="CCCCCC"/>
+          <w:kern w:val="0"/>
+          <w:sz w:val="21"/>
+          <w:szCs w:val="21"/>
+          <w:lang w:eastAsia="en-IN"/>
+          <w14:ligatures w14:val="none"/>
+        </w:rPr>
+      </w:pPr>
+      <w:r>
+        <w:rPr>
+          <w:rFonts w:ascii="Consolas" w:eastAsia="Times New Roman" w:hAnsi="Consolas" w:cs="Times New Roman"/>
+          <w:color w:val="CCCCCC"/>
+          <w:kern w:val="0"/>
+          <w:sz w:val="21"/>
+          <w:szCs w:val="21"/>
+          <w:lang w:eastAsia="en-IN"/>
+          <w14:ligatures w14:val="none"/>
+        </w:rPr>
+        <w:t xml:space="preserve">                            </w:t>
+      </w:r>
+      <w:r>
+        <w:rPr>
+          <w:rFonts w:ascii="Consolas" w:eastAsia="Times New Roman" w:hAnsi="Consolas" w:cs="Times New Roman"/>
+          <w:color w:val="6A9955"/>
+          <w:kern w:val="0"/>
+          <w:sz w:val="21"/>
+          <w:szCs w:val="21"/>
+          <w:lang w:eastAsia="en-IN"/>
+          <w14:ligatures w14:val="none"/>
+        </w:rPr>
+        <w:t>/</w:t>
+      </w:r>
+      <w:proofErr w:type="gramStart"/>
+      <w:r>
+        <w:rPr>
+          <w:rFonts w:ascii="Consolas" w:eastAsia="Times New Roman" w:hAnsi="Consolas" w:cs="Times New Roman"/>
+          <w:color w:val="6A9955"/>
+          <w:kern w:val="0"/>
+          <w:sz w:val="21"/>
+          <w:szCs w:val="21"/>
+          <w:lang w:eastAsia="en-IN"/>
+          <w14:ligatures w14:val="none"/>
+        </w:rPr>
+        <w:t>/.</w:t>
+      </w:r>
+      <w:proofErr w:type="spellStart"/>
+      <w:r>
+        <w:rPr>
+          <w:rFonts w:ascii="Consolas" w:eastAsia="Times New Roman" w:hAnsi="Consolas" w:cs="Times New Roman"/>
+          <w:color w:val="6A9955"/>
+          <w:kern w:val="0"/>
+          <w:sz w:val="21"/>
+          <w:szCs w:val="21"/>
+          <w:lang w:eastAsia="en-IN"/>
+          <w14:ligatures w14:val="none"/>
+        </w:rPr>
+        <w:t>uri</w:t>
+      </w:r>
+      <w:proofErr w:type="spellEnd"/>
+      <w:proofErr w:type="gramEnd"/>
+      <w:r>
+        <w:rPr>
+          <w:rFonts w:ascii="Consolas" w:eastAsia="Times New Roman" w:hAnsi="Consolas" w:cs="Times New Roman"/>
+          <w:color w:val="6A9955"/>
+          <w:kern w:val="0"/>
+          <w:sz w:val="21"/>
+          <w:szCs w:val="21"/>
+          <w:lang w:eastAsia="en-IN"/>
+          <w14:ligatures w14:val="none"/>
+        </w:rPr>
+        <w:t>("lb://CARDS")).build();</w:t>
+      </w:r>
+    </w:p>
+    <w:p>
+      <w:pPr>
+        <w:shd w:val="clear" w:color="auto" w:fill="1F1F1F"/>
+        <w:spacing w:after="0" w:line="285" w:lineRule="atLeast"/>
+        <w:rPr>
+          <w:rFonts w:ascii="Consolas" w:eastAsia="Times New Roman" w:hAnsi="Consolas" w:cs="Times New Roman"/>
+          <w:color w:val="CCCCCC"/>
+          <w:kern w:val="0"/>
+          <w:sz w:val="21"/>
+          <w:szCs w:val="21"/>
+          <w:lang w:eastAsia="en-IN"/>
+          <w14:ligatures w14:val="none"/>
+        </w:rPr>
+      </w:pPr>
+      <w:r>
+        <w:rPr>
+          <w:rFonts w:ascii="Consolas" w:eastAsia="Times New Roman" w:hAnsi="Consolas" w:cs="Times New Roman"/>
+          <w:color w:val="CCCCCC"/>
+          <w:kern w:val="0"/>
+          <w:sz w:val="21"/>
+          <w:szCs w:val="21"/>
+          <w:lang w:eastAsia="en-IN"/>
+          <w14:ligatures w14:val="none"/>
+        </w:rPr>
+        <w:t xml:space="preserve">                            </w:t>
+      </w:r>
+      <w:proofErr w:type="gramStart"/>
+      <w:r>
+        <w:rPr>
+          <w:rFonts w:ascii="Consolas" w:eastAsia="Times New Roman" w:hAnsi="Consolas" w:cs="Times New Roman"/>
+          <w:color w:val="CCCCCC"/>
+          <w:kern w:val="0"/>
+          <w:sz w:val="21"/>
+          <w:szCs w:val="21"/>
+          <w:lang w:eastAsia="en-IN"/>
+          <w14:ligatures w14:val="none"/>
+        </w:rPr>
+        <w:t>.</w:t>
+      </w:r>
+      <w:proofErr w:type="spellStart"/>
+      <w:r>
+        <w:rPr>
+          <w:rFonts w:ascii="Consolas" w:eastAsia="Times New Roman" w:hAnsi="Consolas" w:cs="Times New Roman"/>
+          <w:color w:val="DCDCAA"/>
+          <w:kern w:val="0"/>
+          <w:sz w:val="21"/>
+          <w:szCs w:val="21"/>
+          <w:lang w:eastAsia="en-IN"/>
+          <w14:ligatures w14:val="none"/>
+        </w:rPr>
+        <w:t>uri</w:t>
+      </w:r>
+      <w:proofErr w:type="spellEnd"/>
+      <w:proofErr w:type="gramEnd"/>
+      <w:r>
+        <w:rPr>
+          <w:rFonts w:ascii="Consolas" w:eastAsia="Times New Roman" w:hAnsi="Consolas" w:cs="Times New Roman"/>
+          <w:color w:val="CCCCCC"/>
+          <w:kern w:val="0"/>
+          <w:sz w:val="21"/>
+          <w:szCs w:val="21"/>
+          <w:lang w:eastAsia="en-IN"/>
+          <w14:ligatures w14:val="none"/>
+        </w:rPr>
+        <w:t>(</w:t>
+      </w:r>
+      <w:r>
+        <w:rPr>
+          <w:rFonts w:ascii="Consolas" w:eastAsia="Times New Roman" w:hAnsi="Consolas" w:cs="Times New Roman"/>
+          <w:color w:val="CE9178"/>
+          <w:kern w:val="0"/>
+          <w:sz w:val="21"/>
+          <w:szCs w:val="21"/>
+          <w:lang w:eastAsia="en-IN"/>
+          <w14:ligatures w14:val="none"/>
+        </w:rPr>
+        <w:t>"http://cards:</w:t>
+      </w:r>
+      <w:r>
+        <w:rPr>
+          <w:rFonts w:ascii="Consolas" w:eastAsia="Times New Roman" w:hAnsi="Consolas" w:cs="Times New Roman"/>
+          <w:color w:val="CE9178"/>
+          <w:kern w:val="0"/>
+          <w:sz w:val="21"/>
+          <w:szCs w:val="21"/>
+          <w:lang w:eastAsia="en-IN"/>
+          <w14:ligatures w14:val="none"/>
+        </w:rPr>
+        <w:t>9000</w:t>
+      </w:r>
+      <w:r>
+        <w:rPr>
+          <w:rFonts w:ascii="Consolas" w:eastAsia="Times New Roman" w:hAnsi="Consolas" w:cs="Times New Roman"/>
+          <w:color w:val="CE9178"/>
+          <w:kern w:val="0"/>
+          <w:sz w:val="21"/>
+          <w:szCs w:val="21"/>
+          <w:lang w:eastAsia="en-IN"/>
+          <w14:ligatures w14:val="none"/>
+        </w:rPr>
+        <w:t>"</w:t>
+      </w:r>
+      <w:r>
+        <w:rPr>
+          <w:rFonts w:ascii="Consolas" w:eastAsia="Times New Roman" w:hAnsi="Consolas" w:cs="Times New Roman"/>
+          <w:color w:val="CCCCCC"/>
+          <w:kern w:val="0"/>
+          <w:sz w:val="21"/>
+          <w:szCs w:val="21"/>
+          <w:lang w:eastAsia="en-IN"/>
+          <w14:ligatures w14:val="none"/>
+        </w:rPr>
+        <w:t>)).</w:t>
+      </w:r>
+      <w:r>
+        <w:rPr>
+          <w:rFonts w:ascii="Consolas" w:eastAsia="Times New Roman" w:hAnsi="Consolas" w:cs="Times New Roman"/>
+          <w:color w:val="DCDCAA"/>
+          <w:kern w:val="0"/>
+          <w:sz w:val="21"/>
+          <w:szCs w:val="21"/>
+          <w:lang w:eastAsia="en-IN"/>
+          <w14:ligatures w14:val="none"/>
+        </w:rPr>
+        <w:t>build</w:t>
+      </w:r>
+      <w:r>
+        <w:rPr>
+          <w:rFonts w:ascii="Consolas" w:eastAsia="Times New Roman" w:hAnsi="Consolas" w:cs="Times New Roman"/>
+          <w:color w:val="CCCCCC"/>
+          <w:kern w:val="0"/>
+          <w:sz w:val="21"/>
+          <w:szCs w:val="21"/>
+          <w:lang w:eastAsia="en-IN"/>
+          <w14:ligatures w14:val="none"/>
+        </w:rPr>
+        <w:t xml:space="preserve">(); </w:t>
+      </w:r>
+    </w:p>
+    <w:p>
+      <w:pPr>
+        <w:shd w:val="clear" w:color="auto" w:fill="1F1F1F"/>
+        <w:spacing w:after="0" w:line="285" w:lineRule="atLeast"/>
+        <w:rPr>
+          <w:rFonts w:ascii="Consolas" w:eastAsia="Times New Roman" w:hAnsi="Consolas" w:cs="Times New Roman"/>
+          <w:color w:val="CCCCCC"/>
+          <w:kern w:val="0"/>
+          <w:sz w:val="21"/>
+          <w:szCs w:val="21"/>
+          <w:lang w:eastAsia="en-IN"/>
+          <w14:ligatures w14:val="none"/>
+        </w:rPr>
+      </w:pPr>
+      <w:r>
+        <w:rPr>
+          <w:rFonts w:ascii="Consolas" w:eastAsia="Times New Roman" w:hAnsi="Consolas" w:cs="Times New Roman"/>
+          <w:color w:val="CCCCCC"/>
+          <w:kern w:val="0"/>
+          <w:sz w:val="21"/>
+          <w:szCs w:val="21"/>
+          <w:lang w:eastAsia="en-IN"/>
+          <w14:ligatures w14:val="none"/>
+        </w:rPr>
+        <w:t>...</w:t>
+      </w:r>
+    </w:p>
+    <w:p>
+      <w:pPr>
+        <w:pStyle w:val="NoSpacing"/>
+      </w:pPr>
+    </w:p>
+    <w:p>
+      <w:pPr>
+        <w:pStyle w:val="NoSpacing"/>
+      </w:pPr>
+      <w:r>
+        <w:t>D:\Experiments\Microservices\eazybank-microservice-application-k8s-helm\gatewayserver\src\main\resources\application.yml</w:t>
+      </w:r>
+    </w:p>
+    <w:p>
+      <w:pPr>
+        <w:pStyle w:val="NoSpacing"/>
+      </w:pPr>
+    </w:p>
+    <w:p>
+      <w:pPr>
+        <w:pStyle w:val="NoSpacing"/>
+      </w:pPr>
+      <w:r>
+        <w:drawing>
+          <wp:inline distT="0" distB="0" distL="0" distR="0" wp14:anchorId="3512E080" wp14:editId="303B4CD7">
+            <wp:extent cx="2863997" cy="2216264"/>
+            <wp:effectExtent l="0" t="0" r="0" b="0"/>
+            <wp:docPr id="739618127" name="Picture 1"/>
+            <wp:cNvGraphicFramePr>
+              <a:graphicFrameLocks xmlns:a="http://schemas.openxmlformats.org/drawingml/2006/main" noChangeAspect="1"/>
+            </wp:cNvGraphicFramePr>
+            <a:graphic xmlns:a="http://schemas.openxmlformats.org/drawingml/2006/main">
+              <a:graphicData uri="http://schemas.openxmlformats.org/drawingml/2006/picture">
+                <pic:pic xmlns:pic="http://schemas.openxmlformats.org/drawingml/2006/picture">
+                  <pic:nvPicPr>
+                    <pic:cNvPr id="739618127" name=""/>
+                    <pic:cNvPicPr/>
+                  </pic:nvPicPr>
+                  <pic:blipFill>
+                    <a:blip r:embed="rId10"/>
+                    <a:stretch>
+                      <a:fillRect/>
+                    </a:stretch>
+                  </pic:blipFill>
+                  <pic:spPr>
+                    <a:xfrm>
+                      <a:off x="0" y="0"/>
+                      <a:ext cx="2863997" cy="2216264"/>
+                    </a:xfrm>
+                    <a:prstGeom prst="rect">
+                      <a:avLst/>
+                    </a:prstGeom>
+                  </pic:spPr>
+                </pic:pic>
+              </a:graphicData>
+            </a:graphic>
+          </wp:inline>
+        </w:drawing>
+      </w:r>
+    </w:p>
+    <w:p>
+      <w:pPr>
+        <w:pStyle w:val="NoSpacing"/>
+      </w:pPr>
+    </w:p>
+    <w:p>
+      <w:pPr>
+        <w:pStyle w:val="NoSpacing"/>
+      </w:pPr>
+    </w:p>
+    <w:p>
+      <w:pPr>
+        <w:pStyle w:val="NoSpacing"/>
+      </w:pPr>
+      <w:r>
+        <w:lastRenderedPageBreak/>
+        <w:t xml:space="preserve">Generate docker images for all microservices except </w:t>
+      </w:r>
+      <w:proofErr w:type="spellStart"/>
+      <w:r>
+        <w:t>eurekaserver</w:t>
+      </w:r>
+      <w:proofErr w:type="spellEnd"/>
+    </w:p>
+    <w:p>
+      <w:pPr>
+        <w:pStyle w:val="NoSpacing"/>
+      </w:pPr>
+    </w:p>
+    <w:p>
+      <w:pPr>
+        <w:pStyle w:val="NoSpacing"/>
+      </w:pPr>
+    </w:p>
+    <w:p>
+      <w:pPr>
+        <w:pStyle w:val="NoSpacing"/>
+        <w:rPr>
+          <w:sz w:val="18"/>
+          <w:szCs w:val="18"/>
+        </w:rPr>
+      </w:pPr>
+      <w:r>
+        <w:rPr>
+          <w:sz w:val="18"/>
+          <w:szCs w:val="18"/>
+        </w:rPr>
+        <w:t xml:space="preserve">\eazybank-microservice-application-k8s-helm\accounts&gt; </w:t>
+      </w:r>
+      <w:proofErr w:type="spellStart"/>
+      <w:r>
+        <w:rPr>
+          <w:sz w:val="18"/>
+          <w:szCs w:val="18"/>
+        </w:rPr>
+        <w:t>mvn</w:t>
+      </w:r>
+      <w:proofErr w:type="spellEnd"/>
+      <w:r>
+        <w:rPr>
+          <w:sz w:val="18"/>
+          <w:szCs w:val="18"/>
+        </w:rPr>
+        <w:t xml:space="preserve"> compile </w:t>
+      </w:r>
+      <w:proofErr w:type="spellStart"/>
+      <w:proofErr w:type="gramStart"/>
+      <w:r>
+        <w:rPr>
+          <w:sz w:val="18"/>
+          <w:szCs w:val="18"/>
+        </w:rPr>
+        <w:t>jib:dockerBuild</w:t>
+      </w:r>
+      <w:proofErr w:type="spellEnd"/>
+      <w:proofErr w:type="gramEnd"/>
+    </w:p>
+    <w:p>
+      <w:pPr>
+        <w:pStyle w:val="NoSpacing"/>
+        <w:rPr>
+          <w:sz w:val="18"/>
+          <w:szCs w:val="18"/>
+        </w:rPr>
+      </w:pPr>
+      <w:r>
+        <w:rPr>
+          <w:sz w:val="18"/>
+          <w:szCs w:val="18"/>
+        </w:rPr>
+        <w:t xml:space="preserve">\eazybank-microservice-application-k8s-helm\cards&gt; </w:t>
+      </w:r>
+      <w:proofErr w:type="spellStart"/>
+      <w:r>
+        <w:rPr>
+          <w:sz w:val="18"/>
+          <w:szCs w:val="18"/>
+        </w:rPr>
+        <w:t>mvn</w:t>
+      </w:r>
+      <w:proofErr w:type="spellEnd"/>
+      <w:r>
+        <w:rPr>
+          <w:sz w:val="18"/>
+          <w:szCs w:val="18"/>
+        </w:rPr>
+        <w:t xml:space="preserve"> compile </w:t>
+      </w:r>
+      <w:proofErr w:type="spellStart"/>
+      <w:proofErr w:type="gramStart"/>
+      <w:r>
+        <w:rPr>
+          <w:sz w:val="18"/>
+          <w:szCs w:val="18"/>
+        </w:rPr>
+        <w:t>jib:dockerBuild</w:t>
+      </w:r>
+      <w:proofErr w:type="spellEnd"/>
+      <w:proofErr w:type="gramEnd"/>
+    </w:p>
+    <w:p>
+      <w:pPr>
+        <w:pStyle w:val="NoSpacing"/>
+        <w:rPr>
+          <w:sz w:val="18"/>
+          <w:szCs w:val="18"/>
+        </w:rPr>
+      </w:pPr>
+      <w:r>
+        <w:rPr>
+          <w:sz w:val="18"/>
+          <w:szCs w:val="18"/>
+        </w:rPr>
+        <w:t xml:space="preserve">\eazybank-microservice-application-k8s-helm\loans&gt; </w:t>
+      </w:r>
+      <w:proofErr w:type="spellStart"/>
+      <w:r>
+        <w:rPr>
+          <w:sz w:val="18"/>
+          <w:szCs w:val="18"/>
+        </w:rPr>
+        <w:t>mvn</w:t>
+      </w:r>
+      <w:proofErr w:type="spellEnd"/>
+      <w:r>
+        <w:rPr>
+          <w:sz w:val="18"/>
+          <w:szCs w:val="18"/>
+        </w:rPr>
+        <w:t xml:space="preserve"> compile </w:t>
+      </w:r>
+      <w:proofErr w:type="spellStart"/>
+      <w:proofErr w:type="gramStart"/>
+      <w:r>
+        <w:rPr>
+          <w:sz w:val="18"/>
+          <w:szCs w:val="18"/>
+        </w:rPr>
+        <w:t>jib:dockerBuild</w:t>
+      </w:r>
+      <w:proofErr w:type="spellEnd"/>
+      <w:proofErr w:type="gramEnd"/>
+    </w:p>
+    <w:p>
+      <w:pPr>
+        <w:pStyle w:val="NoSpacing"/>
+        <w:rPr>
+          <w:sz w:val="18"/>
+          <w:szCs w:val="18"/>
+        </w:rPr>
+      </w:pPr>
+      <w:r>
+        <w:rPr>
+          <w:sz w:val="18"/>
+          <w:szCs w:val="18"/>
+        </w:rPr>
+        <w:t xml:space="preserve">\eazybank-microservice-application-k8s-helm\configserver&gt; </w:t>
+      </w:r>
+      <w:proofErr w:type="spellStart"/>
+      <w:r>
+        <w:rPr>
+          <w:sz w:val="18"/>
+          <w:szCs w:val="18"/>
+        </w:rPr>
+        <w:t>mvn</w:t>
+      </w:r>
+      <w:proofErr w:type="spellEnd"/>
+      <w:r>
+        <w:rPr>
+          <w:sz w:val="18"/>
+          <w:szCs w:val="18"/>
+        </w:rPr>
+        <w:t xml:space="preserve"> compile </w:t>
+      </w:r>
+      <w:proofErr w:type="spellStart"/>
+      <w:proofErr w:type="gramStart"/>
+      <w:r>
+        <w:rPr>
+          <w:sz w:val="18"/>
+          <w:szCs w:val="18"/>
+        </w:rPr>
+        <w:t>jib:dockerBuild</w:t>
+      </w:r>
+      <w:proofErr w:type="spellEnd"/>
+      <w:proofErr w:type="gramEnd"/>
+    </w:p>
+    <w:p>
+      <w:pPr>
+        <w:pStyle w:val="NoSpacing"/>
+        <w:rPr>
+          <w:dstrike/>
+          <w:sz w:val="18"/>
+          <w:szCs w:val="18"/>
+        </w:rPr>
+      </w:pPr>
+      <w:r>
+        <w:rPr>
+          <w:dstrike/>
+          <w:sz w:val="18"/>
+          <w:szCs w:val="18"/>
+        </w:rPr>
+        <w:t>\eazybank-microservice-application-k8s-helm\</w:t>
+      </w:r>
+      <w:proofErr w:type="spellStart"/>
+      <w:r>
+        <w:rPr>
+          <w:dstrike/>
+          <w:sz w:val="18"/>
+          <w:szCs w:val="18"/>
+        </w:rPr>
+        <w:t>eurekaserver</w:t>
+      </w:r>
+      <w:proofErr w:type="spellEnd"/>
+      <w:r>
+        <w:rPr>
+          <w:dstrike/>
+          <w:sz w:val="18"/>
+          <w:szCs w:val="18"/>
+        </w:rPr>
+        <w:t xml:space="preserve">&gt; </w:t>
+      </w:r>
+      <w:proofErr w:type="spellStart"/>
+      <w:r>
+        <w:rPr>
+          <w:dstrike/>
+          <w:sz w:val="18"/>
+          <w:szCs w:val="18"/>
+        </w:rPr>
+        <w:t>mvn</w:t>
+      </w:r>
+      <w:proofErr w:type="spellEnd"/>
+      <w:r>
+        <w:rPr>
+          <w:dstrike/>
+          <w:sz w:val="18"/>
+          <w:szCs w:val="18"/>
+        </w:rPr>
+        <w:t xml:space="preserve"> compile </w:t>
+      </w:r>
+      <w:proofErr w:type="spellStart"/>
+      <w:proofErr w:type="gramStart"/>
+      <w:r>
+        <w:rPr>
+          <w:dstrike/>
+          <w:sz w:val="18"/>
+          <w:szCs w:val="18"/>
+        </w:rPr>
+        <w:t>jib:dockerBuild</w:t>
+      </w:r>
+      <w:proofErr w:type="spellEnd"/>
+      <w:proofErr w:type="gramEnd"/>
+    </w:p>
+    <w:p>
+      <w:pPr>
+        <w:pStyle w:val="NoSpacing"/>
+        <w:rPr>
+          <w:sz w:val="18"/>
+          <w:szCs w:val="18"/>
+        </w:rPr>
+      </w:pPr>
+      <w:r>
+        <w:rPr>
+          <w:sz w:val="18"/>
+          <w:szCs w:val="18"/>
+        </w:rPr>
+        <w:t xml:space="preserve">\eazybank-microservice-application-k8s-helm\gatewayserver&gt; </w:t>
+      </w:r>
+      <w:proofErr w:type="spellStart"/>
+      <w:r>
+        <w:rPr>
+          <w:sz w:val="18"/>
+          <w:szCs w:val="18"/>
+        </w:rPr>
+        <w:t>mvn</w:t>
+      </w:r>
+      <w:proofErr w:type="spellEnd"/>
+      <w:r>
+        <w:rPr>
+          <w:sz w:val="18"/>
+          <w:szCs w:val="18"/>
+        </w:rPr>
+        <w:t xml:space="preserve"> compile </w:t>
+      </w:r>
+      <w:proofErr w:type="spellStart"/>
+      <w:proofErr w:type="gramStart"/>
+      <w:r>
+        <w:rPr>
+          <w:sz w:val="18"/>
+          <w:szCs w:val="18"/>
+        </w:rPr>
+        <w:t>jib:dockerBuild</w:t>
+      </w:r>
+      <w:proofErr w:type="spellEnd"/>
+      <w:proofErr w:type="gramEnd"/>
+    </w:p>
+    <w:p>
+      <w:pPr>
+        <w:pStyle w:val="NoSpacing"/>
+      </w:pPr>
+      <w:r>
+        <w:rPr>
+          <w:sz w:val="18"/>
+          <w:szCs w:val="18"/>
+        </w:rPr>
+        <w:t xml:space="preserve">\eazybank-microservice-application-k8s-helm\message&gt; </w:t>
+      </w:r>
+      <w:proofErr w:type="spellStart"/>
+      <w:r>
+        <w:rPr>
+          <w:sz w:val="18"/>
+          <w:szCs w:val="18"/>
+        </w:rPr>
+        <w:t>mvn</w:t>
+      </w:r>
+      <w:proofErr w:type="spellEnd"/>
+      <w:r>
+        <w:rPr>
+          <w:sz w:val="18"/>
+          <w:szCs w:val="18"/>
+        </w:rPr>
+        <w:t xml:space="preserve"> compile </w:t>
+      </w:r>
+      <w:proofErr w:type="spellStart"/>
+      <w:proofErr w:type="gramStart"/>
+      <w:r>
+        <w:rPr>
+          <w:sz w:val="18"/>
+          <w:szCs w:val="18"/>
+        </w:rPr>
+        <w:t>jib:dockerBuild</w:t>
+      </w:r>
+      <w:proofErr w:type="spellEnd"/>
+      <w:proofErr w:type="gramEnd"/>
+    </w:p>
+    <w:p>
+      <w:pPr>
+        <w:pStyle w:val="NoSpacing"/>
+      </w:pPr>
+    </w:p>
+    <w:p>
+      <w:pPr>
+        <w:pStyle w:val="NoSpacing"/>
+      </w:pPr>
+    </w:p>
+    <w:p>
+      <w:pPr>
+        <w:pStyle w:val="NoSpacing"/>
+      </w:pPr>
+    </w:p>
+    <w:p>
+      <w:pPr>
+        <w:pStyle w:val="NoSpacing"/>
+      </w:pPr>
+    </w:p>
+    <w:p>
+      <w:pPr>
+        <w:pStyle w:val="NoSpacing"/>
+      </w:pPr>
+    </w:p>
+    <w:p>
+      <w:pPr>
+        <w:pStyle w:val="NoSpacing"/>
+      </w:pPr>
+    </w:p>
+    <w:p>
+      <w:pPr>
+        <w:pStyle w:val="NoSpacing"/>
+      </w:pPr>
+    </w:p>
+    <w:p>
+      <w:pPr>
+        <w:pStyle w:val="NoSpacing"/>
+      </w:pPr>
+    </w:p>
+    <w:p>
+      <w:pPr>
+        <w:pStyle w:val="NoSpacing"/>
+      </w:pPr>
+    </w:p>
+    <w:p>
+      <w:pPr>
+        <w:pStyle w:val="NoSpacing"/>
+      </w:pPr>
+    </w:p>
+    <w:p>
+      <w:pPr>
+        <w:pStyle w:val="NoSpacing"/>
+      </w:pPr>
+    </w:p>
+    <w:p>
+      <w:pPr>
+        <w:pStyle w:val="NoSpacing"/>
+      </w:pPr>
+    </w:p>
+    <w:p>
+      <w:pPr>
+        <w:pStyle w:val="NoSpacing"/>
+      </w:pPr>
+    </w:p>
+    <w:p>
+      <w:pPr>
+        <w:pStyle w:val="NoSpacing"/>
+      </w:pPr>
+    </w:p>
+    <w:p>
+      <w:pPr>
+        <w:pStyle w:val="NoSpacing"/>
+      </w:pPr>
+    </w:p>
+    <w:p>
+      <w:pPr>
+        <w:pStyle w:val="NoSpacing"/>
+      </w:pPr>
+    </w:p>
+    <w:p>
+      <w:pPr>
+        <w:pStyle w:val="NoSpacing"/>
+      </w:pPr>
+    </w:p>
+    <w:p>
+      <w:pPr>
+        <w:pStyle w:val="NoSpacing"/>
+      </w:pPr>
+    </w:p>
+    <w:p>
+      <w:pPr>
+        <w:pStyle w:val="NoSpacing"/>
+      </w:pPr>
+    </w:p>
+    <w:p>
+      <w:pPr>
+        <w:pStyle w:val="NoSpacing"/>
+      </w:pPr>
+    </w:p>
+    <w:p>
+      <w:pPr>
+        <w:pStyle w:val="NoSpacing"/>
+      </w:pPr>
+    </w:p>
+    <w:p>
+      <w:pPr>
+        <w:pStyle w:val="NoSpacing"/>
+      </w:pPr>
+    </w:p>
+    <w:p>
+      <w:pPr>
+        <w:pStyle w:val="NoSpacing"/>
+      </w:pPr>
+    </w:p>
+    <w:p>
+      <w:pPr>
+        <w:pStyle w:val="NoSpacing"/>
+      </w:pPr>
+    </w:p>
+    <w:p>
+      <w:pPr>
+        <w:pStyle w:val="NoSpacing"/>
+      </w:pPr>
+    </w:p>
+    <w:p>
+      <w:pPr>
+        <w:pStyle w:val="NoSpacing"/>
+      </w:pPr>
+    </w:p>
+    <w:p>
+      <w:pPr>
+        <w:pStyle w:val="NoSpacing"/>
+      </w:pPr>
+    </w:p>
+    <w:p>
+      <w:pPr>
+        <w:pStyle w:val="NoSpacing"/>
+      </w:pPr>
+    </w:p>
+    <w:p>
+      <w:pPr>
+        <w:pStyle w:val="NoSpacing"/>
+      </w:pPr>
+    </w:p>
+    <w:p>
+      <w:pPr>
+        <w:pStyle w:val="NoSpacing"/>
+      </w:pPr>
+    </w:p>
+    <w:p>
+      <w:pPr>
+        <w:pStyle w:val="NoSpacing"/>
+      </w:pPr>
+    </w:p>
+    <w:p>
+      <w:pPr>
+        <w:pStyle w:val="NoSpacing"/>
+      </w:pPr>
+    </w:p>
+    <w:p>
+      <w:pPr>
+        <w:pStyle w:val="NoSpacing"/>
+      </w:pPr>
+    </w:p>
+    <w:p>
+      <w:pPr>
+        <w:pStyle w:val="NoSpacing"/>
+      </w:pPr>
+    </w:p>
+    <w:p>
+      <w:pPr>
+        <w:pStyle w:val="NoSpacing"/>
+      </w:pPr>
+    </w:p>
+    <w:p>
+      <w:pPr>
+        <w:pStyle w:val="NoSpacing"/>
+      </w:pPr>
+    </w:p>
+    <w:p>
+      <w:pPr>
+        <w:pStyle w:val="NoSpacing"/>
+      </w:pPr>
+    </w:p>
+    <w:p>
+      <w:pPr>
+        <w:pStyle w:val="NoSpacing"/>
+      </w:pPr>
+    </w:p>
+    <w:p>
+      <w:pPr>
+        <w:pStyle w:val="NoSpacing"/>
+      </w:pPr>
+    </w:p>
+    <w:p>
+      <w:pPr>
+        <w:pStyle w:val="NoSpacing"/>
+      </w:pPr>
     </w:p>
     <w:p>
       <w:pPr>
@@ -7592,8 +9698,24 @@
         <w:rPr>
           <w:highlight w:val="yellow"/>
         </w:rPr>
+        <w:lastRenderedPageBreak/>
         <w:t>Updating Helm charts for Kubernetes Discovery Server changes</w:t>
       </w:r>
+    </w:p>
+    <w:p>
+      <w:pPr>
+        <w:pStyle w:val="NoSpacing"/>
+      </w:pPr>
+    </w:p>
+    <w:p>
+      <w:pPr>
+        <w:pStyle w:val="NoSpacing"/>
+      </w:pPr>
+    </w:p>
+    <w:p>
+      <w:pPr>
+        <w:pStyle w:val="NoSpacing"/>
+      </w:pPr>
     </w:p>
     <w:p>
       <w:pPr>

</xml_diff>